<commit_message>
Data y organización por carpetas
</commit_message>
<xml_diff>
--- a/PF_SQL.docx
+++ b/PF_SQL.docx
@@ -1803,35 +1803,7 @@
         <w:rPr>
           <w:szCs w:val="28"/>
         </w:rPr>
-        <w:t xml:space="preserve"> Full </w:t>
-      </w:r>
-      <w:proofErr w:type="spellStart"/>
-      <w:r>
-        <w:rPr>
-          <w:szCs w:val="28"/>
-        </w:rPr>
-        <w:t>Stack</w:t>
-      </w:r>
-      <w:proofErr w:type="spellEnd"/>
-      <w:r>
-        <w:rPr>
-          <w:szCs w:val="28"/>
-        </w:rPr>
-        <w:t xml:space="preserve">” y para la misma realicé un proyecto de </w:t>
-      </w:r>
-      <w:proofErr w:type="spellStart"/>
-      <w:r>
-        <w:rPr>
-          <w:szCs w:val="28"/>
-        </w:rPr>
-        <w:t>ecommerce</w:t>
-      </w:r>
-      <w:proofErr w:type="spellEnd"/>
-      <w:r>
-        <w:rPr>
-          <w:szCs w:val="28"/>
-        </w:rPr>
-        <w:t>, por lo que decidí tomar como referencia ese trabajo para la elección de mi situación problemática y modelo de negocio.</w:t>
+        <w:t xml:space="preserve"> Full Stack” y para la misma realicé un proyecto de ecommerce, por lo que decidí tomar como referencia ese trabajo para la elección de mi situación problemática y modelo de negocio.</w:t>
       </w:r>
     </w:p>
     <w:p>
@@ -1857,27 +1829,14 @@
         <w:t>Crear una base de datos</w:t>
       </w:r>
       <w:r>
-        <w:t xml:space="preserve">, en la cual se implementará el modelo relacional para representar procesos basados en un modelo de negocio propio, con </w:t>
-      </w:r>
-      <w:proofErr w:type="spellStart"/>
-      <w:r>
-        <w:t>dataset</w:t>
-      </w:r>
-      <w:proofErr w:type="spellEnd"/>
-      <w:r>
-        <w:t xml:space="preserve"> ficticio</w:t>
-      </w:r>
-      <w:r>
-        <w:t xml:space="preserve"> y derivado de un proyecto anterior de </w:t>
-      </w:r>
-      <w:proofErr w:type="spellStart"/>
-      <w:r>
-        <w:t>ecommer</w:t>
+        <w:t>, en la cual se implementará el modelo relacional para representar procesos basados en un modelo de negocio propio, con dataset ficticio</w:t>
+      </w:r>
+      <w:r>
+        <w:t xml:space="preserve"> y derivado de un proyecto anterior de ecommer</w:t>
       </w:r>
       <w:r>
         <w:t>ce</w:t>
       </w:r>
-      <w:proofErr w:type="spellEnd"/>
       <w:r>
         <w:t>.</w:t>
       </w:r>
@@ -1938,7 +1897,6 @@
       <w:r>
         <w:t xml:space="preserve"> llamada </w:t>
       </w:r>
-      <w:proofErr w:type="spellStart"/>
       <w:r>
         <w:rPr>
           <w:b/>
@@ -1946,7 +1904,6 @@
         </w:rPr>
         <w:t>Mammoth</w:t>
       </w:r>
-      <w:proofErr w:type="spellEnd"/>
       <w:r>
         <w:t>.</w:t>
       </w:r>
@@ -2128,7 +2085,6 @@
       <w:r>
         <w:t xml:space="preserve"> (</w:t>
       </w:r>
-      <w:proofErr w:type="spellStart"/>
       <w:r>
         <w:rPr>
           <w:b/>
@@ -2136,7 +2092,6 @@
         </w:rPr>
         <w:t>Mammoth</w:t>
       </w:r>
-      <w:proofErr w:type="spellEnd"/>
       <w:r>
         <w:t>)</w:t>
       </w:r>
@@ -2321,7 +2276,6 @@
       <w:r>
         <w:t xml:space="preserve"> </w:t>
       </w:r>
-      <w:proofErr w:type="spellStart"/>
       <w:r>
         <w:rPr>
           <w:b/>
@@ -2329,7 +2283,6 @@
         </w:rPr>
         <w:t>mammoth</w:t>
       </w:r>
-      <w:proofErr w:type="spellEnd"/>
       <w:r>
         <w:t>.</w:t>
       </w:r>
@@ -2537,18 +2490,18 @@
           <w:noProof/>
         </w:rPr>
         <w:drawing>
-          <wp:anchor distT="0" distB="0" distL="114300" distR="114300" simplePos="0" relativeHeight="251664384" behindDoc="0" locked="0" layoutInCell="1" allowOverlap="1" wp14:anchorId="6A0E1CBC" wp14:editId="3D00ED86">
+          <wp:anchor distT="0" distB="0" distL="114300" distR="114300" simplePos="0" relativeHeight="251664384" behindDoc="0" locked="0" layoutInCell="1" allowOverlap="1" wp14:anchorId="7C1EBAE7" wp14:editId="7B95AF49">
             <wp:simplePos x="0" y="0"/>
             <wp:positionH relativeFrom="column">
-              <wp:posOffset>-1460182</wp:posOffset>
+              <wp:posOffset>-1457325</wp:posOffset>
             </wp:positionH>
             <wp:positionV relativeFrom="paragraph">
-              <wp:posOffset>318716</wp:posOffset>
+              <wp:posOffset>334909</wp:posOffset>
             </wp:positionV>
-            <wp:extent cx="9251950" cy="6335395"/>
-            <wp:effectExtent l="0" t="8573" r="0" b="0"/>
+            <wp:extent cx="9250045" cy="6334125"/>
+            <wp:effectExtent l="0" t="8890" r="0" b="0"/>
             <wp:wrapNone/>
-            <wp:docPr id="1" name="Imagen 1"/>
+            <wp:docPr id="4" name="Imagen 4"/>
             <wp:cNvGraphicFramePr>
               <a:graphicFrameLocks xmlns:a="http://schemas.openxmlformats.org/drawingml/2006/main" noChangeAspect="1"/>
             </wp:cNvGraphicFramePr>
@@ -2556,7 +2509,7 @@
               <a:graphicData uri="http://schemas.openxmlformats.org/drawingml/2006/picture">
                 <pic:pic xmlns:pic="http://schemas.openxmlformats.org/drawingml/2006/picture">
                   <pic:nvPicPr>
-                    <pic:cNvPr id="1" name="Imagen 1"/>
+                    <pic:cNvPr id="4" name="Imagen 4"/>
                     <pic:cNvPicPr/>
                   </pic:nvPicPr>
                   <pic:blipFill>
@@ -2574,7 +2527,7 @@
                   <pic:spPr>
                     <a:xfrm rot="16200000">
                       <a:off x="0" y="0"/>
-                      <a:ext cx="9251950" cy="6335395"/>
+                      <a:ext cx="9250045" cy="6334125"/>
                     </a:xfrm>
                     <a:prstGeom prst="rect">
                       <a:avLst/>
@@ -2778,7 +2731,6 @@
       <w:r>
         <w:t xml:space="preserve"> </w:t>
       </w:r>
-      <w:proofErr w:type="spellStart"/>
       <w:r>
         <w:rPr>
           <w:b/>
@@ -2786,7 +2738,6 @@
         </w:rPr>
         <w:t>mammoth</w:t>
       </w:r>
-      <w:proofErr w:type="spellEnd"/>
       <w:r>
         <w:t xml:space="preserve"> y luego la descripción de cada una de ellas</w:t>
       </w:r>
@@ -2818,7 +2769,6 @@
           <w:iCs/>
         </w:rPr>
       </w:pPr>
-      <w:proofErr w:type="spellStart"/>
       <w:r>
         <w:rPr>
           <w:i/>
@@ -2833,7 +2783,6 @@
         </w:rPr>
         <w:t>ser</w:t>
       </w:r>
-      <w:proofErr w:type="spellEnd"/>
     </w:p>
     <w:p>
       <w:pPr>
@@ -2847,7 +2796,6 @@
           <w:iCs/>
         </w:rPr>
       </w:pPr>
-      <w:proofErr w:type="spellStart"/>
       <w:r>
         <w:rPr>
           <w:i/>
@@ -2855,7 +2803,6 @@
         </w:rPr>
         <w:t>subscription</w:t>
       </w:r>
-      <w:proofErr w:type="spellEnd"/>
     </w:p>
     <w:p>
       <w:pPr>
@@ -2869,7 +2816,6 @@
           <w:iCs/>
         </w:rPr>
       </w:pPr>
-      <w:proofErr w:type="spellStart"/>
       <w:r>
         <w:rPr>
           <w:i/>
@@ -2877,7 +2823,6 @@
         </w:rPr>
         <w:t>topic</w:t>
       </w:r>
-      <w:proofErr w:type="spellEnd"/>
     </w:p>
     <w:p>
       <w:pPr>
@@ -2911,7 +2856,6 @@
           <w:iCs/>
         </w:rPr>
       </w:pPr>
-      <w:proofErr w:type="spellStart"/>
       <w:r>
         <w:rPr>
           <w:i/>
@@ -2919,7 +2863,6 @@
         </w:rPr>
         <w:t>iva_category</w:t>
       </w:r>
-      <w:proofErr w:type="spellEnd"/>
     </w:p>
     <w:p>
       <w:pPr>
@@ -2933,7 +2876,6 @@
           <w:iCs/>
         </w:rPr>
       </w:pPr>
-      <w:proofErr w:type="spellStart"/>
       <w:r>
         <w:rPr>
           <w:i/>
@@ -2941,7 +2883,6 @@
         </w:rPr>
         <w:t>address</w:t>
       </w:r>
-      <w:proofErr w:type="spellEnd"/>
     </w:p>
     <w:p>
       <w:pPr>
@@ -2955,7 +2896,6 @@
           <w:iCs/>
         </w:rPr>
       </w:pPr>
-      <w:proofErr w:type="spellStart"/>
       <w:r>
         <w:rPr>
           <w:i/>
@@ -2963,7 +2903,6 @@
         </w:rPr>
         <w:t>city</w:t>
       </w:r>
-      <w:proofErr w:type="spellEnd"/>
     </w:p>
     <w:p>
       <w:pPr>
@@ -2977,7 +2916,6 @@
           <w:iCs/>
         </w:rPr>
       </w:pPr>
-      <w:proofErr w:type="spellStart"/>
       <w:r>
         <w:rPr>
           <w:i/>
@@ -2985,7 +2923,6 @@
         </w:rPr>
         <w:t>province</w:t>
       </w:r>
-      <w:proofErr w:type="spellEnd"/>
     </w:p>
     <w:p>
       <w:pPr>
@@ -3019,7 +2956,6 @@
           <w:iCs/>
         </w:rPr>
       </w:pPr>
-      <w:proofErr w:type="spellStart"/>
       <w:r>
         <w:rPr>
           <w:i/>
@@ -3027,7 +2963,6 @@
         </w:rPr>
         <w:t>cart</w:t>
       </w:r>
-      <w:proofErr w:type="spellEnd"/>
     </w:p>
     <w:p>
       <w:pPr>
@@ -3041,7 +2976,6 @@
           <w:iCs/>
         </w:rPr>
       </w:pPr>
-      <w:proofErr w:type="spellStart"/>
       <w:r>
         <w:rPr>
           <w:i/>
@@ -3049,7 +2983,6 @@
         </w:rPr>
         <w:t>cart_detail</w:t>
       </w:r>
-      <w:proofErr w:type="spellEnd"/>
     </w:p>
     <w:p>
       <w:pPr>
@@ -3063,7 +2996,6 @@
           <w:iCs/>
         </w:rPr>
       </w:pPr>
-      <w:proofErr w:type="spellStart"/>
       <w:r>
         <w:rPr>
           <w:i/>
@@ -3071,7 +3003,6 @@
         </w:rPr>
         <w:t>product</w:t>
       </w:r>
-      <w:proofErr w:type="spellEnd"/>
     </w:p>
     <w:p>
       <w:pPr>
@@ -3085,7 +3016,6 @@
           <w:iCs/>
         </w:rPr>
       </w:pPr>
-      <w:proofErr w:type="spellStart"/>
       <w:r>
         <w:rPr>
           <w:i/>
@@ -3093,7 +3023,6 @@
         </w:rPr>
         <w:t>category</w:t>
       </w:r>
-      <w:proofErr w:type="spellEnd"/>
     </w:p>
     <w:p>
       <w:pPr>
@@ -3107,7 +3036,6 @@
           <w:iCs/>
         </w:rPr>
       </w:pPr>
-      <w:proofErr w:type="spellStart"/>
       <w:r>
         <w:rPr>
           <w:i/>
@@ -3115,7 +3043,6 @@
         </w:rPr>
         <w:t>brand</w:t>
       </w:r>
-      <w:proofErr w:type="spellEnd"/>
     </w:p>
     <w:p>
       <w:pPr>
@@ -3129,7 +3056,6 @@
           <w:iCs/>
         </w:rPr>
       </w:pPr>
-      <w:proofErr w:type="spellStart"/>
       <w:r>
         <w:rPr>
           <w:i/>
@@ -3137,7 +3063,6 @@
         </w:rPr>
         <w:t>provider</w:t>
       </w:r>
-      <w:proofErr w:type="spellEnd"/>
     </w:p>
     <w:p>
       <w:pPr>
@@ -3151,15 +3076,13 @@
           <w:iCs/>
         </w:rPr>
       </w:pPr>
-      <w:proofErr w:type="spellStart"/>
       <w:r>
         <w:rPr>
           <w:i/>
           <w:iCs/>
         </w:rPr>
-        <w:t>order</w:t>
-      </w:r>
-      <w:proofErr w:type="spellEnd"/>
+        <w:t>stock</w:t>
+      </w:r>
     </w:p>
     <w:p>
       <w:pPr>
@@ -3173,15 +3096,13 @@
           <w:iCs/>
         </w:rPr>
       </w:pPr>
-      <w:proofErr w:type="spellStart"/>
       <w:r>
         <w:rPr>
           <w:i/>
           <w:iCs/>
         </w:rPr>
-        <w:t>order_detail</w:t>
-      </w:r>
-      <w:proofErr w:type="spellEnd"/>
+        <w:t>order</w:t>
+      </w:r>
     </w:p>
     <w:p>
       <w:pPr>
@@ -3195,15 +3116,13 @@
           <w:iCs/>
         </w:rPr>
       </w:pPr>
-      <w:proofErr w:type="spellStart"/>
       <w:r>
         <w:rPr>
           <w:i/>
           <w:iCs/>
         </w:rPr>
-        <w:t>delivery_type</w:t>
-      </w:r>
-      <w:proofErr w:type="spellEnd"/>
+        <w:t>order_detail</w:t>
+      </w:r>
     </w:p>
     <w:p>
       <w:pPr>
@@ -3217,15 +3136,13 @@
           <w:iCs/>
         </w:rPr>
       </w:pPr>
-      <w:proofErr w:type="spellStart"/>
       <w:r>
         <w:rPr>
           <w:i/>
           <w:iCs/>
         </w:rPr>
-        <w:t>invoice</w:t>
-      </w:r>
-      <w:proofErr w:type="spellEnd"/>
+        <w:t>delivery_type</w:t>
+      </w:r>
     </w:p>
     <w:p>
       <w:pPr>
@@ -3239,15 +3156,13 @@
           <w:iCs/>
         </w:rPr>
       </w:pPr>
-      <w:proofErr w:type="spellStart"/>
       <w:r>
         <w:rPr>
           <w:i/>
           <w:iCs/>
         </w:rPr>
-        <w:t>payment_method</w:t>
-      </w:r>
-      <w:proofErr w:type="spellEnd"/>
+        <w:t>invoice</w:t>
+      </w:r>
     </w:p>
     <w:p>
       <w:pPr>
@@ -3261,15 +3176,13 @@
           <w:iCs/>
         </w:rPr>
       </w:pPr>
-      <w:proofErr w:type="spellStart"/>
       <w:r>
         <w:rPr>
           <w:i/>
           <w:iCs/>
         </w:rPr>
-        <w:t>card_payment</w:t>
-      </w:r>
-      <w:proofErr w:type="spellEnd"/>
+        <w:t>payment_method</w:t>
+      </w:r>
     </w:p>
     <w:p>
       <w:pPr>
@@ -3283,15 +3196,33 @@
           <w:iCs/>
         </w:rPr>
       </w:pPr>
-      <w:proofErr w:type="spellStart"/>
       <w:r>
         <w:rPr>
           <w:i/>
           <w:iCs/>
         </w:rPr>
+        <w:t>card_payment</w:t>
+      </w:r>
+    </w:p>
+    <w:p>
+      <w:pPr>
+        <w:pStyle w:val="Prrafodelista"/>
+        <w:numPr>
+          <w:ilvl w:val="0"/>
+          <w:numId w:val="3"/>
+        </w:numPr>
+        <w:rPr>
+          <w:i/>
+          <w:iCs/>
+        </w:rPr>
+      </w:pPr>
+      <w:r>
+        <w:rPr>
+          <w:i/>
+          <w:iCs/>
+        </w:rPr>
         <w:t>card_issuer</w:t>
       </w:r>
-      <w:proofErr w:type="spellEnd"/>
     </w:p>
     <w:p>
       <w:pPr>
@@ -3968,10 +3899,10 @@
         </w:rPr>
         <w:lastRenderedPageBreak/>
         <w:drawing>
-          <wp:inline distT="0" distB="0" distL="0" distR="0" wp14:anchorId="2440880D" wp14:editId="77DA9BDE">
-            <wp:extent cx="6371590" cy="3344545"/>
-            <wp:effectExtent l="0" t="0" r="0" b="8255"/>
-            <wp:docPr id="60" name="Imagen 60"/>
+          <wp:inline distT="0" distB="0" distL="0" distR="0" wp14:anchorId="3A1EA036" wp14:editId="223370FD">
+            <wp:extent cx="6371590" cy="3192780"/>
+            <wp:effectExtent l="0" t="0" r="0" b="7620"/>
+            <wp:docPr id="7" name="Imagen 7"/>
             <wp:cNvGraphicFramePr>
               <a:graphicFrameLocks xmlns:a="http://schemas.openxmlformats.org/drawingml/2006/main" noChangeAspect="1"/>
             </wp:cNvGraphicFramePr>
@@ -3979,7 +3910,7 @@
               <a:graphicData uri="http://schemas.openxmlformats.org/drawingml/2006/picture">
                 <pic:pic xmlns:pic="http://schemas.openxmlformats.org/drawingml/2006/picture">
                   <pic:nvPicPr>
-                    <pic:cNvPr id="0" name="Picture 28"/>
+                    <pic:cNvPr id="0" name="Picture 1"/>
                     <pic:cNvPicPr>
                       <a:picLocks noChangeAspect="1" noChangeArrowheads="1"/>
                     </pic:cNvPicPr>
@@ -4000,7 +3931,7 @@
                   <pic:spPr bwMode="auto">
                     <a:xfrm>
                       <a:off x="0" y="0"/>
-                      <a:ext cx="6371590" cy="3344545"/>
+                      <a:ext cx="6371590" cy="3192780"/>
                     </a:xfrm>
                     <a:prstGeom prst="rect">
                       <a:avLst/>
@@ -4184,15 +4115,11 @@
     </w:p>
     <w:p>
       <w:r>
-        <w:rPr>
-          <w:noProof/>
-        </w:rPr>
-        <w:lastRenderedPageBreak/>
         <w:drawing>
-          <wp:inline distT="0" distB="0" distL="0" distR="0" wp14:anchorId="0923D14C" wp14:editId="69F6F0E2">
-            <wp:extent cx="6371590" cy="1831340"/>
+          <wp:inline distT="0" distB="0" distL="0" distR="0" wp14:anchorId="1A5EBB39" wp14:editId="51C94BD6">
+            <wp:extent cx="6371590" cy="1280795"/>
             <wp:effectExtent l="0" t="0" r="0" b="0"/>
-            <wp:docPr id="65" name="Imagen 65"/>
+            <wp:docPr id="1" name="Imagen 1"/>
             <wp:cNvGraphicFramePr>
               <a:graphicFrameLocks xmlns:a="http://schemas.openxmlformats.org/drawingml/2006/main" noChangeAspect="1"/>
             </wp:cNvGraphicFramePr>
@@ -4200,7 +4127,7 @@
               <a:graphicData uri="http://schemas.openxmlformats.org/drawingml/2006/picture">
                 <pic:pic xmlns:pic="http://schemas.openxmlformats.org/drawingml/2006/picture">
                   <pic:nvPicPr>
-                    <pic:cNvPr id="0" name="Picture 33"/>
+                    <pic:cNvPr id="0" name="Picture 1"/>
                     <pic:cNvPicPr>
                       <a:picLocks noChangeAspect="1" noChangeArrowheads="1"/>
                     </pic:cNvPicPr>
@@ -4221,7 +4148,7 @@
                   <pic:spPr bwMode="auto">
                     <a:xfrm>
                       <a:off x="0" y="0"/>
-                      <a:ext cx="6371590" cy="1831340"/>
+                      <a:ext cx="6371590" cy="1280795"/>
                     </a:xfrm>
                     <a:prstGeom prst="rect">
                       <a:avLst/>
@@ -4243,11 +4170,12 @@
         <w:rPr>
           <w:noProof/>
         </w:rPr>
+        <w:lastRenderedPageBreak/>
         <w:drawing>
-          <wp:inline distT="0" distB="0" distL="0" distR="0" wp14:anchorId="212BF2E9" wp14:editId="4C296E6A">
-            <wp:extent cx="6371590" cy="1680210"/>
+          <wp:inline distT="0" distB="0" distL="0" distR="0" wp14:anchorId="0E946199" wp14:editId="60082A6E">
+            <wp:extent cx="6371590" cy="1829435"/>
             <wp:effectExtent l="0" t="0" r="0" b="0"/>
-            <wp:docPr id="66" name="Imagen 66"/>
+            <wp:docPr id="10" name="Imagen 10"/>
             <wp:cNvGraphicFramePr>
               <a:graphicFrameLocks xmlns:a="http://schemas.openxmlformats.org/drawingml/2006/main" noChangeAspect="1"/>
             </wp:cNvGraphicFramePr>
@@ -4255,7 +4183,7 @@
               <a:graphicData uri="http://schemas.openxmlformats.org/drawingml/2006/picture">
                 <pic:pic xmlns:pic="http://schemas.openxmlformats.org/drawingml/2006/picture">
                   <pic:nvPicPr>
-                    <pic:cNvPr id="0" name="Picture 34"/>
+                    <pic:cNvPr id="0" name="Picture 3"/>
                     <pic:cNvPicPr>
                       <a:picLocks noChangeAspect="1" noChangeArrowheads="1"/>
                     </pic:cNvPicPr>
@@ -4276,7 +4204,7 @@
                   <pic:spPr bwMode="auto">
                     <a:xfrm>
                       <a:off x="0" y="0"/>
-                      <a:ext cx="6371590" cy="1680210"/>
+                      <a:ext cx="6371590" cy="1829435"/>
                     </a:xfrm>
                     <a:prstGeom prst="rect">
                       <a:avLst/>
@@ -4299,10 +4227,10 @@
           <w:noProof/>
         </w:rPr>
         <w:drawing>
-          <wp:inline distT="0" distB="0" distL="0" distR="0" wp14:anchorId="755190DD" wp14:editId="60B07AB4">
-            <wp:extent cx="6371590" cy="915670"/>
+          <wp:inline distT="0" distB="0" distL="0" distR="0" wp14:anchorId="311F7486" wp14:editId="4CBAD7F1">
+            <wp:extent cx="6371590" cy="1678305"/>
             <wp:effectExtent l="0" t="0" r="0" b="0"/>
-            <wp:docPr id="67" name="Imagen 67"/>
+            <wp:docPr id="13" name="Imagen 13"/>
             <wp:cNvGraphicFramePr>
               <a:graphicFrameLocks xmlns:a="http://schemas.openxmlformats.org/drawingml/2006/main" noChangeAspect="1"/>
             </wp:cNvGraphicFramePr>
@@ -4310,7 +4238,7 @@
               <a:graphicData uri="http://schemas.openxmlformats.org/drawingml/2006/picture">
                 <pic:pic xmlns:pic="http://schemas.openxmlformats.org/drawingml/2006/picture">
                   <pic:nvPicPr>
-                    <pic:cNvPr id="0" name="Picture 35"/>
+                    <pic:cNvPr id="0" name="Picture 6"/>
                     <pic:cNvPicPr>
                       <a:picLocks noChangeAspect="1" noChangeArrowheads="1"/>
                     </pic:cNvPicPr>
@@ -4331,7 +4259,7 @@
                   <pic:spPr bwMode="auto">
                     <a:xfrm>
                       <a:off x="0" y="0"/>
-                      <a:ext cx="6371590" cy="915670"/>
+                      <a:ext cx="6371590" cy="1678305"/>
                     </a:xfrm>
                     <a:prstGeom prst="rect">
                       <a:avLst/>
@@ -4354,10 +4282,10 @@
           <w:noProof/>
         </w:rPr>
         <w:drawing>
-          <wp:inline distT="0" distB="0" distL="0" distR="0" wp14:anchorId="1C6AB840" wp14:editId="45FF25AE">
-            <wp:extent cx="6371590" cy="2285365"/>
-            <wp:effectExtent l="0" t="0" r="0" b="635"/>
-            <wp:docPr id="68" name="Imagen 68"/>
+          <wp:inline distT="0" distB="0" distL="0" distR="0" wp14:anchorId="18BC1953" wp14:editId="7A58E8B0">
+            <wp:extent cx="6371590" cy="917575"/>
+            <wp:effectExtent l="0" t="0" r="0" b="0"/>
+            <wp:docPr id="12" name="Imagen 12"/>
             <wp:cNvGraphicFramePr>
               <a:graphicFrameLocks xmlns:a="http://schemas.openxmlformats.org/drawingml/2006/main" noChangeAspect="1"/>
             </wp:cNvGraphicFramePr>
@@ -4365,7 +4293,7 @@
               <a:graphicData uri="http://schemas.openxmlformats.org/drawingml/2006/picture">
                 <pic:pic xmlns:pic="http://schemas.openxmlformats.org/drawingml/2006/picture">
                   <pic:nvPicPr>
-                    <pic:cNvPr id="0" name="Picture 36"/>
+                    <pic:cNvPr id="0" name="Picture 5"/>
                     <pic:cNvPicPr>
                       <a:picLocks noChangeAspect="1" noChangeArrowheads="1"/>
                     </pic:cNvPicPr>
@@ -4386,7 +4314,7 @@
                   <pic:spPr bwMode="auto">
                     <a:xfrm>
                       <a:off x="0" y="0"/>
-                      <a:ext cx="6371590" cy="2285365"/>
+                      <a:ext cx="6371590" cy="917575"/>
                     </a:xfrm>
                     <a:prstGeom prst="rect">
                       <a:avLst/>
@@ -4409,10 +4337,10 @@
           <w:noProof/>
         </w:rPr>
         <w:drawing>
-          <wp:inline distT="0" distB="0" distL="0" distR="0" wp14:anchorId="2B7A7CE1" wp14:editId="1D58732C">
-            <wp:extent cx="6371590" cy="915670"/>
-            <wp:effectExtent l="0" t="0" r="0" b="0"/>
-            <wp:docPr id="69" name="Imagen 69"/>
+          <wp:inline distT="0" distB="0" distL="0" distR="0" wp14:anchorId="1B3921EC" wp14:editId="140A4194">
+            <wp:extent cx="6371590" cy="2281555"/>
+            <wp:effectExtent l="0" t="0" r="0" b="4445"/>
+            <wp:docPr id="14" name="Imagen 14"/>
             <wp:cNvGraphicFramePr>
               <a:graphicFrameLocks xmlns:a="http://schemas.openxmlformats.org/drawingml/2006/main" noChangeAspect="1"/>
             </wp:cNvGraphicFramePr>
@@ -4420,7 +4348,7 @@
               <a:graphicData uri="http://schemas.openxmlformats.org/drawingml/2006/picture">
                 <pic:pic xmlns:pic="http://schemas.openxmlformats.org/drawingml/2006/picture">
                   <pic:nvPicPr>
-                    <pic:cNvPr id="0" name="Picture 37"/>
+                    <pic:cNvPr id="0" name="Picture 7"/>
                     <pic:cNvPicPr>
                       <a:picLocks noChangeAspect="1" noChangeArrowheads="1"/>
                     </pic:cNvPicPr>
@@ -4441,7 +4369,7 @@
                   <pic:spPr bwMode="auto">
                     <a:xfrm>
                       <a:off x="0" y="0"/>
-                      <a:ext cx="6371590" cy="915670"/>
+                      <a:ext cx="6371590" cy="2281555"/>
                     </a:xfrm>
                     <a:prstGeom prst="rect">
                       <a:avLst/>
@@ -4463,12 +4391,11 @@
         <w:rPr>
           <w:noProof/>
         </w:rPr>
-        <w:lastRenderedPageBreak/>
         <w:drawing>
-          <wp:inline distT="0" distB="0" distL="0" distR="0" wp14:anchorId="01C8805C" wp14:editId="16F4DA42">
-            <wp:extent cx="6371590" cy="1528445"/>
+          <wp:inline distT="0" distB="0" distL="0" distR="0" wp14:anchorId="018EC01F" wp14:editId="5625B727">
+            <wp:extent cx="6371590" cy="917575"/>
             <wp:effectExtent l="0" t="0" r="0" b="0"/>
-            <wp:docPr id="70" name="Imagen 70"/>
+            <wp:docPr id="15" name="Imagen 15"/>
             <wp:cNvGraphicFramePr>
               <a:graphicFrameLocks xmlns:a="http://schemas.openxmlformats.org/drawingml/2006/main" noChangeAspect="1"/>
             </wp:cNvGraphicFramePr>
@@ -4476,7 +4403,7 @@
               <a:graphicData uri="http://schemas.openxmlformats.org/drawingml/2006/picture">
                 <pic:pic xmlns:pic="http://schemas.openxmlformats.org/drawingml/2006/picture">
                   <pic:nvPicPr>
-                    <pic:cNvPr id="0" name="Picture 38"/>
+                    <pic:cNvPr id="0" name="Picture 8"/>
                     <pic:cNvPicPr>
                       <a:picLocks noChangeAspect="1" noChangeArrowheads="1"/>
                     </pic:cNvPicPr>
@@ -4497,7 +4424,7 @@
                   <pic:spPr bwMode="auto">
                     <a:xfrm>
                       <a:off x="0" y="0"/>
-                      <a:ext cx="6371590" cy="1528445"/>
+                      <a:ext cx="6371590" cy="917575"/>
                     </a:xfrm>
                     <a:prstGeom prst="rect">
                       <a:avLst/>
@@ -4519,11 +4446,12 @@
         <w:rPr>
           <w:noProof/>
         </w:rPr>
+        <w:lastRenderedPageBreak/>
         <w:drawing>
-          <wp:inline distT="0" distB="0" distL="0" distR="0" wp14:anchorId="5C41F7FB" wp14:editId="43B1ED2D">
-            <wp:extent cx="6371590" cy="915670"/>
+          <wp:inline distT="0" distB="0" distL="0" distR="0" wp14:anchorId="10B14DCE" wp14:editId="289CF93D">
+            <wp:extent cx="6371590" cy="1527810"/>
             <wp:effectExtent l="0" t="0" r="0" b="0"/>
-            <wp:docPr id="71" name="Imagen 71"/>
+            <wp:docPr id="16" name="Imagen 16"/>
             <wp:cNvGraphicFramePr>
               <a:graphicFrameLocks xmlns:a="http://schemas.openxmlformats.org/drawingml/2006/main" noChangeAspect="1"/>
             </wp:cNvGraphicFramePr>
@@ -4531,7 +4459,7 @@
               <a:graphicData uri="http://schemas.openxmlformats.org/drawingml/2006/picture">
                 <pic:pic xmlns:pic="http://schemas.openxmlformats.org/drawingml/2006/picture">
                   <pic:nvPicPr>
-                    <pic:cNvPr id="0" name="Picture 39"/>
+                    <pic:cNvPr id="0" name="Picture 9"/>
                     <pic:cNvPicPr>
                       <a:picLocks noChangeAspect="1" noChangeArrowheads="1"/>
                     </pic:cNvPicPr>
@@ -4552,7 +4480,7 @@
                   <pic:spPr bwMode="auto">
                     <a:xfrm>
                       <a:off x="0" y="0"/>
-                      <a:ext cx="6371590" cy="915670"/>
+                      <a:ext cx="6371590" cy="1527810"/>
                     </a:xfrm>
                     <a:prstGeom prst="rect">
                       <a:avLst/>
@@ -4575,10 +4503,10 @@
           <w:noProof/>
         </w:rPr>
         <w:drawing>
-          <wp:inline distT="0" distB="0" distL="0" distR="0" wp14:anchorId="6F4F8EA0" wp14:editId="5BA27415">
-            <wp:extent cx="6371590" cy="2134235"/>
+          <wp:inline distT="0" distB="0" distL="0" distR="0" wp14:anchorId="7D061847" wp14:editId="09E67951">
+            <wp:extent cx="6371590" cy="917575"/>
             <wp:effectExtent l="0" t="0" r="0" b="0"/>
-            <wp:docPr id="72" name="Imagen 72"/>
+            <wp:docPr id="17" name="Imagen 17"/>
             <wp:cNvGraphicFramePr>
               <a:graphicFrameLocks xmlns:a="http://schemas.openxmlformats.org/drawingml/2006/main" noChangeAspect="1"/>
             </wp:cNvGraphicFramePr>
@@ -4586,7 +4514,7 @@
               <a:graphicData uri="http://schemas.openxmlformats.org/drawingml/2006/picture">
                 <pic:pic xmlns:pic="http://schemas.openxmlformats.org/drawingml/2006/picture">
                   <pic:nvPicPr>
-                    <pic:cNvPr id="0" name="Picture 40"/>
+                    <pic:cNvPr id="0" name="Picture 10"/>
                     <pic:cNvPicPr>
                       <a:picLocks noChangeAspect="1" noChangeArrowheads="1"/>
                     </pic:cNvPicPr>
@@ -4607,7 +4535,7 @@
                   <pic:spPr bwMode="auto">
                     <a:xfrm>
                       <a:off x="0" y="0"/>
-                      <a:ext cx="6371590" cy="2134235"/>
+                      <a:ext cx="6371590" cy="917575"/>
                     </a:xfrm>
                     <a:prstGeom prst="rect">
                       <a:avLst/>
@@ -4625,173 +4553,15 @@
       </w:r>
     </w:p>
     <w:p>
-      <w:pPr>
-        <w:pStyle w:val="Ttulo1"/>
-      </w:pPr>
-    </w:p>
-    <w:p>
-      <w:pPr>
-        <w:pStyle w:val="Ttulo1"/>
-      </w:pPr>
-      <w:bookmarkStart w:id="8" w:name="_Toc105609244"/>
-      <w:r>
-        <w:t>Scripts de creación de los objetos de la base de datos</w:t>
-      </w:r>
-      <w:bookmarkEnd w:id="8"/>
-    </w:p>
-    <w:p>
-      <w:pPr>
-        <w:pStyle w:val="Contenido"/>
-      </w:pPr>
-      <w:r>
-        <w:t xml:space="preserve">Se adjunta a este documento los scripts de creación correspondientes en archivos de extensión </w:t>
-      </w:r>
-      <w:proofErr w:type="spellStart"/>
-      <w:r>
-        <w:t>sql</w:t>
-      </w:r>
-      <w:proofErr w:type="spellEnd"/>
-      <w:r>
-        <w:t xml:space="preserve"> (</w:t>
-      </w:r>
-      <w:proofErr w:type="spellStart"/>
-      <w:r>
-        <w:t>mammoth-CREATE.sql</w:t>
-      </w:r>
-      <w:proofErr w:type="spellEnd"/>
-      <w:r>
-        <w:t>)</w:t>
-      </w:r>
-      <w:r>
-        <w:t>.</w:t>
-      </w:r>
-      <w:r>
-        <w:t xml:space="preserve"> </w:t>
-      </w:r>
-    </w:p>
-    <w:p>
-      <w:pPr>
-        <w:pStyle w:val="Contenido"/>
-      </w:pPr>
-    </w:p>
-    <w:p>
-      <w:pPr>
-        <w:pStyle w:val="Ttulo1"/>
-        <w:rPr>
-          <w:i/>
-          <w:iCs/>
-          <w:sz w:val="36"/>
-          <w:szCs w:val="36"/>
-        </w:rPr>
-      </w:pPr>
-      <w:bookmarkStart w:id="9" w:name="_Toc105609245"/>
-      <w:r>
-        <w:t>Esquemas</w:t>
-      </w:r>
-      <w:r>
-        <w:t xml:space="preserve"> relacionales - </w:t>
-      </w:r>
-      <w:r>
-        <w:rPr>
-          <w:i/>
-          <w:iCs/>
-          <w:sz w:val="36"/>
-          <w:szCs w:val="36"/>
-        </w:rPr>
-        <w:t xml:space="preserve">Reverse </w:t>
-      </w:r>
-      <w:proofErr w:type="spellStart"/>
-      <w:r>
-        <w:rPr>
-          <w:i/>
-          <w:iCs/>
-          <w:sz w:val="36"/>
-          <w:szCs w:val="36"/>
-        </w:rPr>
-        <w:t>Engineer</w:t>
-      </w:r>
-      <w:bookmarkEnd w:id="9"/>
-      <w:proofErr w:type="spellEnd"/>
-    </w:p>
-    <w:p>
-      <w:pPr>
-        <w:pStyle w:val="Contenido"/>
-      </w:pPr>
-      <w:r>
-        <w:t xml:space="preserve">Se adjunta a este documento el archivo </w:t>
-      </w:r>
-      <w:proofErr w:type="spellStart"/>
-      <w:r>
-        <w:rPr>
-          <w:i/>
-          <w:iCs/>
-        </w:rPr>
-        <w:t>diagram-mammoth.mwb</w:t>
-      </w:r>
-      <w:proofErr w:type="spellEnd"/>
-      <w:r>
-        <w:t xml:space="preserve"> con el diagrama EER obtenido aplicando ingeniería inversa en el cliente SGDB M</w:t>
-      </w:r>
-      <w:r>
-        <w:t>ySQL</w:t>
-      </w:r>
-      <w:r>
-        <w:t xml:space="preserve"> </w:t>
-      </w:r>
-      <w:proofErr w:type="spellStart"/>
-      <w:r>
-        <w:t>Workbench</w:t>
-      </w:r>
-      <w:proofErr w:type="spellEnd"/>
-      <w:r>
-        <w:t>.</w:t>
-      </w:r>
-    </w:p>
-    <w:p>
-      <w:pPr>
-        <w:pStyle w:val="Contenido"/>
-      </w:pPr>
-      <w:r>
-        <w:t xml:space="preserve">A </w:t>
-      </w:r>
-      <w:proofErr w:type="gramStart"/>
-      <w:r>
-        <w:t>continuación</w:t>
-      </w:r>
-      <w:proofErr w:type="gramEnd"/>
-      <w:r>
-        <w:t xml:space="preserve"> se puede observar una visualización general.</w:t>
-      </w:r>
-    </w:p>
-    <w:p>
-      <w:pPr>
-        <w:pStyle w:val="Contenido"/>
-      </w:pPr>
-    </w:p>
-    <w:p>
-      <w:pPr>
-        <w:pStyle w:val="Contenido"/>
-      </w:pPr>
-    </w:p>
-    <w:p>
-      <w:pPr>
-        <w:pStyle w:val="Contenido"/>
-      </w:pPr>
-    </w:p>
-    <w:p>
-      <w:pPr>
-        <w:pStyle w:val="Contenido"/>
-      </w:pPr>
       <w:r>
         <w:rPr>
           <w:noProof/>
         </w:rPr>
-        <w:lastRenderedPageBreak/>
         <w:drawing>
-          <wp:inline distT="0" distB="0" distL="0" distR="0" wp14:anchorId="328C2675" wp14:editId="331CB674">
-            <wp:extent cx="8566795" cy="6374276"/>
-            <wp:effectExtent l="0" t="8572" r="0" b="0"/>
-            <wp:docPr id="73" name="Imagen 73"/>
+          <wp:inline distT="0" distB="0" distL="0" distR="0" wp14:anchorId="2F4E6024" wp14:editId="1FEFFB62">
+            <wp:extent cx="6371590" cy="2131060"/>
+            <wp:effectExtent l="0" t="0" r="0" b="2540"/>
+            <wp:docPr id="21" name="Imagen 21"/>
             <wp:cNvGraphicFramePr>
               <a:graphicFrameLocks xmlns:a="http://schemas.openxmlformats.org/drawingml/2006/main" noChangeAspect="1"/>
             </wp:cNvGraphicFramePr>
@@ -4799,11 +4569,207 @@
               <a:graphicData uri="http://schemas.openxmlformats.org/drawingml/2006/picture">
                 <pic:pic xmlns:pic="http://schemas.openxmlformats.org/drawingml/2006/picture">
                   <pic:nvPicPr>
-                    <pic:cNvPr id="73" name="Imagen 73"/>
+                    <pic:cNvPr id="0" name="Picture 12"/>
+                    <pic:cNvPicPr>
+                      <a:picLocks noChangeAspect="1" noChangeArrowheads="1"/>
+                    </pic:cNvPicPr>
+                  </pic:nvPicPr>
+                  <pic:blipFill>
+                    <a:blip r:embed="rId34">
+                      <a:extLst>
+                        <a:ext uri="{28A0092B-C50C-407E-A947-70E740481C1C}">
+                          <a14:useLocalDpi xmlns:a14="http://schemas.microsoft.com/office/drawing/2010/main" val="0"/>
+                        </a:ext>
+                      </a:extLst>
+                    </a:blip>
+                    <a:srcRect/>
+                    <a:stretch>
+                      <a:fillRect/>
+                    </a:stretch>
+                  </pic:blipFill>
+                  <pic:spPr bwMode="auto">
+                    <a:xfrm>
+                      <a:off x="0" y="0"/>
+                      <a:ext cx="6371590" cy="2131060"/>
+                    </a:xfrm>
+                    <a:prstGeom prst="rect">
+                      <a:avLst/>
+                    </a:prstGeom>
+                    <a:noFill/>
+                    <a:ln>
+                      <a:noFill/>
+                    </a:ln>
+                  </pic:spPr>
+                </pic:pic>
+              </a:graphicData>
+            </a:graphic>
+          </wp:inline>
+        </w:drawing>
+      </w:r>
+    </w:p>
+    <w:p>
+      <w:pPr>
+        <w:pStyle w:val="Ttulo1"/>
+      </w:pPr>
+    </w:p>
+    <w:p>
+      <w:pPr>
+        <w:pStyle w:val="Ttulo1"/>
+      </w:pPr>
+      <w:bookmarkStart w:id="8" w:name="_Toc105609244"/>
+      <w:r>
+        <w:t>Scripts de creación de los objetos de la base de datos</w:t>
+      </w:r>
+      <w:bookmarkEnd w:id="8"/>
+    </w:p>
+    <w:p>
+      <w:pPr>
+        <w:pStyle w:val="Contenido"/>
+      </w:pPr>
+      <w:r>
+        <w:t>Se adjunta a este documento los scripts de creación correspondientes en archivos de extensión sql</w:t>
+      </w:r>
+      <w:r>
+        <w:t xml:space="preserve"> (mammoth-CREATE.sql)</w:t>
+      </w:r>
+      <w:r>
+        <w:t>.</w:t>
+      </w:r>
+      <w:r>
+        <w:t xml:space="preserve"> </w:t>
+      </w:r>
+    </w:p>
+    <w:p>
+      <w:pPr>
+        <w:pStyle w:val="Contenido"/>
+      </w:pPr>
+    </w:p>
+    <w:p>
+      <w:pPr>
+        <w:pStyle w:val="Ttulo1"/>
+        <w:rPr>
+          <w:i/>
+          <w:iCs/>
+          <w:sz w:val="36"/>
+          <w:szCs w:val="36"/>
+        </w:rPr>
+      </w:pPr>
+      <w:bookmarkStart w:id="9" w:name="_Toc105609245"/>
+      <w:r>
+        <w:t>Esquemas</w:t>
+      </w:r>
+      <w:r>
+        <w:t xml:space="preserve"> relacionales - </w:t>
+      </w:r>
+      <w:r>
+        <w:rPr>
+          <w:i/>
+          <w:iCs/>
+          <w:sz w:val="36"/>
+          <w:szCs w:val="36"/>
+        </w:rPr>
+        <w:t>Reverse Engineer</w:t>
+      </w:r>
+      <w:bookmarkEnd w:id="9"/>
+    </w:p>
+    <w:p>
+      <w:pPr>
+        <w:pStyle w:val="Contenido"/>
+      </w:pPr>
+      <w:r>
+        <w:t xml:space="preserve">Se adjunta a este documento el archivo </w:t>
+      </w:r>
+      <w:r>
+        <w:rPr>
+          <w:i/>
+          <w:iCs/>
+        </w:rPr>
+        <w:t>diagram-mammoth.mwb</w:t>
+      </w:r>
+      <w:r>
+        <w:t xml:space="preserve"> con el diagrama EER obtenido aplicando ingeniería inversa en el cliente SGDB M</w:t>
+      </w:r>
+      <w:r>
+        <w:t>ySQL</w:t>
+      </w:r>
+      <w:r>
+        <w:t xml:space="preserve"> Workbench.</w:t>
+      </w:r>
+    </w:p>
+    <w:p>
+      <w:pPr>
+        <w:pStyle w:val="Contenido"/>
+      </w:pPr>
+      <w:r>
+        <w:t xml:space="preserve">A </w:t>
+      </w:r>
+      <w:proofErr w:type="gramStart"/>
+      <w:r>
+        <w:t>continuación</w:t>
+      </w:r>
+      <w:proofErr w:type="gramEnd"/>
+      <w:r>
+        <w:t xml:space="preserve"> se puede observar una visualización general.</w:t>
+      </w:r>
+    </w:p>
+    <w:p>
+      <w:pPr>
+        <w:pStyle w:val="Contenido"/>
+      </w:pPr>
+    </w:p>
+    <w:p>
+      <w:pPr>
+        <w:pStyle w:val="Contenido"/>
+      </w:pPr>
+    </w:p>
+    <w:p>
+      <w:pPr>
+        <w:pStyle w:val="Contenido"/>
+      </w:pPr>
+    </w:p>
+    <w:p>
+      <w:pPr>
+        <w:pStyle w:val="Contenido"/>
+      </w:pPr>
+    </w:p>
+    <w:p>
+      <w:pPr>
+        <w:pStyle w:val="Contenido"/>
+      </w:pPr>
+    </w:p>
+    <w:p>
+      <w:pPr>
+        <w:pStyle w:val="Contenido"/>
+      </w:pPr>
+      <w:r>
+        <w:rPr>
+          <w:noProof/>
+        </w:rPr>
+        <w:drawing>
+          <wp:anchor distT="0" distB="0" distL="114300" distR="114300" simplePos="0" relativeHeight="251665408" behindDoc="0" locked="0" layoutInCell="1" allowOverlap="1" wp14:anchorId="6FA35253" wp14:editId="70E86AAB">
+            <wp:simplePos x="0" y="0"/>
+            <wp:positionH relativeFrom="column">
+              <wp:posOffset>-430848</wp:posOffset>
+            </wp:positionH>
+            <wp:positionV relativeFrom="paragraph">
+              <wp:posOffset>391166</wp:posOffset>
+            </wp:positionV>
+            <wp:extent cx="7216775" cy="6356350"/>
+            <wp:effectExtent l="0" t="7937" r="0" b="0"/>
+            <wp:wrapNone/>
+            <wp:docPr id="22" name="Imagen 22"/>
+            <wp:cNvGraphicFramePr>
+              <a:graphicFrameLocks xmlns:a="http://schemas.openxmlformats.org/drawingml/2006/main" noChangeAspect="1"/>
+            </wp:cNvGraphicFramePr>
+            <a:graphic xmlns:a="http://schemas.openxmlformats.org/drawingml/2006/main">
+              <a:graphicData uri="http://schemas.openxmlformats.org/drawingml/2006/picture">
+                <pic:pic xmlns:pic="http://schemas.openxmlformats.org/drawingml/2006/picture">
+                  <pic:nvPicPr>
+                    <pic:cNvPr id="22" name="Imagen 22"/>
                     <pic:cNvPicPr/>
                   </pic:nvPicPr>
                   <pic:blipFill>
-                    <a:blip r:embed="rId34">
+                    <a:blip r:embed="rId35">
                       <a:extLst>
                         <a:ext uri="{28A0092B-C50C-407E-A947-70E740481C1C}">
                           <a14:useLocalDpi xmlns:a14="http://schemas.microsoft.com/office/drawing/2010/main" val="0"/>
@@ -4817,7 +4783,7 @@
                   <pic:spPr>
                     <a:xfrm rot="16200000">
                       <a:off x="0" y="0"/>
-                      <a:ext cx="8578201" cy="6382763"/>
+                      <a:ext cx="7216775" cy="6356350"/>
                     </a:xfrm>
                     <a:prstGeom prst="rect">
                       <a:avLst/>
@@ -4826,23 +4792,19 @@
                 </pic:pic>
               </a:graphicData>
             </a:graphic>
-          </wp:inline>
+            <wp14:sizeRelH relativeFrom="page">
+              <wp14:pctWidth>0</wp14:pctWidth>
+            </wp14:sizeRelH>
+            <wp14:sizeRelV relativeFrom="page">
+              <wp14:pctHeight>0</wp14:pctHeight>
+            </wp14:sizeRelV>
+          </wp:anchor>
         </w:drawing>
       </w:r>
     </w:p>
-    <w:p>
-      <w:pPr>
-        <w:pStyle w:val="Contenido"/>
-      </w:pPr>
-    </w:p>
-    <w:p>
-      <w:pPr>
-        <w:pStyle w:val="Contenido"/>
-      </w:pPr>
-    </w:p>
     <w:sectPr>
-      <w:headerReference w:type="default" r:id="rId35"/>
-      <w:footerReference w:type="default" r:id="rId36"/>
+      <w:headerReference w:type="default" r:id="rId36"/>
+      <w:footerReference w:type="default" r:id="rId37"/>
       <w:pgSz w:w="11906" w:h="16838" w:code="9"/>
       <w:pgMar w:top="720" w:right="936" w:bottom="720" w:left="936" w:header="0" w:footer="289" w:gutter="0"/>
       <w:pgNumType w:start="1"/>
@@ -6359,6 +6321,8 @@
     <w:rsid w:val="001B6CF2"/>
     <w:rsid w:val="002F3C59"/>
     <w:rsid w:val="004C14FE"/>
+    <w:rsid w:val="0058068D"/>
+    <w:rsid w:val="008B34BD"/>
     <w:rsid w:val="00BE6688"/>
     <w:rsid w:val="00D835C2"/>
   </w:rsids>

</xml_diff>

<commit_message>
Actualización DDL en base a datos de inserción
</commit_message>
<xml_diff>
--- a/PF_SQL.docx
+++ b/PF_SQL.docx
@@ -3506,14 +3506,11 @@
     </w:p>
     <w:p>
       <w:r>
-        <w:rPr>
-          <w:noProof/>
-        </w:rPr>
         <w:drawing>
-          <wp:inline distT="0" distB="0" distL="0" distR="0" wp14:anchorId="752F31B6" wp14:editId="4A3673F1">
-            <wp:extent cx="6371590" cy="915670"/>
+          <wp:inline distT="0" distB="0" distL="0" distR="0" wp14:anchorId="27A2F50B" wp14:editId="3DA97C93">
+            <wp:extent cx="6371590" cy="917575"/>
             <wp:effectExtent l="0" t="0" r="0" b="0"/>
-            <wp:docPr id="53" name="Imagen 53"/>
+            <wp:docPr id="9" name="Imagen 9"/>
             <wp:cNvGraphicFramePr>
               <a:graphicFrameLocks xmlns:a="http://schemas.openxmlformats.org/drawingml/2006/main" noChangeAspect="1"/>
             </wp:cNvGraphicFramePr>
@@ -3521,7 +3518,7 @@
               <a:graphicData uri="http://schemas.openxmlformats.org/drawingml/2006/picture">
                 <pic:pic xmlns:pic="http://schemas.openxmlformats.org/drawingml/2006/picture">
                   <pic:nvPicPr>
-                    <pic:cNvPr id="0" name="Picture 21"/>
+                    <pic:cNvPr id="0" name="Picture 1"/>
                     <pic:cNvPicPr>
                       <a:picLocks noChangeAspect="1" noChangeArrowheads="1"/>
                     </pic:cNvPicPr>
@@ -3542,7 +3539,7 @@
                   <pic:spPr bwMode="auto">
                     <a:xfrm>
                       <a:off x="0" y="0"/>
-                      <a:ext cx="6371590" cy="915670"/>
+                      <a:ext cx="6371590" cy="917575"/>
                     </a:xfrm>
                     <a:prstGeom prst="rect">
                       <a:avLst/>
@@ -3563,15 +3560,12 @@
     <w:p/>
     <w:p>
       <w:r>
-        <w:rPr>
-          <w:noProof/>
-        </w:rPr>
         <w:lastRenderedPageBreak/>
         <w:drawing>
-          <wp:inline distT="0" distB="0" distL="0" distR="0" wp14:anchorId="26269ADE" wp14:editId="6893DEBE">
+          <wp:inline distT="0" distB="0" distL="0" distR="0" wp14:anchorId="2508917C" wp14:editId="59912621">
             <wp:extent cx="6371590" cy="1377315"/>
             <wp:effectExtent l="0" t="0" r="0" b="0"/>
-            <wp:docPr id="54" name="Imagen 54"/>
+            <wp:docPr id="11" name="Imagen 11"/>
             <wp:cNvGraphicFramePr>
               <a:graphicFrameLocks xmlns:a="http://schemas.openxmlformats.org/drawingml/2006/main" noChangeAspect="1"/>
             </wp:cNvGraphicFramePr>
@@ -3579,7 +3573,7 @@
               <a:graphicData uri="http://schemas.openxmlformats.org/drawingml/2006/picture">
                 <pic:pic xmlns:pic="http://schemas.openxmlformats.org/drawingml/2006/picture">
                   <pic:nvPicPr>
-                    <pic:cNvPr id="0" name="Picture 22"/>
+                    <pic:cNvPr id="0" name="Picture 2"/>
                     <pic:cNvPicPr>
                       <a:picLocks noChangeAspect="1" noChangeArrowheads="1"/>
                     </pic:cNvPicPr>
@@ -3619,14 +3613,11 @@
     </w:p>
     <w:p>
       <w:r>
-        <w:rPr>
-          <w:noProof/>
-        </w:rPr>
         <w:drawing>
-          <wp:inline distT="0" distB="0" distL="0" distR="0" wp14:anchorId="13DA9C90" wp14:editId="7EED4100">
-            <wp:extent cx="6371590" cy="1226185"/>
+          <wp:inline distT="0" distB="0" distL="0" distR="0" wp14:anchorId="2EFCA7FA" wp14:editId="10A14E4D">
+            <wp:extent cx="6371590" cy="1226820"/>
             <wp:effectExtent l="0" t="0" r="0" b="0"/>
-            <wp:docPr id="55" name="Imagen 55"/>
+            <wp:docPr id="18" name="Imagen 18"/>
             <wp:cNvGraphicFramePr>
               <a:graphicFrameLocks xmlns:a="http://schemas.openxmlformats.org/drawingml/2006/main" noChangeAspect="1"/>
             </wp:cNvGraphicFramePr>
@@ -3634,7 +3625,7 @@
               <a:graphicData uri="http://schemas.openxmlformats.org/drawingml/2006/picture">
                 <pic:pic xmlns:pic="http://schemas.openxmlformats.org/drawingml/2006/picture">
                   <pic:nvPicPr>
-                    <pic:cNvPr id="0" name="Picture 23"/>
+                    <pic:cNvPr id="0" name="Picture 3"/>
                     <pic:cNvPicPr>
                       <a:picLocks noChangeAspect="1" noChangeArrowheads="1"/>
                     </pic:cNvPicPr>
@@ -3655,7 +3646,7 @@
                   <pic:spPr bwMode="auto">
                     <a:xfrm>
                       <a:off x="0" y="0"/>
-                      <a:ext cx="6371590" cy="1226185"/>
+                      <a:ext cx="6371590" cy="1226820"/>
                     </a:xfrm>
                     <a:prstGeom prst="rect">
                       <a:avLst/>
@@ -3674,14 +3665,11 @@
     </w:p>
     <w:p>
       <w:r>
-        <w:rPr>
-          <w:noProof/>
-        </w:rPr>
         <w:drawing>
-          <wp:inline distT="0" distB="0" distL="0" distR="0" wp14:anchorId="1F91C9F7" wp14:editId="1F983B83">
-            <wp:extent cx="6371590" cy="1226185"/>
+          <wp:inline distT="0" distB="0" distL="0" distR="0" wp14:anchorId="29620EF6" wp14:editId="7B8E3F28">
+            <wp:extent cx="6371590" cy="1527810"/>
             <wp:effectExtent l="0" t="0" r="0" b="0"/>
-            <wp:docPr id="56" name="Imagen 56"/>
+            <wp:docPr id="23" name="Imagen 23"/>
             <wp:cNvGraphicFramePr>
               <a:graphicFrameLocks xmlns:a="http://schemas.openxmlformats.org/drawingml/2006/main" noChangeAspect="1"/>
             </wp:cNvGraphicFramePr>
@@ -3689,7 +3677,7 @@
               <a:graphicData uri="http://schemas.openxmlformats.org/drawingml/2006/picture">
                 <pic:pic xmlns:pic="http://schemas.openxmlformats.org/drawingml/2006/picture">
                   <pic:nvPicPr>
-                    <pic:cNvPr id="0" name="Picture 24"/>
+                    <pic:cNvPr id="0" name="Picture 4"/>
                     <pic:cNvPicPr>
                       <a:picLocks noChangeAspect="1" noChangeArrowheads="1"/>
                     </pic:cNvPicPr>
@@ -3710,7 +3698,7 @@
                   <pic:spPr bwMode="auto">
                     <a:xfrm>
                       <a:off x="0" y="0"/>
-                      <a:ext cx="6371590" cy="1226185"/>
+                      <a:ext cx="6371590" cy="1527810"/>
                     </a:xfrm>
                     <a:prstGeom prst="rect">
                       <a:avLst/>
@@ -3729,14 +3717,11 @@
     </w:p>
     <w:p>
       <w:r>
-        <w:rPr>
-          <w:noProof/>
-        </w:rPr>
         <w:drawing>
-          <wp:inline distT="0" distB="0" distL="0" distR="0" wp14:anchorId="6EE201C3" wp14:editId="164E1CA7">
-            <wp:extent cx="6371590" cy="915670"/>
+          <wp:inline distT="0" distB="0" distL="0" distR="0" wp14:anchorId="1B1921D5" wp14:editId="44EF103A">
+            <wp:extent cx="6371590" cy="1226820"/>
             <wp:effectExtent l="0" t="0" r="0" b="0"/>
-            <wp:docPr id="57" name="Imagen 57"/>
+            <wp:docPr id="24" name="Imagen 24"/>
             <wp:cNvGraphicFramePr>
               <a:graphicFrameLocks xmlns:a="http://schemas.openxmlformats.org/drawingml/2006/main" noChangeAspect="1"/>
             </wp:cNvGraphicFramePr>
@@ -3744,7 +3729,7 @@
               <a:graphicData uri="http://schemas.openxmlformats.org/drawingml/2006/picture">
                 <pic:pic xmlns:pic="http://schemas.openxmlformats.org/drawingml/2006/picture">
                   <pic:nvPicPr>
-                    <pic:cNvPr id="0" name="Picture 25"/>
+                    <pic:cNvPr id="0" name="Picture 5"/>
                     <pic:cNvPicPr>
                       <a:picLocks noChangeAspect="1" noChangeArrowheads="1"/>
                     </pic:cNvPicPr>
@@ -3765,7 +3750,7 @@
                   <pic:spPr bwMode="auto">
                     <a:xfrm>
                       <a:off x="0" y="0"/>
-                      <a:ext cx="6371590" cy="915670"/>
+                      <a:ext cx="6371590" cy="1226820"/>
                     </a:xfrm>
                     <a:prstGeom prst="rect">
                       <a:avLst/>
@@ -3894,15 +3879,12 @@
     </w:p>
     <w:p>
       <w:r>
-        <w:rPr>
-          <w:noProof/>
-        </w:rPr>
         <w:lastRenderedPageBreak/>
         <w:drawing>
-          <wp:inline distT="0" distB="0" distL="0" distR="0" wp14:anchorId="3A1EA036" wp14:editId="223370FD">
+          <wp:inline distT="0" distB="0" distL="0" distR="0" wp14:anchorId="17A6E353" wp14:editId="2B8E0075">
             <wp:extent cx="6371590" cy="3192780"/>
             <wp:effectExtent l="0" t="0" r="0" b="7620"/>
-            <wp:docPr id="7" name="Imagen 7"/>
+            <wp:docPr id="25" name="Imagen 25"/>
             <wp:cNvGraphicFramePr>
               <a:graphicFrameLocks xmlns:a="http://schemas.openxmlformats.org/drawingml/2006/main" noChangeAspect="1"/>
             </wp:cNvGraphicFramePr>
@@ -3910,7 +3892,7 @@
               <a:graphicData uri="http://schemas.openxmlformats.org/drawingml/2006/picture">
                 <pic:pic xmlns:pic="http://schemas.openxmlformats.org/drawingml/2006/picture">
                   <pic:nvPicPr>
-                    <pic:cNvPr id="0" name="Picture 1"/>
+                    <pic:cNvPr id="0" name="Picture 6"/>
                     <pic:cNvPicPr>
                       <a:picLocks noChangeAspect="1" noChangeArrowheads="1"/>
                     </pic:cNvPicPr>
@@ -4115,6 +4097,9 @@
     </w:p>
     <w:p>
       <w:r>
+        <w:rPr>
+          <w:noProof/>
+        </w:rPr>
         <w:drawing>
           <wp:inline distT="0" distB="0" distL="0" distR="0" wp14:anchorId="1A5EBB39" wp14:editId="51C94BD6">
             <wp:extent cx="6371590" cy="1280795"/>
@@ -4278,14 +4263,11 @@
     </w:p>
     <w:p>
       <w:r>
-        <w:rPr>
-          <w:noProof/>
-        </w:rPr>
         <w:drawing>
-          <wp:inline distT="0" distB="0" distL="0" distR="0" wp14:anchorId="18BC1953" wp14:editId="7A58E8B0">
+          <wp:inline distT="0" distB="0" distL="0" distR="0" wp14:anchorId="74A1081B" wp14:editId="47CEE8A9">
             <wp:extent cx="6371590" cy="917575"/>
             <wp:effectExtent l="0" t="0" r="0" b="0"/>
-            <wp:docPr id="12" name="Imagen 12"/>
+            <wp:docPr id="26" name="Imagen 26"/>
             <wp:cNvGraphicFramePr>
               <a:graphicFrameLocks xmlns:a="http://schemas.openxmlformats.org/drawingml/2006/main" noChangeAspect="1"/>
             </wp:cNvGraphicFramePr>
@@ -4293,7 +4275,7 @@
               <a:graphicData uri="http://schemas.openxmlformats.org/drawingml/2006/picture">
                 <pic:pic xmlns:pic="http://schemas.openxmlformats.org/drawingml/2006/picture">
                   <pic:nvPicPr>
-                    <pic:cNvPr id="0" name="Picture 5"/>
+                    <pic:cNvPr id="0" name="Picture 7"/>
                     <pic:cNvPicPr>
                       <a:picLocks noChangeAspect="1" noChangeArrowheads="1"/>
                     </pic:cNvPicPr>
@@ -4388,14 +4370,11 @@
     </w:p>
     <w:p>
       <w:r>
-        <w:rPr>
-          <w:noProof/>
-        </w:rPr>
         <w:drawing>
-          <wp:inline distT="0" distB="0" distL="0" distR="0" wp14:anchorId="018EC01F" wp14:editId="5625B727">
+          <wp:inline distT="0" distB="0" distL="0" distR="0" wp14:anchorId="4F83BBCD" wp14:editId="2FC31FD1">
             <wp:extent cx="6371590" cy="917575"/>
             <wp:effectExtent l="0" t="0" r="0" b="0"/>
-            <wp:docPr id="15" name="Imagen 15"/>
+            <wp:docPr id="27" name="Imagen 27"/>
             <wp:cNvGraphicFramePr>
               <a:graphicFrameLocks xmlns:a="http://schemas.openxmlformats.org/drawingml/2006/main" noChangeAspect="1"/>
             </wp:cNvGraphicFramePr>
@@ -4701,26 +4680,8 @@
         <w:pStyle w:val="Contenido"/>
       </w:pPr>
       <w:r>
-        <w:t xml:space="preserve">A </w:t>
-      </w:r>
-      <w:proofErr w:type="gramStart"/>
-      <w:r>
-        <w:t>continuación</w:t>
-      </w:r>
-      <w:proofErr w:type="gramEnd"/>
-      <w:r>
-        <w:t xml:space="preserve"> se puede observar una visualización general.</w:t>
-      </w:r>
-    </w:p>
-    <w:p>
-      <w:pPr>
-        <w:pStyle w:val="Contenido"/>
-      </w:pPr>
-    </w:p>
-    <w:p>
-      <w:pPr>
-        <w:pStyle w:val="Contenido"/>
-      </w:pPr>
+        <w:t>A continuación se puede observar una visualización general.</w:t>
+      </w:r>
     </w:p>
     <w:p>
       <w:pPr>
@@ -4745,6 +4706,7 @@
         <w:rPr>
           <w:noProof/>
         </w:rPr>
+        <w:lastRenderedPageBreak/>
         <w:drawing>
           <wp:anchor distT="0" distB="0" distL="114300" distR="114300" simplePos="0" relativeHeight="251665408" behindDoc="0" locked="0" layoutInCell="1" allowOverlap="1" wp14:anchorId="6FA35253" wp14:editId="70E86AAB">
             <wp:simplePos x="0" y="0"/>
@@ -6317,6 +6279,7 @@
   <w:rsids>
     <w:rsidRoot w:val="001B6C7C"/>
     <w:rsid w:val="00021B93"/>
+    <w:rsid w:val="00063833"/>
     <w:rsid w:val="001B6C7C"/>
     <w:rsid w:val="001B6CF2"/>
     <w:rsid w:val="002F3C59"/>

</xml_diff>

<commit_message>
Insert statements y script INSERT
</commit_message>
<xml_diff>
--- a/PF_SQL.docx
+++ b/PF_SQL.docx
@@ -5128,8 +5128,16 @@
       <w:r>
         <w:t xml:space="preserve">cada tabla mediante el </w:t>
       </w:r>
-      <w:r>
-        <w:t>proceso de importación</w:t>
+      <w:proofErr w:type="spellStart"/>
+      <w:r>
+        <w:t>proce</w:t>
+      </w:r>
+      <w:r>
+        <w:t>dimineto</w:t>
+      </w:r>
+      <w:proofErr w:type="spellEnd"/>
+      <w:r>
+        <w:t xml:space="preserve"> de importación</w:t>
       </w:r>
       <w:r>
         <w:t xml:space="preserve"> de datos</w:t>
@@ -5155,6 +5163,9 @@
       </w:r>
       <w:proofErr w:type="spellStart"/>
       <w:r>
+        <w:t>csv_</w:t>
+      </w:r>
+      <w:r>
         <w:t>import</w:t>
       </w:r>
       <w:r>
@@ -5171,7 +5182,13 @@
         <w:t xml:space="preserve"> contiene la información y</w:t>
       </w:r>
       <w:r>
-        <w:t xml:space="preserve"> será el que se utilice para la inserción de datos</w:t>
+        <w:t xml:space="preserve"> será el que se utilice para la inserción de</w:t>
+      </w:r>
+      <w:r>
+        <w:t xml:space="preserve"> los</w:t>
+      </w:r>
+      <w:r>
+        <w:t xml:space="preserve"> datos</w:t>
       </w:r>
       <w:r>
         <w:t>.</w:t>
@@ -5193,7 +5210,13 @@
         <w:rPr>
           <w:lang w:val="es-419"/>
         </w:rPr>
-        <w:t xml:space="preserve">los pasos a seguir para poblar cada una de las tablas de </w:t>
+        <w:t>el proceso de</w:t>
+      </w:r>
+      <w:r>
+        <w:rPr>
+          <w:lang w:val="es-419"/>
+        </w:rPr>
+        <w:t xml:space="preserve"> poblar cada una de las tablas de </w:t>
       </w:r>
       <w:r>
         <w:rPr>
@@ -5317,7 +5340,19 @@
         <w:rPr>
           <w:lang w:val="es-419"/>
         </w:rPr>
-        <w:t>Un posible orden a seguir puede ser:</w:t>
+        <w:t xml:space="preserve">Un posible orden a seguir </w:t>
+      </w:r>
+      <w:r>
+        <w:rPr>
+          <w:lang w:val="es-419"/>
+        </w:rPr>
+        <w:t>sería</w:t>
+      </w:r>
+      <w:r>
+        <w:rPr>
+          <w:lang w:val="es-419"/>
+        </w:rPr>
+        <w:t>:</w:t>
       </w:r>
     </w:p>
     <w:p>
@@ -5607,6 +5642,12 @@
                 <w:lang w:val="es-419"/>
               </w:rPr>
             </w:pPr>
+            <w:r>
+              <w:rPr>
+                <w:lang w:val="es-419"/>
+              </w:rPr>
+              <w:t xml:space="preserve"> </w:t>
+            </w:r>
             <w:proofErr w:type="spellStart"/>
             <w:r>
               <w:rPr>
@@ -5912,6 +5953,9 @@
       <w:r>
         <w:t>A continuación, se muestran los pasos a seguir para llevar a cabo la primera importación (</w:t>
       </w:r>
+      <w:r>
+        <w:t xml:space="preserve">tabla </w:t>
+      </w:r>
       <w:proofErr w:type="spellStart"/>
       <w:r>
         <w:t>iva_category</w:t>
@@ -5959,7 +6003,10 @@
         </w:numPr>
       </w:pPr>
       <w:r>
-        <w:t xml:space="preserve">Luego nos aparece una zona de </w:t>
+        <w:t xml:space="preserve">En los resultados, sobre la barra de herramientas anexa, </w:t>
+      </w:r>
+      <w:r>
+        <w:t xml:space="preserve">nos aparece una zona </w:t>
       </w:r>
       <w:proofErr w:type="spellStart"/>
       <w:r>
@@ -6237,9 +6284,8 @@
           <w:highlight w:val="white"/>
           <w:lang w:val="es-419"/>
         </w:rPr>
-        <w:t>browse</w:t>
-      </w:r>
-      <w:proofErr w:type="spellEnd"/>
+        <w:t>B</w:t>
+      </w:r>
       <w:r>
         <w:rPr>
           <w:b w:val="0"/>
@@ -6247,8 +6293,9 @@
           <w:highlight w:val="white"/>
           <w:lang w:val="es-419"/>
         </w:rPr>
-        <w:t xml:space="preserve">, o </w:t>
-      </w:r>
+        <w:t>rowse</w:t>
+      </w:r>
+      <w:proofErr w:type="spellEnd"/>
       <w:r>
         <w:rPr>
           <w:b w:val="0"/>
@@ -6256,7 +6303,7 @@
           <w:highlight w:val="white"/>
           <w:lang w:val="es-419"/>
         </w:rPr>
-        <w:t xml:space="preserve">escribir </w:t>
+        <w:t xml:space="preserve">, o </w:t>
       </w:r>
       <w:r>
         <w:rPr>
@@ -6265,6 +6312,15 @@
           <w:highlight w:val="white"/>
           <w:lang w:val="es-419"/>
         </w:rPr>
+        <w:t xml:space="preserve">escribir </w:t>
+      </w:r>
+      <w:r>
+        <w:rPr>
+          <w:b w:val="0"/>
+          <w:bCs/>
+          <w:highlight w:val="white"/>
+          <w:lang w:val="es-419"/>
+        </w:rPr>
         <w:t>la ruta del mismo.</w:t>
       </w:r>
     </w:p>
@@ -6307,16 +6363,16 @@
         </w:rPr>
         <w:lastRenderedPageBreak/>
         <w:drawing>
-          <wp:anchor distT="0" distB="0" distL="114300" distR="114300" simplePos="0" relativeHeight="251668480" behindDoc="0" locked="0" layoutInCell="1" allowOverlap="1" wp14:anchorId="0AF7EE26" wp14:editId="1520817C">
+          <wp:anchor distT="0" distB="0" distL="114300" distR="114300" simplePos="0" relativeHeight="251668480" behindDoc="0" locked="0" layoutInCell="1" allowOverlap="1" wp14:anchorId="0AF7EE26" wp14:editId="4679DC35">
             <wp:simplePos x="0" y="0"/>
             <wp:positionH relativeFrom="column">
-              <wp:posOffset>1067806</wp:posOffset>
+              <wp:posOffset>1069975</wp:posOffset>
             </wp:positionH>
             <wp:positionV relativeFrom="paragraph">
               <wp:posOffset>0</wp:posOffset>
             </wp:positionV>
-            <wp:extent cx="4281805" cy="2984500"/>
-            <wp:effectExtent l="0" t="0" r="4445" b="6350"/>
+            <wp:extent cx="4281805" cy="2983865"/>
+            <wp:effectExtent l="0" t="0" r="4445" b="6985"/>
             <wp:wrapTopAndBottom/>
             <wp:docPr id="30" name="Imagen 30"/>
             <wp:cNvGraphicFramePr>
@@ -6344,7 +6400,7 @@
                   <pic:spPr>
                     <a:xfrm>
                       <a:off x="0" y="0"/>
-                      <a:ext cx="4281805" cy="2984500"/>
+                      <a:ext cx="4281805" cy="2983865"/>
                     </a:xfrm>
                     <a:prstGeom prst="rect">
                       <a:avLst/>
@@ -7191,6 +7247,105 @@
         </w:rPr>
         <w:t>.</w:t>
       </w:r>
+    </w:p>
+    <w:p>
+      <w:pPr>
+        <w:pStyle w:val="Contenido"/>
+      </w:pPr>
+      <w:r>
+        <w:rPr>
+          <w:b/>
+          <w:bCs/>
+          <w:i/>
+          <w:iCs/>
+          <w:lang w:val="es-419"/>
+        </w:rPr>
+        <w:lastRenderedPageBreak/>
+        <w:t>Nota:</w:t>
+      </w:r>
+      <w:r>
+        <w:rPr>
+          <w:b/>
+          <w:bCs/>
+          <w:i/>
+          <w:iCs/>
+          <w:lang w:val="es-419"/>
+        </w:rPr>
+        <w:t xml:space="preserve"> a modo de simplificar</w:t>
+      </w:r>
+      <w:r>
+        <w:rPr>
+          <w:b/>
+          <w:bCs/>
+          <w:i/>
+          <w:iCs/>
+          <w:lang w:val="es-419"/>
+        </w:rPr>
+        <w:t xml:space="preserve"> </w:t>
+      </w:r>
+      <w:r>
+        <w:rPr>
+          <w:b/>
+          <w:bCs/>
+          <w:i/>
+          <w:iCs/>
+          <w:lang w:val="es-419"/>
+        </w:rPr>
+        <w:t xml:space="preserve">la reproducción de la BD, se adjunta un script </w:t>
+      </w:r>
+      <w:r>
+        <w:rPr>
+          <w:b/>
+          <w:bCs/>
+          <w:i/>
+          <w:iCs/>
+          <w:lang w:val="es-419"/>
+        </w:rPr>
+        <w:t xml:space="preserve">de inserción general de los registros. </w:t>
+      </w:r>
+      <w:r>
+        <w:t xml:space="preserve">El archivo se llama </w:t>
+      </w:r>
+      <w:proofErr w:type="spellStart"/>
+      <w:r>
+        <w:t>mammoth-</w:t>
+      </w:r>
+      <w:r>
+        <w:t>INSERT</w:t>
+      </w:r>
+      <w:r>
+        <w:t>.sql</w:t>
+      </w:r>
+      <w:proofErr w:type="spellEnd"/>
+      <w:r>
+        <w:t xml:space="preserve"> y se encuentra</w:t>
+      </w:r>
+      <w:r>
+        <w:t xml:space="preserve"> dentro de la carpeta “scripts”. </w:t>
+      </w:r>
+      <w:r>
+        <w:t xml:space="preserve"> Por lo que luego de crear las respectivas tablas con el script </w:t>
+      </w:r>
+      <w:proofErr w:type="spellStart"/>
+      <w:r>
+        <w:t>mammoth-CREATE.sql</w:t>
+      </w:r>
+      <w:proofErr w:type="spellEnd"/>
+      <w:r>
+        <w:t>, se puede correr el script de inserción para poblar cada una de ellas.</w:t>
+      </w:r>
+    </w:p>
+    <w:p>
+      <w:pPr>
+        <w:pStyle w:val="Prrafodelista"/>
+        <w:rPr>
+          <w:b w:val="0"/>
+          <w:bCs/>
+          <w:i/>
+          <w:iCs/>
+          <w:lang w:val="es-AR"/>
+        </w:rPr>
+      </w:pPr>
     </w:p>
     <w:sectPr>
       <w:headerReference w:type="default" r:id="rId43"/>
@@ -9028,9 +9183,12 @@
     <w:rsid w:val="002F3C59"/>
     <w:rsid w:val="004C14FE"/>
     <w:rsid w:val="0058068D"/>
+    <w:rsid w:val="005E0DF0"/>
     <w:rsid w:val="008B34BD"/>
+    <w:rsid w:val="009503B9"/>
     <w:rsid w:val="00B16F21"/>
     <w:rsid w:val="00BE6688"/>
+    <w:rsid w:val="00D02EE5"/>
     <w:rsid w:val="00D835C2"/>
   </w:rsids>
   <m:mathPr>

</xml_diff>

<commit_message>
Imágenes resultados vistas y script global
</commit_message>
<xml_diff>
--- a/PF_SQL.docx
+++ b/PF_SQL.docx
@@ -555,7 +555,6 @@
               </w:placeholder>
               <w15:appearance w15:val="hidden"/>
             </w:sdtPr>
-            <w:sdtEndPr/>
             <w:sdtContent>
               <w:p>
                 <w:pPr>
@@ -887,7 +886,7 @@
             </w:rPr>
             <w:fldChar w:fldCharType="separate"/>
           </w:r>
-          <w:hyperlink w:anchor="_Toc107481669" w:history="1">
+          <w:hyperlink w:anchor="_Toc107776648" w:history="1">
             <w:r>
               <w:rPr>
                 <w:rStyle w:val="Hipervnculo"/>
@@ -914,7 +913,7 @@
                 <w:noProof/>
                 <w:webHidden/>
               </w:rPr>
-              <w:instrText xml:space="preserve"> PAGEREF _Toc107481669 \h </w:instrText>
+              <w:instrText xml:space="preserve"> PAGEREF _Toc107776648 \h </w:instrText>
             </w:r>
             <w:r>
               <w:rPr>
@@ -958,7 +957,7 @@
               <w:lang w:val="es-AR" w:eastAsia="es-AR"/>
             </w:rPr>
           </w:pPr>
-          <w:hyperlink w:anchor="_Toc107481670" w:history="1">
+          <w:hyperlink w:anchor="_Toc107776649" w:history="1">
             <w:r>
               <w:rPr>
                 <w:rStyle w:val="Hipervnculo"/>
@@ -985,7 +984,7 @@
                 <w:noProof/>
                 <w:webHidden/>
               </w:rPr>
-              <w:instrText xml:space="preserve"> PAGEREF _Toc107481670 \h </w:instrText>
+              <w:instrText xml:space="preserve"> PAGEREF _Toc107776649 \h </w:instrText>
             </w:r>
             <w:r>
               <w:rPr>
@@ -1029,7 +1028,7 @@
               <w:lang w:val="es-AR" w:eastAsia="es-AR"/>
             </w:rPr>
           </w:pPr>
-          <w:hyperlink w:anchor="_Toc107481671" w:history="1">
+          <w:hyperlink w:anchor="_Toc107776650" w:history="1">
             <w:r>
               <w:rPr>
                 <w:rStyle w:val="Hipervnculo"/>
@@ -1056,7 +1055,7 @@
                 <w:noProof/>
                 <w:webHidden/>
               </w:rPr>
-              <w:instrText xml:space="preserve"> PAGEREF _Toc107481671 \h </w:instrText>
+              <w:instrText xml:space="preserve"> PAGEREF _Toc107776650 \h </w:instrText>
             </w:r>
             <w:r>
               <w:rPr>
@@ -1100,7 +1099,7 @@
               <w:lang w:val="es-AR" w:eastAsia="es-AR"/>
             </w:rPr>
           </w:pPr>
-          <w:hyperlink w:anchor="_Toc107481672" w:history="1">
+          <w:hyperlink w:anchor="_Toc107776651" w:history="1">
             <w:r>
               <w:rPr>
                 <w:rStyle w:val="Hipervnculo"/>
@@ -1127,7 +1126,7 @@
                 <w:noProof/>
                 <w:webHidden/>
               </w:rPr>
-              <w:instrText xml:space="preserve"> PAGEREF _Toc107481672 \h </w:instrText>
+              <w:instrText xml:space="preserve"> PAGEREF _Toc107776651 \h </w:instrText>
             </w:r>
             <w:r>
               <w:rPr>
@@ -1171,7 +1170,7 @@
               <w:lang w:val="es-AR" w:eastAsia="es-AR"/>
             </w:rPr>
           </w:pPr>
-          <w:hyperlink w:anchor="_Toc107481673" w:history="1">
+          <w:hyperlink w:anchor="_Toc107776652" w:history="1">
             <w:r>
               <w:rPr>
                 <w:rStyle w:val="Hipervnculo"/>
@@ -1198,7 +1197,7 @@
                 <w:noProof/>
                 <w:webHidden/>
               </w:rPr>
-              <w:instrText xml:space="preserve"> PAGEREF _Toc107481673 \h </w:instrText>
+              <w:instrText xml:space="preserve"> PAGEREF _Toc107776652 \h </w:instrText>
             </w:r>
             <w:r>
               <w:rPr>
@@ -1242,12 +1241,83 @@
               <w:lang w:val="es-AR" w:eastAsia="es-AR"/>
             </w:rPr>
           </w:pPr>
-          <w:hyperlink w:anchor="_Toc107481674" w:history="1">
+          <w:hyperlink w:anchor="_Toc107776653" w:history="1">
             <w:r>
               <w:rPr>
                 <w:rStyle w:val="Hipervnculo"/>
                 <w:noProof/>
               </w:rPr>
+              <w:t>Objetos de la base de datos</w:t>
+            </w:r>
+            <w:r>
+              <w:rPr>
+                <w:noProof/>
+                <w:webHidden/>
+              </w:rPr>
+              <w:tab/>
+            </w:r>
+            <w:r>
+              <w:rPr>
+                <w:noProof/>
+                <w:webHidden/>
+              </w:rPr>
+              <w:fldChar w:fldCharType="begin"/>
+            </w:r>
+            <w:r>
+              <w:rPr>
+                <w:noProof/>
+                <w:webHidden/>
+              </w:rPr>
+              <w:instrText xml:space="preserve"> PAGEREF _Toc107776653 \h </w:instrText>
+            </w:r>
+            <w:r>
+              <w:rPr>
+                <w:noProof/>
+                <w:webHidden/>
+              </w:rPr>
+            </w:r>
+            <w:r>
+              <w:rPr>
+                <w:noProof/>
+                <w:webHidden/>
+              </w:rPr>
+              <w:fldChar w:fldCharType="separate"/>
+            </w:r>
+            <w:r>
+              <w:rPr>
+                <w:noProof/>
+                <w:webHidden/>
+              </w:rPr>
+              <w:t>7</w:t>
+            </w:r>
+            <w:r>
+              <w:rPr>
+                <w:noProof/>
+                <w:webHidden/>
+              </w:rPr>
+              <w:fldChar w:fldCharType="end"/>
+            </w:r>
+          </w:hyperlink>
+        </w:p>
+        <w:p>
+          <w:pPr>
+            <w:pStyle w:val="TDC1"/>
+            <w:tabs>
+              <w:tab w:val="right" w:leader="dot" w:pos="10024"/>
+            </w:tabs>
+            <w:rPr>
+              <w:b w:val="0"/>
+              <w:noProof/>
+              <w:sz w:val="22"/>
+              <w:lang w:val="es-AR" w:eastAsia="es-AR"/>
+            </w:rPr>
+          </w:pPr>
+          <w:hyperlink w:anchor="_Toc107776654" w:history="1">
+            <w:r>
+              <w:rPr>
+                <w:rStyle w:val="Hipervnculo"/>
+                <w:noProof/>
+              </w:rPr>
               <w:t>Tablas</w:t>
             </w:r>
             <w:r>
@@ -1269,7 +1339,7 @@
                 <w:noProof/>
                 <w:webHidden/>
               </w:rPr>
-              <w:instrText xml:space="preserve"> PAGEREF _Toc107481674 \h </w:instrText>
+              <w:instrText xml:space="preserve"> PAGEREF _Toc107776654 \h </w:instrText>
             </w:r>
             <w:r>
               <w:rPr>
@@ -1313,7 +1383,7 @@
               <w:lang w:val="es-AR" w:eastAsia="es-AR"/>
             </w:rPr>
           </w:pPr>
-          <w:hyperlink w:anchor="_Toc107481675" w:history="1">
+          <w:hyperlink w:anchor="_Toc107776655" w:history="1">
             <w:r>
               <w:rPr>
                 <w:rStyle w:val="Hipervnculo"/>
@@ -1340,7 +1410,7 @@
                 <w:noProof/>
                 <w:webHidden/>
               </w:rPr>
-              <w:instrText xml:space="preserve"> PAGEREF _Toc107481675 \h </w:instrText>
+              <w:instrText xml:space="preserve"> PAGEREF _Toc107776655 \h </w:instrText>
             </w:r>
             <w:r>
               <w:rPr>
@@ -1384,7 +1454,7 @@
               <w:lang w:val="es-AR" w:eastAsia="es-AR"/>
             </w:rPr>
           </w:pPr>
-          <w:hyperlink w:anchor="_Toc107481676" w:history="1">
+          <w:hyperlink w:anchor="_Toc107776656" w:history="1">
             <w:r>
               <w:rPr>
                 <w:rStyle w:val="Hipervnculo"/>
@@ -1411,7 +1481,7 @@
                 <w:noProof/>
                 <w:webHidden/>
               </w:rPr>
-              <w:instrText xml:space="preserve"> PAGEREF _Toc107481676 \h </w:instrText>
+              <w:instrText xml:space="preserve"> PAGEREF _Toc107776656 \h </w:instrText>
             </w:r>
             <w:r>
               <w:rPr>
@@ -1455,7 +1525,7 @@
               <w:lang w:val="es-AR" w:eastAsia="es-AR"/>
             </w:rPr>
           </w:pPr>
-          <w:hyperlink w:anchor="_Toc107481677" w:history="1">
+          <w:hyperlink w:anchor="_Toc107776657" w:history="1">
             <w:r>
               <w:rPr>
                 <w:rStyle w:val="Hipervnculo"/>
@@ -1482,7 +1552,7 @@
                 <w:noProof/>
                 <w:webHidden/>
               </w:rPr>
-              <w:instrText xml:space="preserve"> PAGEREF _Toc107481677 \h </w:instrText>
+              <w:instrText xml:space="preserve"> PAGEREF _Toc107776657 \h </w:instrText>
             </w:r>
             <w:r>
               <w:rPr>
@@ -1526,7 +1596,7 @@
               <w:lang w:val="es-AR" w:eastAsia="es-AR"/>
             </w:rPr>
           </w:pPr>
-          <w:hyperlink w:anchor="_Toc107481678" w:history="1">
+          <w:hyperlink w:anchor="_Toc107776658" w:history="1">
             <w:r>
               <w:rPr>
                 <w:rStyle w:val="Hipervnculo"/>
@@ -1562,7 +1632,7 @@
                 <w:noProof/>
                 <w:webHidden/>
               </w:rPr>
-              <w:instrText xml:space="preserve"> PAGEREF _Toc107481678 \h </w:instrText>
+              <w:instrText xml:space="preserve"> PAGEREF _Toc107776658 \h </w:instrText>
             </w:r>
             <w:r>
               <w:rPr>
@@ -1606,7 +1676,7 @@
               <w:lang w:val="es-AR" w:eastAsia="es-AR"/>
             </w:rPr>
           </w:pPr>
-          <w:hyperlink w:anchor="_Toc107481679" w:history="1">
+          <w:hyperlink w:anchor="_Toc107776659" w:history="1">
             <w:r>
               <w:rPr>
                 <w:rStyle w:val="Hipervnculo"/>
@@ -1633,7 +1703,7 @@
                 <w:noProof/>
                 <w:webHidden/>
               </w:rPr>
-              <w:instrText xml:space="preserve"> PAGEREF _Toc107481679 \h </w:instrText>
+              <w:instrText xml:space="preserve"> PAGEREF _Toc107776659 \h </w:instrText>
             </w:r>
             <w:r>
               <w:rPr>
@@ -1677,7 +1747,7 @@
               <w:lang w:val="es-AR" w:eastAsia="es-AR"/>
             </w:rPr>
           </w:pPr>
-          <w:hyperlink w:anchor="_Toc107481680" w:history="1">
+          <w:hyperlink w:anchor="_Toc107776660" w:history="1">
             <w:r>
               <w:rPr>
                 <w:rStyle w:val="Hipervnculo"/>
@@ -1704,7 +1774,7 @@
                 <w:noProof/>
                 <w:webHidden/>
               </w:rPr>
-              <w:instrText xml:space="preserve"> PAGEREF _Toc107481680 \h </w:instrText>
+              <w:instrText xml:space="preserve"> PAGEREF _Toc107776660 \h </w:instrText>
             </w:r>
             <w:r>
               <w:rPr>
@@ -1748,7 +1818,7 @@
               <w:lang w:val="es-AR" w:eastAsia="es-AR"/>
             </w:rPr>
           </w:pPr>
-          <w:hyperlink w:anchor="_Toc107481681" w:history="1">
+          <w:hyperlink w:anchor="_Toc107776661" w:history="1">
             <w:r>
               <w:rPr>
                 <w:rStyle w:val="Hipervnculo"/>
@@ -1775,7 +1845,7 @@
                 <w:noProof/>
                 <w:webHidden/>
               </w:rPr>
-              <w:instrText xml:space="preserve"> PAGEREF _Toc107481681 \h </w:instrText>
+              <w:instrText xml:space="preserve"> PAGEREF _Toc107776661 \h </w:instrText>
             </w:r>
             <w:r>
               <w:rPr>
@@ -1819,7 +1889,7 @@
               <w:lang w:val="es-AR" w:eastAsia="es-AR"/>
             </w:rPr>
           </w:pPr>
-          <w:hyperlink w:anchor="_Toc107481682" w:history="1">
+          <w:hyperlink w:anchor="_Toc107776662" w:history="1">
             <w:r>
               <w:rPr>
                 <w:rStyle w:val="Hipervnculo"/>
@@ -1846,7 +1916,7 @@
                 <w:noProof/>
                 <w:webHidden/>
               </w:rPr>
-              <w:instrText xml:space="preserve"> PAGEREF _Toc107481682 \h </w:instrText>
+              <w:instrText xml:space="preserve"> PAGEREF _Toc107776662 \h </w:instrText>
             </w:r>
             <w:r>
               <w:rPr>
@@ -1890,7 +1960,7 @@
               <w:lang w:val="es-AR" w:eastAsia="es-AR"/>
             </w:rPr>
           </w:pPr>
-          <w:hyperlink w:anchor="_Toc107481683" w:history="1">
+          <w:hyperlink w:anchor="_Toc107776663" w:history="1">
             <w:r>
               <w:rPr>
                 <w:rStyle w:val="Hipervnculo"/>
@@ -1917,7 +1987,7 @@
                 <w:noProof/>
                 <w:webHidden/>
               </w:rPr>
-              <w:instrText xml:space="preserve"> PAGEREF _Toc107481683 \h </w:instrText>
+              <w:instrText xml:space="preserve"> PAGEREF _Toc107776663 \h </w:instrText>
             </w:r>
             <w:r>
               <w:rPr>
@@ -1937,7 +2007,149 @@
                 <w:noProof/>
                 <w:webHidden/>
               </w:rPr>
-              <w:t>22</w:t>
+              <w:t>24</w:t>
+            </w:r>
+            <w:r>
+              <w:rPr>
+                <w:noProof/>
+                <w:webHidden/>
+              </w:rPr>
+              <w:fldChar w:fldCharType="end"/>
+            </w:r>
+          </w:hyperlink>
+        </w:p>
+        <w:p>
+          <w:pPr>
+            <w:pStyle w:val="TDC1"/>
+            <w:tabs>
+              <w:tab w:val="right" w:leader="dot" w:pos="10024"/>
+            </w:tabs>
+            <w:rPr>
+              <w:b w:val="0"/>
+              <w:noProof/>
+              <w:sz w:val="22"/>
+              <w:lang w:val="es-AR" w:eastAsia="es-AR"/>
+            </w:rPr>
+          </w:pPr>
+          <w:hyperlink w:anchor="_Toc107776664" w:history="1">
+            <w:r>
+              <w:rPr>
+                <w:rStyle w:val="Hipervnculo"/>
+                <w:noProof/>
+              </w:rPr>
+              <w:t>Funciones</w:t>
+            </w:r>
+            <w:r>
+              <w:rPr>
+                <w:noProof/>
+                <w:webHidden/>
+              </w:rPr>
+              <w:tab/>
+            </w:r>
+            <w:r>
+              <w:rPr>
+                <w:noProof/>
+                <w:webHidden/>
+              </w:rPr>
+              <w:fldChar w:fldCharType="begin"/>
+            </w:r>
+            <w:r>
+              <w:rPr>
+                <w:noProof/>
+                <w:webHidden/>
+              </w:rPr>
+              <w:instrText xml:space="preserve"> PAGEREF _Toc107776664 \h </w:instrText>
+            </w:r>
+            <w:r>
+              <w:rPr>
+                <w:noProof/>
+                <w:webHidden/>
+              </w:rPr>
+            </w:r>
+            <w:r>
+              <w:rPr>
+                <w:noProof/>
+                <w:webHidden/>
+              </w:rPr>
+              <w:fldChar w:fldCharType="separate"/>
+            </w:r>
+            <w:r>
+              <w:rPr>
+                <w:noProof/>
+                <w:webHidden/>
+              </w:rPr>
+              <w:t>24</w:t>
+            </w:r>
+            <w:r>
+              <w:rPr>
+                <w:noProof/>
+                <w:webHidden/>
+              </w:rPr>
+              <w:fldChar w:fldCharType="end"/>
+            </w:r>
+          </w:hyperlink>
+        </w:p>
+        <w:p>
+          <w:pPr>
+            <w:pStyle w:val="TDC2"/>
+            <w:tabs>
+              <w:tab w:val="right" w:leader="dot" w:pos="10024"/>
+            </w:tabs>
+            <w:rPr>
+              <w:b w:val="0"/>
+              <w:noProof/>
+              <w:sz w:val="22"/>
+              <w:lang w:val="es-AR" w:eastAsia="es-AR"/>
+            </w:rPr>
+          </w:pPr>
+          <w:hyperlink w:anchor="_Toc107776665" w:history="1">
+            <w:r>
+              <w:rPr>
+                <w:rStyle w:val="Hipervnculo"/>
+                <w:noProof/>
+              </w:rPr>
+              <w:t>Script de creación de funciones</w:t>
+            </w:r>
+            <w:r>
+              <w:rPr>
+                <w:noProof/>
+                <w:webHidden/>
+              </w:rPr>
+              <w:tab/>
+            </w:r>
+            <w:r>
+              <w:rPr>
+                <w:noProof/>
+                <w:webHidden/>
+              </w:rPr>
+              <w:fldChar w:fldCharType="begin"/>
+            </w:r>
+            <w:r>
+              <w:rPr>
+                <w:noProof/>
+                <w:webHidden/>
+              </w:rPr>
+              <w:instrText xml:space="preserve"> PAGEREF _Toc107776665 \h </w:instrText>
+            </w:r>
+            <w:r>
+              <w:rPr>
+                <w:noProof/>
+                <w:webHidden/>
+              </w:rPr>
+            </w:r>
+            <w:r>
+              <w:rPr>
+                <w:noProof/>
+                <w:webHidden/>
+              </w:rPr>
+              <w:fldChar w:fldCharType="separate"/>
+            </w:r>
+            <w:r>
+              <w:rPr>
+                <w:noProof/>
+                <w:webHidden/>
+              </w:rPr>
+              <w:t>25</w:t>
             </w:r>
             <w:r>
               <w:rPr>
@@ -2031,30 +2243,6 @@
           <w:pPr>
             <w:rPr>
               <w:rFonts w:ascii="Century Gothic" w:hAnsi="Century Gothic"/>
-              <w:bCs/>
-            </w:rPr>
-          </w:pPr>
-        </w:p>
-        <w:p>
-          <w:pPr>
-            <w:rPr>
-              <w:rFonts w:ascii="Century Gothic" w:hAnsi="Century Gothic"/>
-              <w:bCs/>
-            </w:rPr>
-          </w:pPr>
-        </w:p>
-        <w:p>
-          <w:pPr>
-            <w:rPr>
-              <w:rFonts w:ascii="Century Gothic" w:hAnsi="Century Gothic"/>
-              <w:bCs/>
-            </w:rPr>
-          </w:pPr>
-        </w:p>
-        <w:p>
-          <w:pPr>
-            <w:rPr>
-              <w:rFonts w:ascii="Century Gothic" w:hAnsi="Century Gothic"/>
             </w:rPr>
           </w:pPr>
         </w:p>
@@ -2064,7 +2252,7 @@
       <w:pPr>
         <w:pStyle w:val="Ttulo1"/>
       </w:pPr>
-      <w:bookmarkStart w:id="0" w:name="_Toc107481669"/>
+      <w:bookmarkStart w:id="0" w:name="_Toc107776648"/>
       <w:r>
         <w:lastRenderedPageBreak/>
         <w:t>Introducción</w:t>
@@ -2142,7 +2330,7 @@
       <w:pPr>
         <w:pStyle w:val="Ttulo1"/>
       </w:pPr>
-      <w:bookmarkStart w:id="1" w:name="_Toc107481670"/>
+      <w:bookmarkStart w:id="1" w:name="_Toc107776649"/>
       <w:r>
         <w:t>Objetivo</w:t>
       </w:r>
@@ -2221,7 +2409,7 @@
       <w:pPr>
         <w:pStyle w:val="Ttulo1"/>
       </w:pPr>
-      <w:bookmarkStart w:id="2" w:name="_Toc107481671"/>
+      <w:bookmarkStart w:id="2" w:name="_Toc107776650"/>
       <w:r>
         <w:t>Situación problemática</w:t>
       </w:r>
@@ -2411,7 +2599,7 @@
       <w:pPr>
         <w:pStyle w:val="Ttulo1"/>
       </w:pPr>
-      <w:bookmarkStart w:id="3" w:name="_Toc107481672"/>
+      <w:bookmarkStart w:id="3" w:name="_Toc107776651"/>
       <w:r>
         <w:t>Modelo de negocio</w:t>
       </w:r>
@@ -2591,7 +2779,7 @@
       <w:pPr>
         <w:pStyle w:val="Ttulo1"/>
       </w:pPr>
-      <w:bookmarkStart w:id="4" w:name="_Toc107481673"/>
+      <w:bookmarkStart w:id="4" w:name="_Toc107776652"/>
       <w:r>
         <w:t>Diagrama de entidad relación</w:t>
       </w:r>
@@ -3051,13 +3239,10 @@
       <w:pPr>
         <w:pStyle w:val="Ttulo1"/>
       </w:pPr>
-      <w:bookmarkStart w:id="5" w:name="_Toc107481674"/>
+      <w:bookmarkStart w:id="5" w:name="_Toc107776653"/>
       <w:r>
         <w:lastRenderedPageBreak/>
-        <w:t>T</w:t>
-      </w:r>
-      <w:r>
-        <w:t>ablas</w:t>
+        <w:t>Objetos de la base de datos</w:t>
       </w:r>
       <w:bookmarkEnd w:id="5"/>
     </w:p>
@@ -3066,16 +3251,10 @@
         <w:pStyle w:val="Contenido"/>
       </w:pPr>
       <w:r>
-        <w:t xml:space="preserve">A </w:t>
-      </w:r>
-      <w:r>
-        <w:t>continuación,</w:t>
-      </w:r>
-      <w:r>
-        <w:t xml:space="preserve"> se encuentra el listado de tablas incluido en la base de datos</w:t>
-      </w:r>
-      <w:r>
-        <w:t xml:space="preserve"> </w:t>
+        <w:t>A lo largo de esta documentación se irán describiendo los distintos objetos de la b</w:t>
+      </w:r>
+      <w:r>
+        <w:t xml:space="preserve">ase de datos </w:t>
       </w:r>
       <w:proofErr w:type="spellStart"/>
       <w:r>
@@ -3087,586 +3266,697 @@
       </w:r>
       <w:proofErr w:type="spellEnd"/>
       <w:r>
+        <w:rPr>
+          <w:b/>
+          <w:bCs/>
+        </w:rPr>
+        <w:t xml:space="preserve"> </w:t>
+      </w:r>
+      <w:r>
+        <w:t>junto a sus scripts</w:t>
+      </w:r>
+      <w:r>
+        <w:t xml:space="preserve"> </w:t>
+      </w:r>
+      <w:r>
+        <w:t>correspondientes</w:t>
+      </w:r>
+      <w:r>
+        <w:t xml:space="preserve">. </w:t>
+      </w:r>
+      <w:r>
+        <w:rPr>
+          <w:b/>
+          <w:bCs/>
+        </w:rPr>
+        <w:t>Para facilitar recrear la BD</w:t>
+      </w:r>
+      <w:r>
+        <w:t>,</w:t>
+      </w:r>
+      <w:r>
+        <w:t xml:space="preserve"> se adjunta </w:t>
+      </w:r>
+      <w:r>
+        <w:t>el</w:t>
+      </w:r>
+      <w:r>
+        <w:t xml:space="preserve"> script global </w:t>
+      </w:r>
+      <w:proofErr w:type="spellStart"/>
+      <w:r>
+        <w:t>mammoth-DB.sql</w:t>
+      </w:r>
+      <w:proofErr w:type="spellEnd"/>
+      <w:r>
+        <w:t xml:space="preserve"> </w:t>
+      </w:r>
+      <w:r>
+        <w:t>(dentro de la carpeta “scripts”),</w:t>
+      </w:r>
+      <w:r>
+        <w:t xml:space="preserve"> que </w:t>
+      </w:r>
+      <w:r>
+        <w:t>reúne</w:t>
+      </w:r>
+      <w:r>
+        <w:t xml:space="preserve"> todas las sentencias</w:t>
+      </w:r>
+      <w:r>
+        <w:t xml:space="preserve"> en un único archivo</w:t>
+      </w:r>
+      <w:r>
+        <w:t>.</w:t>
+      </w:r>
+    </w:p>
+    <w:p>
+      <w:pPr>
+        <w:pStyle w:val="Contenido"/>
+      </w:pPr>
+    </w:p>
+    <w:p>
+      <w:pPr>
+        <w:pStyle w:val="Ttulo1"/>
+      </w:pPr>
+      <w:bookmarkStart w:id="6" w:name="_Toc107776654"/>
+      <w:r>
+        <w:t>T</w:t>
+      </w:r>
+      <w:r>
+        <w:t>ablas</w:t>
+      </w:r>
+      <w:bookmarkEnd w:id="6"/>
+    </w:p>
+    <w:p>
+      <w:pPr>
+        <w:pStyle w:val="Contenido"/>
+      </w:pPr>
+      <w:r>
+        <w:t xml:space="preserve">A </w:t>
+      </w:r>
+      <w:r>
+        <w:t>continuación,</w:t>
+      </w:r>
+      <w:r>
+        <w:t xml:space="preserve"> se encuentra el listado de tablas incluido en la base de datos</w:t>
+      </w:r>
+      <w:r>
+        <w:t xml:space="preserve"> </w:t>
+      </w:r>
+      <w:proofErr w:type="spellStart"/>
+      <w:r>
+        <w:rPr>
+          <w:b/>
+          <w:bCs/>
+        </w:rPr>
+        <w:t>mammoth</w:t>
+      </w:r>
+      <w:proofErr w:type="spellEnd"/>
+      <w:r>
         <w:t xml:space="preserve"> y luego la descripción de cada una de ellas</w:t>
       </w:r>
     </w:p>
     <w:p>
       <w:pPr>
         <w:pStyle w:val="Contenido"/>
+        <w:rPr>
+          <w:szCs w:val="28"/>
+        </w:rPr>
       </w:pPr>
     </w:p>
     <w:p>
       <w:pPr>
         <w:pStyle w:val="Ttulo2"/>
       </w:pPr>
-      <w:bookmarkStart w:id="6" w:name="_Toc107481675"/>
+      <w:bookmarkStart w:id="7" w:name="_Toc107776655"/>
       <w:r>
         <w:t>Listado</w:t>
       </w:r>
-      <w:bookmarkEnd w:id="6"/>
-    </w:p>
-    <w:p>
-      <w:pPr>
-        <w:pStyle w:val="Prrafodelista"/>
-        <w:numPr>
-          <w:ilvl w:val="0"/>
-          <w:numId w:val="3"/>
-        </w:numPr>
-        <w:rPr>
-          <w:i/>
-          <w:iCs/>
-        </w:rPr>
-      </w:pPr>
-      <w:proofErr w:type="spellStart"/>
-      <w:r>
-        <w:rPr>
-          <w:i/>
-          <w:iCs/>
-        </w:rPr>
-        <w:t>u</w:t>
-      </w:r>
-      <w:r>
-        <w:rPr>
-          <w:i/>
-          <w:iCs/>
-        </w:rPr>
-        <w:t>ser</w:t>
-      </w:r>
-      <w:proofErr w:type="spellEnd"/>
-    </w:p>
-    <w:p>
-      <w:pPr>
-        <w:pStyle w:val="Prrafodelista"/>
-        <w:numPr>
-          <w:ilvl w:val="0"/>
-          <w:numId w:val="3"/>
-        </w:numPr>
-        <w:rPr>
-          <w:i/>
-          <w:iCs/>
-        </w:rPr>
-      </w:pPr>
-      <w:proofErr w:type="spellStart"/>
-      <w:r>
-        <w:rPr>
-          <w:i/>
-          <w:iCs/>
-        </w:rPr>
-        <w:t>subscription</w:t>
-      </w:r>
-      <w:proofErr w:type="spellEnd"/>
-    </w:p>
-    <w:p>
-      <w:pPr>
-        <w:pStyle w:val="Prrafodelista"/>
-        <w:numPr>
-          <w:ilvl w:val="0"/>
-          <w:numId w:val="3"/>
-        </w:numPr>
-        <w:rPr>
-          <w:i/>
-          <w:iCs/>
-        </w:rPr>
-      </w:pPr>
-      <w:proofErr w:type="spellStart"/>
-      <w:r>
-        <w:rPr>
-          <w:i/>
-          <w:iCs/>
-        </w:rPr>
-        <w:t>topic</w:t>
-      </w:r>
-      <w:proofErr w:type="spellEnd"/>
-    </w:p>
-    <w:p>
-      <w:pPr>
-        <w:pStyle w:val="Prrafodelista"/>
-        <w:numPr>
-          <w:ilvl w:val="0"/>
-          <w:numId w:val="3"/>
-        </w:numPr>
-        <w:rPr>
-          <w:i/>
-          <w:iCs/>
-        </w:rPr>
-      </w:pPr>
-      <w:r>
-        <w:rPr>
-          <w:i/>
-          <w:iCs/>
-        </w:rPr>
-        <w:t>favorite</w:t>
-      </w:r>
-    </w:p>
-    <w:p>
-      <w:pPr>
-        <w:pStyle w:val="Prrafodelista"/>
-        <w:numPr>
-          <w:ilvl w:val="0"/>
-          <w:numId w:val="3"/>
-        </w:numPr>
-        <w:rPr>
-          <w:i/>
-          <w:iCs/>
-        </w:rPr>
-      </w:pPr>
-      <w:proofErr w:type="spellStart"/>
-      <w:r>
-        <w:rPr>
-          <w:i/>
-          <w:iCs/>
-        </w:rPr>
-        <w:t>iva_category</w:t>
-      </w:r>
-      <w:proofErr w:type="spellEnd"/>
-    </w:p>
-    <w:p>
-      <w:pPr>
-        <w:pStyle w:val="Prrafodelista"/>
-        <w:numPr>
-          <w:ilvl w:val="0"/>
-          <w:numId w:val="3"/>
-        </w:numPr>
-        <w:rPr>
-          <w:i/>
-          <w:iCs/>
-        </w:rPr>
-      </w:pPr>
-      <w:proofErr w:type="spellStart"/>
-      <w:r>
-        <w:rPr>
-          <w:i/>
-          <w:iCs/>
-        </w:rPr>
-        <w:t>address</w:t>
-      </w:r>
-      <w:proofErr w:type="spellEnd"/>
-    </w:p>
-    <w:p>
-      <w:pPr>
-        <w:pStyle w:val="Prrafodelista"/>
-        <w:numPr>
-          <w:ilvl w:val="0"/>
-          <w:numId w:val="3"/>
-        </w:numPr>
-        <w:rPr>
-          <w:i/>
-          <w:iCs/>
-        </w:rPr>
-      </w:pPr>
-      <w:proofErr w:type="spellStart"/>
-      <w:r>
-        <w:rPr>
-          <w:i/>
-          <w:iCs/>
-        </w:rPr>
-        <w:t>city</w:t>
-      </w:r>
-      <w:proofErr w:type="spellEnd"/>
-    </w:p>
-    <w:p>
-      <w:pPr>
-        <w:pStyle w:val="Prrafodelista"/>
-        <w:numPr>
-          <w:ilvl w:val="0"/>
-          <w:numId w:val="3"/>
-        </w:numPr>
-        <w:rPr>
-          <w:i/>
-          <w:iCs/>
-        </w:rPr>
-      </w:pPr>
-      <w:proofErr w:type="spellStart"/>
-      <w:r>
-        <w:rPr>
-          <w:i/>
-          <w:iCs/>
-        </w:rPr>
-        <w:t>province</w:t>
-      </w:r>
-      <w:proofErr w:type="spellEnd"/>
-    </w:p>
-    <w:p>
-      <w:pPr>
-        <w:pStyle w:val="Prrafodelista"/>
-        <w:numPr>
-          <w:ilvl w:val="0"/>
-          <w:numId w:val="3"/>
-        </w:numPr>
-        <w:rPr>
-          <w:i/>
-          <w:iCs/>
-        </w:rPr>
-      </w:pPr>
-      <w:r>
-        <w:rPr>
-          <w:i/>
-          <w:iCs/>
-        </w:rPr>
-        <w:t>country</w:t>
-      </w:r>
-    </w:p>
-    <w:p>
-      <w:pPr>
-        <w:pStyle w:val="Prrafodelista"/>
-        <w:numPr>
-          <w:ilvl w:val="0"/>
-          <w:numId w:val="3"/>
-        </w:numPr>
-        <w:rPr>
-          <w:i/>
-          <w:iCs/>
-        </w:rPr>
-      </w:pPr>
-      <w:proofErr w:type="spellStart"/>
-      <w:r>
-        <w:rPr>
-          <w:i/>
-          <w:iCs/>
-        </w:rPr>
-        <w:t>cart</w:t>
-      </w:r>
-      <w:proofErr w:type="spellEnd"/>
-    </w:p>
-    <w:p>
-      <w:pPr>
-        <w:pStyle w:val="Prrafodelista"/>
-        <w:numPr>
-          <w:ilvl w:val="0"/>
-          <w:numId w:val="3"/>
-        </w:numPr>
-        <w:rPr>
-          <w:i/>
-          <w:iCs/>
-        </w:rPr>
-      </w:pPr>
-      <w:proofErr w:type="spellStart"/>
-      <w:r>
-        <w:rPr>
-          <w:i/>
-          <w:iCs/>
-        </w:rPr>
-        <w:t>cart_detail</w:t>
-      </w:r>
-      <w:proofErr w:type="spellEnd"/>
-    </w:p>
-    <w:p>
-      <w:pPr>
-        <w:pStyle w:val="Prrafodelista"/>
-        <w:numPr>
-          <w:ilvl w:val="0"/>
-          <w:numId w:val="3"/>
-        </w:numPr>
-        <w:rPr>
-          <w:i/>
-          <w:iCs/>
-        </w:rPr>
-      </w:pPr>
-      <w:proofErr w:type="spellStart"/>
-      <w:r>
-        <w:rPr>
-          <w:i/>
-          <w:iCs/>
-        </w:rPr>
-        <w:t>product</w:t>
-      </w:r>
-      <w:proofErr w:type="spellEnd"/>
-    </w:p>
-    <w:p>
-      <w:pPr>
-        <w:pStyle w:val="Prrafodelista"/>
-        <w:numPr>
-          <w:ilvl w:val="0"/>
-          <w:numId w:val="3"/>
-        </w:numPr>
-        <w:rPr>
-          <w:i/>
-          <w:iCs/>
-        </w:rPr>
-      </w:pPr>
-      <w:proofErr w:type="spellStart"/>
-      <w:r>
-        <w:rPr>
-          <w:i/>
-          <w:iCs/>
-        </w:rPr>
-        <w:t>category</w:t>
-      </w:r>
-      <w:proofErr w:type="spellEnd"/>
-    </w:p>
-    <w:p>
-      <w:pPr>
-        <w:pStyle w:val="Prrafodelista"/>
-        <w:numPr>
-          <w:ilvl w:val="0"/>
-          <w:numId w:val="3"/>
-        </w:numPr>
-        <w:rPr>
-          <w:i/>
-          <w:iCs/>
-        </w:rPr>
-      </w:pPr>
-      <w:proofErr w:type="spellStart"/>
-      <w:r>
-        <w:rPr>
-          <w:i/>
-          <w:iCs/>
-        </w:rPr>
-        <w:t>brand</w:t>
-      </w:r>
-      <w:proofErr w:type="spellEnd"/>
-    </w:p>
-    <w:p>
-      <w:pPr>
-        <w:pStyle w:val="Prrafodelista"/>
-        <w:numPr>
-          <w:ilvl w:val="0"/>
-          <w:numId w:val="3"/>
-        </w:numPr>
-        <w:rPr>
-          <w:i/>
-          <w:iCs/>
-        </w:rPr>
-      </w:pPr>
-      <w:proofErr w:type="spellStart"/>
-      <w:r>
-        <w:rPr>
-          <w:i/>
-          <w:iCs/>
-        </w:rPr>
-        <w:t>provider</w:t>
-      </w:r>
-      <w:proofErr w:type="spellEnd"/>
-    </w:p>
-    <w:p>
-      <w:pPr>
-        <w:pStyle w:val="Prrafodelista"/>
-        <w:numPr>
-          <w:ilvl w:val="0"/>
-          <w:numId w:val="3"/>
-        </w:numPr>
-        <w:rPr>
-          <w:i/>
-          <w:iCs/>
-        </w:rPr>
-      </w:pPr>
-      <w:r>
-        <w:rPr>
-          <w:i/>
-          <w:iCs/>
-        </w:rPr>
-        <w:t>stock</w:t>
-      </w:r>
-    </w:p>
-    <w:p>
-      <w:pPr>
-        <w:pStyle w:val="Prrafodelista"/>
-        <w:numPr>
-          <w:ilvl w:val="0"/>
-          <w:numId w:val="3"/>
-        </w:numPr>
-        <w:rPr>
-          <w:i/>
-          <w:iCs/>
-        </w:rPr>
-      </w:pPr>
-      <w:proofErr w:type="spellStart"/>
-      <w:r>
-        <w:rPr>
-          <w:i/>
-          <w:iCs/>
-        </w:rPr>
-        <w:t>order</w:t>
-      </w:r>
-      <w:proofErr w:type="spellEnd"/>
-    </w:p>
-    <w:p>
-      <w:pPr>
-        <w:pStyle w:val="Prrafodelista"/>
-        <w:numPr>
-          <w:ilvl w:val="0"/>
-          <w:numId w:val="3"/>
-        </w:numPr>
-        <w:rPr>
-          <w:i/>
-          <w:iCs/>
-        </w:rPr>
-      </w:pPr>
-      <w:proofErr w:type="spellStart"/>
-      <w:r>
-        <w:rPr>
-          <w:i/>
-          <w:iCs/>
-        </w:rPr>
-        <w:t>order_detail</w:t>
-      </w:r>
-      <w:proofErr w:type="spellEnd"/>
-    </w:p>
-    <w:p>
-      <w:pPr>
-        <w:pStyle w:val="Prrafodelista"/>
-        <w:numPr>
-          <w:ilvl w:val="0"/>
-          <w:numId w:val="3"/>
-        </w:numPr>
-        <w:rPr>
-          <w:i/>
-          <w:iCs/>
-        </w:rPr>
-      </w:pPr>
-      <w:proofErr w:type="spellStart"/>
-      <w:r>
-        <w:rPr>
-          <w:i/>
-          <w:iCs/>
-        </w:rPr>
-        <w:t>delivery_type</w:t>
-      </w:r>
-      <w:proofErr w:type="spellEnd"/>
-    </w:p>
-    <w:p>
-      <w:pPr>
-        <w:pStyle w:val="Prrafodelista"/>
-        <w:numPr>
-          <w:ilvl w:val="0"/>
-          <w:numId w:val="3"/>
-        </w:numPr>
-        <w:rPr>
-          <w:i/>
-          <w:iCs/>
-        </w:rPr>
-      </w:pPr>
-      <w:proofErr w:type="spellStart"/>
-      <w:r>
-        <w:rPr>
-          <w:i/>
-          <w:iCs/>
-        </w:rPr>
-        <w:t>invoice</w:t>
-      </w:r>
-      <w:proofErr w:type="spellEnd"/>
-    </w:p>
-    <w:p>
-      <w:pPr>
-        <w:pStyle w:val="Prrafodelista"/>
-        <w:numPr>
-          <w:ilvl w:val="0"/>
-          <w:numId w:val="3"/>
-        </w:numPr>
-        <w:rPr>
-          <w:i/>
-          <w:iCs/>
-        </w:rPr>
-      </w:pPr>
-      <w:proofErr w:type="spellStart"/>
-      <w:r>
-        <w:rPr>
-          <w:i/>
-          <w:iCs/>
-        </w:rPr>
-        <w:t>payment_method</w:t>
-      </w:r>
-      <w:proofErr w:type="spellEnd"/>
-    </w:p>
-    <w:p>
-      <w:pPr>
-        <w:pStyle w:val="Prrafodelista"/>
-        <w:numPr>
-          <w:ilvl w:val="0"/>
-          <w:numId w:val="3"/>
-        </w:numPr>
-        <w:rPr>
-          <w:i/>
-          <w:iCs/>
-        </w:rPr>
-      </w:pPr>
-      <w:proofErr w:type="spellStart"/>
-      <w:r>
-        <w:rPr>
-          <w:i/>
-          <w:iCs/>
-        </w:rPr>
-        <w:t>card_payment</w:t>
-      </w:r>
-      <w:proofErr w:type="spellEnd"/>
-    </w:p>
-    <w:p>
-      <w:pPr>
-        <w:pStyle w:val="Prrafodelista"/>
-        <w:numPr>
-          <w:ilvl w:val="0"/>
-          <w:numId w:val="3"/>
-        </w:numPr>
-        <w:rPr>
-          <w:i/>
-          <w:iCs/>
-        </w:rPr>
-      </w:pPr>
-      <w:proofErr w:type="spellStart"/>
-      <w:r>
-        <w:rPr>
-          <w:i/>
-          <w:iCs/>
-        </w:rPr>
-        <w:t>card_issuer</w:t>
-      </w:r>
-      <w:proofErr w:type="spellEnd"/>
-    </w:p>
-    <w:p>
-      <w:pPr>
-        <w:pStyle w:val="Prrafodelista"/>
-        <w:numPr>
-          <w:ilvl w:val="0"/>
-          <w:numId w:val="3"/>
-        </w:numPr>
-        <w:rPr>
-          <w:i/>
-          <w:iCs/>
-        </w:rPr>
-      </w:pPr>
-      <w:r>
-        <w:rPr>
-          <w:i/>
-          <w:iCs/>
-        </w:rPr>
-        <w:t>date</w:t>
-      </w:r>
-    </w:p>
-    <w:p>
-      <w:pPr>
-        <w:pStyle w:val="Prrafodelista"/>
-      </w:pPr>
-    </w:p>
-    <w:p>
-      <w:pPr>
-        <w:pStyle w:val="Prrafodelista"/>
-      </w:pPr>
-    </w:p>
-    <w:p>
-      <w:pPr>
-        <w:pStyle w:val="Prrafodelista"/>
-      </w:pPr>
-    </w:p>
-    <w:p>
-      <w:pPr>
-        <w:pStyle w:val="Prrafodelista"/>
-      </w:pPr>
-    </w:p>
-    <w:p>
-      <w:pPr>
-        <w:pStyle w:val="Prrafodelista"/>
-      </w:pPr>
-    </w:p>
+      <w:bookmarkEnd w:id="7"/>
+    </w:p>
+    <w:tbl>
+      <w:tblPr>
+        <w:tblStyle w:val="Tablaconcuadrcula"/>
+        <w:tblW w:w="0" w:type="auto"/>
+        <w:tblBorders>
+          <w:top w:val="none" w:sz="0" w:space="0" w:color="auto"/>
+          <w:left w:val="none" w:sz="0" w:space="0" w:color="auto"/>
+          <w:bottom w:val="none" w:sz="0" w:space="0" w:color="auto"/>
+          <w:right w:val="none" w:sz="0" w:space="0" w:color="auto"/>
+          <w:insideH w:val="none" w:sz="0" w:space="0" w:color="auto"/>
+          <w:insideV w:val="none" w:sz="0" w:space="0" w:color="auto"/>
+        </w:tblBorders>
+        <w:tblLook w:val="04A0" w:firstRow="1" w:lastRow="0" w:firstColumn="1" w:lastColumn="0" w:noHBand="0" w:noVBand="1"/>
+      </w:tblPr>
+      <w:tblGrid>
+        <w:gridCol w:w="5012"/>
+        <w:gridCol w:w="5012"/>
+      </w:tblGrid>
+      <w:tr>
+        <w:tc>
+          <w:tcPr>
+            <w:tcW w:w="5012" w:type="dxa"/>
+          </w:tcPr>
+          <w:p>
+            <w:pPr>
+              <w:pStyle w:val="Prrafodelista"/>
+              <w:numPr>
+                <w:ilvl w:val="0"/>
+                <w:numId w:val="3"/>
+              </w:numPr>
+              <w:rPr>
+                <w:i/>
+                <w:iCs/>
+              </w:rPr>
+            </w:pPr>
+            <w:proofErr w:type="spellStart"/>
+            <w:r>
+              <w:rPr>
+                <w:i/>
+                <w:iCs/>
+              </w:rPr>
+              <w:t>user</w:t>
+            </w:r>
+            <w:proofErr w:type="spellEnd"/>
+          </w:p>
+          <w:p>
+            <w:pPr>
+              <w:pStyle w:val="Prrafodelista"/>
+              <w:numPr>
+                <w:ilvl w:val="0"/>
+                <w:numId w:val="3"/>
+              </w:numPr>
+              <w:rPr>
+                <w:i/>
+                <w:iCs/>
+              </w:rPr>
+            </w:pPr>
+            <w:proofErr w:type="spellStart"/>
+            <w:r>
+              <w:rPr>
+                <w:i/>
+                <w:iCs/>
+              </w:rPr>
+              <w:t>subscription</w:t>
+            </w:r>
+            <w:proofErr w:type="spellEnd"/>
+          </w:p>
+          <w:p>
+            <w:pPr>
+              <w:pStyle w:val="Prrafodelista"/>
+              <w:numPr>
+                <w:ilvl w:val="0"/>
+                <w:numId w:val="3"/>
+              </w:numPr>
+              <w:rPr>
+                <w:i/>
+                <w:iCs/>
+              </w:rPr>
+            </w:pPr>
+            <w:proofErr w:type="spellStart"/>
+            <w:r>
+              <w:rPr>
+                <w:i/>
+                <w:iCs/>
+              </w:rPr>
+              <w:t>topic</w:t>
+            </w:r>
+            <w:proofErr w:type="spellEnd"/>
+          </w:p>
+          <w:p>
+            <w:pPr>
+              <w:pStyle w:val="Prrafodelista"/>
+              <w:numPr>
+                <w:ilvl w:val="0"/>
+                <w:numId w:val="3"/>
+              </w:numPr>
+              <w:rPr>
+                <w:i/>
+                <w:iCs/>
+              </w:rPr>
+            </w:pPr>
+            <w:r>
+              <w:rPr>
+                <w:i/>
+                <w:iCs/>
+              </w:rPr>
+              <w:t>favorite</w:t>
+            </w:r>
+          </w:p>
+          <w:p>
+            <w:pPr>
+              <w:pStyle w:val="Prrafodelista"/>
+              <w:numPr>
+                <w:ilvl w:val="0"/>
+                <w:numId w:val="3"/>
+              </w:numPr>
+              <w:rPr>
+                <w:i/>
+                <w:iCs/>
+              </w:rPr>
+            </w:pPr>
+            <w:proofErr w:type="spellStart"/>
+            <w:r>
+              <w:rPr>
+                <w:i/>
+                <w:iCs/>
+              </w:rPr>
+              <w:t>iva_category</w:t>
+            </w:r>
+            <w:proofErr w:type="spellEnd"/>
+          </w:p>
+          <w:p>
+            <w:pPr>
+              <w:pStyle w:val="Prrafodelista"/>
+              <w:numPr>
+                <w:ilvl w:val="0"/>
+                <w:numId w:val="3"/>
+              </w:numPr>
+              <w:rPr>
+                <w:i/>
+                <w:iCs/>
+              </w:rPr>
+            </w:pPr>
+            <w:proofErr w:type="spellStart"/>
+            <w:r>
+              <w:rPr>
+                <w:i/>
+                <w:iCs/>
+              </w:rPr>
+              <w:t>address</w:t>
+            </w:r>
+            <w:proofErr w:type="spellEnd"/>
+          </w:p>
+          <w:p>
+            <w:pPr>
+              <w:pStyle w:val="Prrafodelista"/>
+              <w:numPr>
+                <w:ilvl w:val="0"/>
+                <w:numId w:val="3"/>
+              </w:numPr>
+              <w:rPr>
+                <w:i/>
+                <w:iCs/>
+              </w:rPr>
+            </w:pPr>
+            <w:proofErr w:type="spellStart"/>
+            <w:r>
+              <w:rPr>
+                <w:i/>
+                <w:iCs/>
+              </w:rPr>
+              <w:t>city</w:t>
+            </w:r>
+            <w:proofErr w:type="spellEnd"/>
+          </w:p>
+          <w:p>
+            <w:pPr>
+              <w:pStyle w:val="Prrafodelista"/>
+              <w:numPr>
+                <w:ilvl w:val="0"/>
+                <w:numId w:val="3"/>
+              </w:numPr>
+              <w:rPr>
+                <w:i/>
+                <w:iCs/>
+              </w:rPr>
+            </w:pPr>
+            <w:proofErr w:type="spellStart"/>
+            <w:r>
+              <w:rPr>
+                <w:i/>
+                <w:iCs/>
+              </w:rPr>
+              <w:t>province</w:t>
+            </w:r>
+            <w:proofErr w:type="spellEnd"/>
+          </w:p>
+          <w:p>
+            <w:pPr>
+              <w:pStyle w:val="Prrafodelista"/>
+              <w:numPr>
+                <w:ilvl w:val="0"/>
+                <w:numId w:val="3"/>
+              </w:numPr>
+              <w:rPr>
+                <w:i/>
+                <w:iCs/>
+              </w:rPr>
+            </w:pPr>
+            <w:r>
+              <w:rPr>
+                <w:i/>
+                <w:iCs/>
+              </w:rPr>
+              <w:t>country</w:t>
+            </w:r>
+          </w:p>
+          <w:p>
+            <w:pPr>
+              <w:pStyle w:val="Prrafodelista"/>
+              <w:numPr>
+                <w:ilvl w:val="0"/>
+                <w:numId w:val="3"/>
+              </w:numPr>
+              <w:rPr>
+                <w:i/>
+                <w:iCs/>
+              </w:rPr>
+            </w:pPr>
+            <w:proofErr w:type="spellStart"/>
+            <w:r>
+              <w:rPr>
+                <w:i/>
+                <w:iCs/>
+              </w:rPr>
+              <w:t>cart</w:t>
+            </w:r>
+            <w:proofErr w:type="spellEnd"/>
+          </w:p>
+          <w:p>
+            <w:pPr>
+              <w:pStyle w:val="Prrafodelista"/>
+              <w:numPr>
+                <w:ilvl w:val="0"/>
+                <w:numId w:val="3"/>
+              </w:numPr>
+              <w:rPr>
+                <w:i/>
+                <w:iCs/>
+              </w:rPr>
+            </w:pPr>
+            <w:proofErr w:type="spellStart"/>
+            <w:r>
+              <w:rPr>
+                <w:i/>
+                <w:iCs/>
+              </w:rPr>
+              <w:t>cart_detail</w:t>
+            </w:r>
+            <w:proofErr w:type="spellEnd"/>
+          </w:p>
+          <w:p>
+            <w:pPr>
+              <w:pStyle w:val="Prrafodelista"/>
+              <w:numPr>
+                <w:ilvl w:val="0"/>
+                <w:numId w:val="3"/>
+              </w:numPr>
+              <w:rPr>
+                <w:i/>
+                <w:iCs/>
+              </w:rPr>
+            </w:pPr>
+            <w:proofErr w:type="spellStart"/>
+            <w:r>
+              <w:rPr>
+                <w:i/>
+                <w:iCs/>
+              </w:rPr>
+              <w:t>product</w:t>
+            </w:r>
+            <w:proofErr w:type="spellEnd"/>
+          </w:p>
+        </w:tc>
+        <w:tc>
+          <w:tcPr>
+            <w:tcW w:w="5012" w:type="dxa"/>
+          </w:tcPr>
+          <w:p>
+            <w:pPr>
+              <w:pStyle w:val="Prrafodelista"/>
+              <w:numPr>
+                <w:ilvl w:val="0"/>
+                <w:numId w:val="3"/>
+              </w:numPr>
+              <w:rPr>
+                <w:i/>
+                <w:iCs/>
+              </w:rPr>
+            </w:pPr>
+            <w:proofErr w:type="spellStart"/>
+            <w:r>
+              <w:rPr>
+                <w:i/>
+                <w:iCs/>
+              </w:rPr>
+              <w:t>category</w:t>
+            </w:r>
+            <w:proofErr w:type="spellEnd"/>
+          </w:p>
+          <w:p>
+            <w:pPr>
+              <w:pStyle w:val="Prrafodelista"/>
+              <w:numPr>
+                <w:ilvl w:val="0"/>
+                <w:numId w:val="3"/>
+              </w:numPr>
+              <w:rPr>
+                <w:i/>
+                <w:iCs/>
+              </w:rPr>
+            </w:pPr>
+            <w:proofErr w:type="spellStart"/>
+            <w:r>
+              <w:rPr>
+                <w:i/>
+                <w:iCs/>
+              </w:rPr>
+              <w:t>brand</w:t>
+            </w:r>
+            <w:proofErr w:type="spellEnd"/>
+          </w:p>
+          <w:p>
+            <w:pPr>
+              <w:pStyle w:val="Prrafodelista"/>
+              <w:numPr>
+                <w:ilvl w:val="0"/>
+                <w:numId w:val="3"/>
+              </w:numPr>
+              <w:rPr>
+                <w:i/>
+                <w:iCs/>
+              </w:rPr>
+            </w:pPr>
+            <w:proofErr w:type="spellStart"/>
+            <w:r>
+              <w:rPr>
+                <w:i/>
+                <w:iCs/>
+              </w:rPr>
+              <w:t>provider</w:t>
+            </w:r>
+            <w:proofErr w:type="spellEnd"/>
+          </w:p>
+          <w:p>
+            <w:pPr>
+              <w:pStyle w:val="Prrafodelista"/>
+              <w:numPr>
+                <w:ilvl w:val="0"/>
+                <w:numId w:val="3"/>
+              </w:numPr>
+              <w:rPr>
+                <w:i/>
+                <w:iCs/>
+              </w:rPr>
+            </w:pPr>
+            <w:r>
+              <w:rPr>
+                <w:i/>
+                <w:iCs/>
+              </w:rPr>
+              <w:t>stock</w:t>
+            </w:r>
+          </w:p>
+          <w:p>
+            <w:pPr>
+              <w:pStyle w:val="Prrafodelista"/>
+              <w:numPr>
+                <w:ilvl w:val="0"/>
+                <w:numId w:val="3"/>
+              </w:numPr>
+              <w:rPr>
+                <w:i/>
+                <w:iCs/>
+              </w:rPr>
+            </w:pPr>
+            <w:proofErr w:type="spellStart"/>
+            <w:r>
+              <w:rPr>
+                <w:i/>
+                <w:iCs/>
+              </w:rPr>
+              <w:t>order</w:t>
+            </w:r>
+            <w:proofErr w:type="spellEnd"/>
+          </w:p>
+          <w:p>
+            <w:pPr>
+              <w:pStyle w:val="Prrafodelista"/>
+              <w:numPr>
+                <w:ilvl w:val="0"/>
+                <w:numId w:val="3"/>
+              </w:numPr>
+              <w:rPr>
+                <w:i/>
+                <w:iCs/>
+              </w:rPr>
+            </w:pPr>
+            <w:proofErr w:type="spellStart"/>
+            <w:r>
+              <w:rPr>
+                <w:i/>
+                <w:iCs/>
+              </w:rPr>
+              <w:t>order_detail</w:t>
+            </w:r>
+            <w:proofErr w:type="spellEnd"/>
+          </w:p>
+          <w:p>
+            <w:pPr>
+              <w:pStyle w:val="Prrafodelista"/>
+              <w:numPr>
+                <w:ilvl w:val="0"/>
+                <w:numId w:val="3"/>
+              </w:numPr>
+              <w:rPr>
+                <w:i/>
+                <w:iCs/>
+              </w:rPr>
+            </w:pPr>
+            <w:proofErr w:type="spellStart"/>
+            <w:r>
+              <w:rPr>
+                <w:i/>
+                <w:iCs/>
+              </w:rPr>
+              <w:t>delivery_type</w:t>
+            </w:r>
+            <w:proofErr w:type="spellEnd"/>
+          </w:p>
+          <w:p>
+            <w:pPr>
+              <w:pStyle w:val="Prrafodelista"/>
+              <w:numPr>
+                <w:ilvl w:val="0"/>
+                <w:numId w:val="3"/>
+              </w:numPr>
+              <w:rPr>
+                <w:i/>
+                <w:iCs/>
+              </w:rPr>
+            </w:pPr>
+            <w:proofErr w:type="spellStart"/>
+            <w:r>
+              <w:rPr>
+                <w:i/>
+                <w:iCs/>
+              </w:rPr>
+              <w:t>invoice</w:t>
+            </w:r>
+            <w:proofErr w:type="spellEnd"/>
+          </w:p>
+          <w:p>
+            <w:pPr>
+              <w:pStyle w:val="Prrafodelista"/>
+              <w:numPr>
+                <w:ilvl w:val="0"/>
+                <w:numId w:val="3"/>
+              </w:numPr>
+              <w:rPr>
+                <w:i/>
+                <w:iCs/>
+              </w:rPr>
+            </w:pPr>
+            <w:proofErr w:type="spellStart"/>
+            <w:r>
+              <w:rPr>
+                <w:i/>
+                <w:iCs/>
+              </w:rPr>
+              <w:t>payment_method</w:t>
+            </w:r>
+            <w:proofErr w:type="spellEnd"/>
+          </w:p>
+          <w:p>
+            <w:pPr>
+              <w:pStyle w:val="Prrafodelista"/>
+              <w:numPr>
+                <w:ilvl w:val="0"/>
+                <w:numId w:val="3"/>
+              </w:numPr>
+              <w:rPr>
+                <w:i/>
+                <w:iCs/>
+              </w:rPr>
+            </w:pPr>
+            <w:proofErr w:type="spellStart"/>
+            <w:r>
+              <w:rPr>
+                <w:i/>
+                <w:iCs/>
+              </w:rPr>
+              <w:t>card_payment</w:t>
+            </w:r>
+            <w:proofErr w:type="spellEnd"/>
+          </w:p>
+          <w:p>
+            <w:pPr>
+              <w:pStyle w:val="Prrafodelista"/>
+              <w:numPr>
+                <w:ilvl w:val="0"/>
+                <w:numId w:val="3"/>
+              </w:numPr>
+              <w:rPr>
+                <w:i/>
+                <w:iCs/>
+              </w:rPr>
+            </w:pPr>
+            <w:proofErr w:type="spellStart"/>
+            <w:r>
+              <w:rPr>
+                <w:i/>
+                <w:iCs/>
+              </w:rPr>
+              <w:t>card_issuer</w:t>
+            </w:r>
+            <w:proofErr w:type="spellEnd"/>
+          </w:p>
+          <w:p>
+            <w:pPr>
+              <w:pStyle w:val="Prrafodelista"/>
+              <w:numPr>
+                <w:ilvl w:val="0"/>
+                <w:numId w:val="3"/>
+              </w:numPr>
+              <w:rPr>
+                <w:i/>
+                <w:iCs/>
+              </w:rPr>
+            </w:pPr>
+            <w:r>
+              <w:rPr>
+                <w:i/>
+                <w:iCs/>
+              </w:rPr>
+              <w:t>date</w:t>
+            </w:r>
+          </w:p>
+        </w:tc>
+      </w:tr>
+    </w:tbl>
+    <w:p/>
     <w:p>
       <w:pPr>
         <w:pStyle w:val="Ttulo2"/>
       </w:pPr>
-      <w:bookmarkStart w:id="7" w:name="_Toc107481676"/>
+      <w:bookmarkStart w:id="8" w:name="_Toc107776656"/>
       <w:r>
         <w:lastRenderedPageBreak/>
         <w:t>Descripción</w:t>
       </w:r>
-      <w:bookmarkEnd w:id="7"/>
+      <w:bookmarkEnd w:id="8"/>
       <w:r>
         <w:t xml:space="preserve"> </w:t>
       </w:r>
@@ -4999,20 +5289,24 @@
     <w:p>
       <w:pPr>
         <w:pStyle w:val="Ttulo1"/>
+        <w:rPr>
+          <w:sz w:val="36"/>
+          <w:szCs w:val="36"/>
+        </w:rPr>
       </w:pPr>
     </w:p>
     <w:p>
       <w:pPr>
         <w:pStyle w:val="Ttulo2"/>
       </w:pPr>
-      <w:bookmarkStart w:id="8" w:name="_Toc107481677"/>
+      <w:bookmarkStart w:id="9" w:name="_Toc107776657"/>
       <w:r>
         <w:t xml:space="preserve">Script de creación de </w:t>
       </w:r>
       <w:r>
         <w:t>tablas</w:t>
       </w:r>
-      <w:bookmarkEnd w:id="8"/>
+      <w:bookmarkEnd w:id="9"/>
     </w:p>
     <w:p>
       <w:pPr>
@@ -5025,10 +5319,19 @@
         <w:t>el</w:t>
       </w:r>
       <w:r>
-        <w:t xml:space="preserve"> script de creación correspondiente en </w:t>
-      </w:r>
-      <w:r>
-        <w:t xml:space="preserve">un </w:t>
+        <w:t xml:space="preserve"> script de creación </w:t>
+      </w:r>
+      <w:r>
+        <w:t>de tablas</w:t>
+      </w:r>
+      <w:r>
+        <w:t xml:space="preserve"> en </w:t>
+      </w:r>
+      <w:r>
+        <w:t>el</w:t>
+      </w:r>
+      <w:r>
+        <w:t xml:space="preserve"> </w:t>
       </w:r>
       <w:r>
         <w:t xml:space="preserve">archivo de extensión </w:t>
@@ -5039,7 +5342,10 @@
       </w:r>
       <w:proofErr w:type="spellEnd"/>
       <w:r>
-        <w:t xml:space="preserve"> (</w:t>
+        <w:t xml:space="preserve"> </w:t>
+      </w:r>
+      <w:r>
+        <w:t xml:space="preserve">llamado </w:t>
       </w:r>
       <w:proofErr w:type="spellStart"/>
       <w:r>
@@ -5047,10 +5353,16 @@
       </w:r>
       <w:proofErr w:type="spellEnd"/>
       <w:r>
-        <w:t>)</w:t>
-      </w:r>
-      <w:r>
-        <w:t xml:space="preserve"> dentro de la carpeta “scripts”</w:t>
+        <w:t>,</w:t>
+      </w:r>
+      <w:r>
+        <w:t xml:space="preserve"> dentro de la carpeta “scripts</w:t>
+      </w:r>
+      <w:r>
+        <w:t>/single-scripts</w:t>
+      </w:r>
+      <w:r>
+        <w:t>”</w:t>
       </w:r>
       <w:r>
         <w:t>.</w:t>
@@ -5074,7 +5386,7 @@
           <w:szCs w:val="36"/>
         </w:rPr>
       </w:pPr>
-      <w:bookmarkStart w:id="9" w:name="_Toc107481678"/>
+      <w:bookmarkStart w:id="10" w:name="_Toc107776658"/>
       <w:r>
         <w:t>Esquemas</w:t>
       </w:r>
@@ -5100,7 +5412,7 @@
         </w:rPr>
         <w:t>Engineer</w:t>
       </w:r>
-      <w:bookmarkEnd w:id="9"/>
+      <w:bookmarkEnd w:id="10"/>
       <w:proofErr w:type="spellEnd"/>
     </w:p>
     <w:p>
@@ -5223,18 +5535,23 @@
       <w:pPr>
         <w:pStyle w:val="Contenido"/>
       </w:pPr>
+    </w:p>
+    <w:p>
+      <w:pPr>
+        <w:pStyle w:val="Contenido"/>
+      </w:pPr>
       <w:r>
         <w:rPr>
           <w:noProof/>
         </w:rPr>
         <w:drawing>
-          <wp:anchor distT="0" distB="0" distL="114300" distR="114300" simplePos="0" relativeHeight="251665408" behindDoc="0" locked="0" layoutInCell="1" allowOverlap="1" wp14:anchorId="3DADE675" wp14:editId="4EF66C9A">
+          <wp:anchor distT="0" distB="0" distL="114300" distR="114300" simplePos="0" relativeHeight="251665408" behindDoc="0" locked="0" layoutInCell="1" allowOverlap="1" wp14:anchorId="3DADE675" wp14:editId="322F649F">
             <wp:simplePos x="0" y="0"/>
             <wp:positionH relativeFrom="column">
               <wp:posOffset>-935990</wp:posOffset>
             </wp:positionH>
             <wp:positionV relativeFrom="paragraph">
-              <wp:posOffset>210820</wp:posOffset>
+              <wp:posOffset>361315</wp:posOffset>
             </wp:positionV>
             <wp:extent cx="8237855" cy="6334125"/>
             <wp:effectExtent l="0" t="635" r="0" b="0"/>
@@ -5289,11 +5606,6 @@
         <w:pStyle w:val="Contenido"/>
       </w:pPr>
     </w:p>
-    <w:p>
-      <w:pPr>
-        <w:pStyle w:val="Contenido"/>
-      </w:pPr>
-    </w:p>
     <w:p/>
     <w:p/>
     <w:p/>
@@ -5346,12 +5658,12 @@
       <w:pPr>
         <w:pStyle w:val="Ttulo1"/>
       </w:pPr>
-      <w:bookmarkStart w:id="10" w:name="_Toc107481679"/>
+      <w:bookmarkStart w:id="11" w:name="_Toc107776659"/>
       <w:r>
         <w:lastRenderedPageBreak/>
         <w:t>Inserción de datos</w:t>
       </w:r>
-      <w:bookmarkEnd w:id="10"/>
+      <w:bookmarkEnd w:id="11"/>
     </w:p>
     <w:p>
       <w:pPr>
@@ -7493,21 +7805,12 @@
       <w:pPr>
         <w:pStyle w:val="Ttulo2"/>
       </w:pPr>
-      <w:bookmarkStart w:id="11" w:name="_Toc107481680"/>
+      <w:bookmarkStart w:id="12" w:name="_Toc107776660"/>
       <w:r>
         <w:lastRenderedPageBreak/>
-        <w:t xml:space="preserve">Script de </w:t>
-      </w:r>
-      <w:r>
-        <w:t>inserción</w:t>
-      </w:r>
-      <w:r>
-        <w:t xml:space="preserve"> de </w:t>
-      </w:r>
-      <w:r>
-        <w:t>datos</w:t>
-      </w:r>
-      <w:bookmarkEnd w:id="11"/>
+        <w:t>Script de inserción de datos</w:t>
+      </w:r>
+      <w:bookmarkEnd w:id="12"/>
     </w:p>
     <w:p>
       <w:pPr>
@@ -7551,7 +7854,7 @@
           <w:iCs/>
           <w:lang w:val="es-419"/>
         </w:rPr>
-        <w:t xml:space="preserve">la reproducción de la BD, se adjunta un script </w:t>
+        <w:t xml:space="preserve">la </w:t>
       </w:r>
       <w:r>
         <w:rPr>
@@ -7561,6 +7864,26 @@
           <w:iCs/>
           <w:lang w:val="es-419"/>
         </w:rPr>
+        <w:t>población</w:t>
+      </w:r>
+      <w:r>
+        <w:rPr>
+          <w:b/>
+          <w:bCs/>
+          <w:i/>
+          <w:iCs/>
+          <w:lang w:val="es-419"/>
+        </w:rPr>
+        <w:t xml:space="preserve"> de la BD, se adjunta un script </w:t>
+      </w:r>
+      <w:r>
+        <w:rPr>
+          <w:b/>
+          <w:bCs/>
+          <w:i/>
+          <w:iCs/>
+          <w:lang w:val="es-419"/>
+        </w:rPr>
         <w:t xml:space="preserve">de inserción general de los registros. </w:t>
       </w:r>
       <w:r>
@@ -7572,34 +7895,41 @@
       </w:r>
       <w:proofErr w:type="spellEnd"/>
       <w:r>
-        <w:t xml:space="preserve"> y se encuentra dentro de la carpeta “scripts”. </w:t>
-      </w:r>
-      <w:r>
-        <w:t xml:space="preserve"> Por lo que luego de crear las respectivas tablas con el script </w:t>
+        <w:t xml:space="preserve"> y se encuentra dentro de la carpeta “scripts</w:t>
+      </w:r>
+      <w:r>
+        <w:t>/single-scripts</w:t>
+      </w:r>
+      <w:r>
+        <w:t>”.</w:t>
+      </w:r>
+      <w:r>
+        <w:t xml:space="preserve"> Igualmente, como se mencionó más arriba, dichas sentencias de inserción se encuentran en el script global </w:t>
       </w:r>
       <w:proofErr w:type="spellStart"/>
       <w:r>
-        <w:t>mammoth-CREATE.sql</w:t>
+        <w:t>mammoth-DB.sql</w:t>
       </w:r>
       <w:proofErr w:type="spellEnd"/>
       <w:r>
-        <w:t>, se puede correr el script de inserción para poblar cada una de ellas.</w:t>
-      </w:r>
-    </w:p>
-    <w:p>
-      <w:pPr>
-        <w:pStyle w:val="Contenido"/>
-      </w:pPr>
+        <w:t xml:space="preserve">, al igual que el resto de las sentencias </w:t>
+      </w:r>
+      <w:r>
+        <w:t>que dan origen a los distintos objetos de nuestra BD</w:t>
+      </w:r>
+      <w:r>
+        <w:t>.</w:t>
+      </w:r>
     </w:p>
     <w:p>
       <w:pPr>
         <w:pStyle w:val="Ttulo1"/>
       </w:pPr>
-      <w:bookmarkStart w:id="12" w:name="_Toc107481681"/>
+      <w:bookmarkStart w:id="13" w:name="_Toc107776661"/>
       <w:r>
         <w:t>Vistas</w:t>
       </w:r>
-      <w:bookmarkEnd w:id="12"/>
+      <w:bookmarkEnd w:id="13"/>
     </w:p>
     <w:p>
       <w:pPr>
@@ -8097,14 +8427,21 @@
     <w:p>
       <w:pPr>
         <w:pStyle w:val="Ttulo2"/>
+        <w:rPr>
+          <w:sz w:val="28"/>
+          <w:szCs w:val="28"/>
+        </w:rPr>
       </w:pPr>
     </w:p>
     <w:p>
       <w:pPr>
         <w:pStyle w:val="Ttulo2"/>
       </w:pPr>
-      <w:bookmarkStart w:id="13" w:name="_Toc107481682"/>
-      <w:r>
+      <w:bookmarkStart w:id="14" w:name="_Toc107776662"/>
+      <w:r>
+        <w:rPr>
+          <w:noProof/>
+        </w:rPr>
         <w:drawing>
           <wp:anchor distT="0" distB="0" distL="114300" distR="114300" simplePos="0" relativeHeight="251681792" behindDoc="0" locked="0" layoutInCell="1" allowOverlap="1" wp14:anchorId="2AB6D09A" wp14:editId="7DAFE6A6">
             <wp:simplePos x="0" y="0"/>
@@ -8171,7 +8508,7 @@
       <w:r>
         <w:t>Descripción</w:t>
       </w:r>
-      <w:bookmarkEnd w:id="13"/>
+      <w:bookmarkEnd w:id="14"/>
       <w:r>
         <w:t xml:space="preserve"> </w:t>
       </w:r>
@@ -8194,18 +8531,18 @@
       <w:r>
         <w:lastRenderedPageBreak/>
         <w:drawing>
-          <wp:anchor distT="0" distB="0" distL="114300" distR="114300" simplePos="0" relativeHeight="251682816" behindDoc="0" locked="0" layoutInCell="1" allowOverlap="1" wp14:anchorId="4FC8E1B5" wp14:editId="372C64B4">
+          <wp:anchor distT="0" distB="0" distL="114300" distR="114300" simplePos="0" relativeHeight="251692032" behindDoc="0" locked="0" layoutInCell="1" allowOverlap="1" wp14:anchorId="26997BB5" wp14:editId="4695225F">
             <wp:simplePos x="0" y="0"/>
             <wp:positionH relativeFrom="column">
-              <wp:posOffset>796290</wp:posOffset>
+              <wp:posOffset>2253615</wp:posOffset>
             </wp:positionH>
             <wp:positionV relativeFrom="paragraph">
-              <wp:posOffset>6294755</wp:posOffset>
+              <wp:posOffset>7219315</wp:posOffset>
             </wp:positionV>
-            <wp:extent cx="4791710" cy="1967865"/>
-            <wp:effectExtent l="0" t="0" r="0" b="0"/>
+            <wp:extent cx="1781175" cy="1076325"/>
+            <wp:effectExtent l="0" t="0" r="9525" b="9525"/>
             <wp:wrapTopAndBottom/>
-            <wp:docPr id="38" name="Imagen 38"/>
+            <wp:docPr id="48" name="Imagen 48"/>
             <wp:cNvGraphicFramePr>
               <a:graphicFrameLocks xmlns:a="http://schemas.openxmlformats.org/drawingml/2006/main" noChangeAspect="1"/>
             </wp:cNvGraphicFramePr>
@@ -8213,10 +8550,8 @@
               <a:graphicData uri="http://schemas.openxmlformats.org/drawingml/2006/picture">
                 <pic:pic xmlns:pic="http://schemas.openxmlformats.org/drawingml/2006/picture">
                   <pic:nvPicPr>
-                    <pic:cNvPr id="0" name="Picture 7"/>
-                    <pic:cNvPicPr>
-                      <a:picLocks noChangeAspect="1" noChangeArrowheads="1"/>
-                    </pic:cNvPicPr>
+                    <pic:cNvPr id="1" name=""/>
+                    <pic:cNvPicPr/>
                   </pic:nvPicPr>
                   <pic:blipFill>
                     <a:blip r:embed="rId44">
@@ -8226,109 +8561,37 @@
                         </a:ext>
                       </a:extLst>
                     </a:blip>
-                    <a:srcRect/>
                     <a:stretch>
                       <a:fillRect/>
                     </a:stretch>
                   </pic:blipFill>
-                  <pic:spPr bwMode="auto">
+                  <pic:spPr>
                     <a:xfrm>
                       <a:off x="0" y="0"/>
-                      <a:ext cx="4791710" cy="1967865"/>
+                      <a:ext cx="1781175" cy="1076325"/>
                     </a:xfrm>
                     <a:prstGeom prst="rect">
                       <a:avLst/>
                     </a:prstGeom>
-                    <a:noFill/>
-                    <a:ln>
-                      <a:noFill/>
-                    </a:ln>
                   </pic:spPr>
                 </pic:pic>
               </a:graphicData>
             </a:graphic>
-            <wp14:sizeRelH relativeFrom="margin">
-              <wp14:pctWidth>0</wp14:pctWidth>
-            </wp14:sizeRelH>
-            <wp14:sizeRelV relativeFrom="margin">
-              <wp14:pctHeight>0</wp14:pctHeight>
-            </wp14:sizeRelV>
           </wp:anchor>
         </w:drawing>
       </w:r>
       <w:r>
+        <w:rPr>
+          <w:noProof/>
+        </w:rPr>
         <w:drawing>
-          <wp:anchor distT="0" distB="0" distL="114300" distR="114300" simplePos="0" relativeHeight="251675648" behindDoc="0" locked="0" layoutInCell="1" allowOverlap="1" wp14:anchorId="6F61369B" wp14:editId="6BEF86E6">
+          <wp:anchor distT="0" distB="0" distL="114300" distR="114300" simplePos="0" relativeHeight="251674624" behindDoc="0" locked="0" layoutInCell="1" allowOverlap="1" wp14:anchorId="05D06392" wp14:editId="32774B78">
             <wp:simplePos x="0" y="0"/>
             <wp:positionH relativeFrom="column">
-              <wp:posOffset>796290</wp:posOffset>
+              <wp:posOffset>786765</wp:posOffset>
             </wp:positionH>
             <wp:positionV relativeFrom="paragraph">
-              <wp:posOffset>3456940</wp:posOffset>
-            </wp:positionV>
-            <wp:extent cx="4791710" cy="2744470"/>
-            <wp:effectExtent l="0" t="0" r="0" b="0"/>
-            <wp:wrapTopAndBottom/>
-            <wp:docPr id="37" name="Imagen 37"/>
-            <wp:cNvGraphicFramePr>
-              <a:graphicFrameLocks xmlns:a="http://schemas.openxmlformats.org/drawingml/2006/main" noChangeAspect="1"/>
-            </wp:cNvGraphicFramePr>
-            <a:graphic xmlns:a="http://schemas.openxmlformats.org/drawingml/2006/main">
-              <a:graphicData uri="http://schemas.openxmlformats.org/drawingml/2006/picture">
-                <pic:pic xmlns:pic="http://schemas.openxmlformats.org/drawingml/2006/picture">
-                  <pic:nvPicPr>
-                    <pic:cNvPr id="0" name="Picture 6"/>
-                    <pic:cNvPicPr>
-                      <a:picLocks noChangeAspect="1" noChangeArrowheads="1"/>
-                    </pic:cNvPicPr>
-                  </pic:nvPicPr>
-                  <pic:blipFill>
-                    <a:blip r:embed="rId45">
-                      <a:extLst>
-                        <a:ext uri="{28A0092B-C50C-407E-A947-70E740481C1C}">
-                          <a14:useLocalDpi xmlns:a14="http://schemas.microsoft.com/office/drawing/2010/main" val="0"/>
-                        </a:ext>
-                      </a:extLst>
-                    </a:blip>
-                    <a:srcRect/>
-                    <a:stretch>
-                      <a:fillRect/>
-                    </a:stretch>
-                  </pic:blipFill>
-                  <pic:spPr bwMode="auto">
-                    <a:xfrm>
-                      <a:off x="0" y="0"/>
-                      <a:ext cx="4791710" cy="2744470"/>
-                    </a:xfrm>
-                    <a:prstGeom prst="rect">
-                      <a:avLst/>
-                    </a:prstGeom>
-                    <a:noFill/>
-                    <a:ln>
-                      <a:noFill/>
-                    </a:ln>
-                  </pic:spPr>
-                </pic:pic>
-              </a:graphicData>
-            </a:graphic>
-            <wp14:sizeRelH relativeFrom="margin">
-              <wp14:pctWidth>0</wp14:pctWidth>
-            </wp14:sizeRelH>
-            <wp14:sizeRelV relativeFrom="margin">
-              <wp14:pctHeight>0</wp14:pctHeight>
-            </wp14:sizeRelV>
-          </wp:anchor>
-        </w:drawing>
-      </w:r>
-      <w:r>
-        <w:drawing>
-          <wp:anchor distT="0" distB="0" distL="114300" distR="114300" simplePos="0" relativeHeight="251674624" behindDoc="0" locked="0" layoutInCell="1" allowOverlap="1" wp14:anchorId="05D06392" wp14:editId="3942AB71">
-            <wp:simplePos x="0" y="0"/>
-            <wp:positionH relativeFrom="column">
-              <wp:posOffset>796290</wp:posOffset>
-            </wp:positionH>
-            <wp:positionV relativeFrom="paragraph">
-              <wp:posOffset>1904365</wp:posOffset>
+              <wp:posOffset>5567045</wp:posOffset>
             </wp:positionV>
             <wp:extent cx="4791710" cy="1481455"/>
             <wp:effectExtent l="0" t="0" r="0" b="4445"/>
@@ -8347,7 +8610,7 @@
                     </pic:cNvPicPr>
                   </pic:nvPicPr>
                   <pic:blipFill>
-                    <a:blip r:embed="rId46">
+                    <a:blip r:embed="rId45">
                       <a:extLst>
                         <a:ext uri="{28A0092B-C50C-407E-A947-70E740481C1C}">
                           <a14:useLocalDpi xmlns:a14="http://schemas.microsoft.com/office/drawing/2010/main" val="0"/>
@@ -8386,13 +8649,67 @@
       </w:r>
       <w:r>
         <w:drawing>
-          <wp:anchor distT="0" distB="0" distL="114300" distR="114300" simplePos="0" relativeHeight="251673600" behindDoc="0" locked="0" layoutInCell="1" allowOverlap="1" wp14:anchorId="1525B610" wp14:editId="34F14232">
+          <wp:anchor distT="0" distB="0" distL="114300" distR="114300" simplePos="0" relativeHeight="251691008" behindDoc="0" locked="0" layoutInCell="1" allowOverlap="1" wp14:anchorId="58EE10CE" wp14:editId="0C52C418">
             <wp:simplePos x="0" y="0"/>
             <wp:positionH relativeFrom="column">
-              <wp:posOffset>796290</wp:posOffset>
+              <wp:posOffset>1396365</wp:posOffset>
             </wp:positionH>
             <wp:positionV relativeFrom="paragraph">
-              <wp:posOffset>0</wp:posOffset>
+              <wp:posOffset>3571240</wp:posOffset>
+            </wp:positionV>
+            <wp:extent cx="3533775" cy="1964779"/>
+            <wp:effectExtent l="0" t="0" r="0" b="0"/>
+            <wp:wrapTopAndBottom/>
+            <wp:docPr id="40" name="Imagen 40"/>
+            <wp:cNvGraphicFramePr>
+              <a:graphicFrameLocks xmlns:a="http://schemas.openxmlformats.org/drawingml/2006/main" noChangeAspect="1"/>
+            </wp:cNvGraphicFramePr>
+            <a:graphic xmlns:a="http://schemas.openxmlformats.org/drawingml/2006/main">
+              <a:graphicData uri="http://schemas.openxmlformats.org/drawingml/2006/picture">
+                <pic:pic xmlns:pic="http://schemas.openxmlformats.org/drawingml/2006/picture">
+                  <pic:nvPicPr>
+                    <pic:cNvPr id="1" name=""/>
+                    <pic:cNvPicPr/>
+                  </pic:nvPicPr>
+                  <pic:blipFill>
+                    <a:blip r:embed="rId46">
+                      <a:extLst>
+                        <a:ext uri="{28A0092B-C50C-407E-A947-70E740481C1C}">
+                          <a14:useLocalDpi xmlns:a14="http://schemas.microsoft.com/office/drawing/2010/main" val="0"/>
+                        </a:ext>
+                      </a:extLst>
+                    </a:blip>
+                    <a:stretch>
+                      <a:fillRect/>
+                    </a:stretch>
+                  </pic:blipFill>
+                  <pic:spPr>
+                    <a:xfrm>
+                      <a:off x="0" y="0"/>
+                      <a:ext cx="3533775" cy="1964779"/>
+                    </a:xfrm>
+                    <a:prstGeom prst="rect">
+                      <a:avLst/>
+                    </a:prstGeom>
+                  </pic:spPr>
+                </pic:pic>
+              </a:graphicData>
+            </a:graphic>
+          </wp:anchor>
+        </w:drawing>
+      </w:r>
+      <w:r>
+        <w:rPr>
+          <w:noProof/>
+        </w:rPr>
+        <w:drawing>
+          <wp:anchor distT="0" distB="0" distL="114300" distR="114300" simplePos="0" relativeHeight="251673600" behindDoc="0" locked="0" layoutInCell="1" allowOverlap="1" wp14:anchorId="1525B610" wp14:editId="11AB2103">
+            <wp:simplePos x="0" y="0"/>
+            <wp:positionH relativeFrom="column">
+              <wp:posOffset>787400</wp:posOffset>
+            </wp:positionH>
+            <wp:positionV relativeFrom="paragraph">
+              <wp:posOffset>1633855</wp:posOffset>
             </wp:positionV>
             <wp:extent cx="4791710" cy="1796171"/>
             <wp:effectExtent l="0" t="0" r="0" b="0"/>
@@ -8448,6 +8765,57 @@
           </wp:anchor>
         </w:drawing>
       </w:r>
+      <w:r>
+        <w:drawing>
+          <wp:anchor distT="0" distB="0" distL="114300" distR="114300" simplePos="0" relativeHeight="251689984" behindDoc="0" locked="0" layoutInCell="1" allowOverlap="1" wp14:anchorId="5BC571B0" wp14:editId="5D2E0CCB">
+            <wp:simplePos x="0" y="0"/>
+            <wp:positionH relativeFrom="column">
+              <wp:posOffset>-3810</wp:posOffset>
+            </wp:positionH>
+            <wp:positionV relativeFrom="paragraph">
+              <wp:posOffset>0</wp:posOffset>
+            </wp:positionV>
+            <wp:extent cx="6371590" cy="1621790"/>
+            <wp:effectExtent l="0" t="0" r="0" b="0"/>
+            <wp:wrapTopAndBottom/>
+            <wp:docPr id="13" name="Imagen 13"/>
+            <wp:cNvGraphicFramePr>
+              <a:graphicFrameLocks xmlns:a="http://schemas.openxmlformats.org/drawingml/2006/main" noChangeAspect="1"/>
+            </wp:cNvGraphicFramePr>
+            <a:graphic xmlns:a="http://schemas.openxmlformats.org/drawingml/2006/main">
+              <a:graphicData uri="http://schemas.openxmlformats.org/drawingml/2006/picture">
+                <pic:pic xmlns:pic="http://schemas.openxmlformats.org/drawingml/2006/picture">
+                  <pic:nvPicPr>
+                    <pic:cNvPr id="1" name=""/>
+                    <pic:cNvPicPr/>
+                  </pic:nvPicPr>
+                  <pic:blipFill>
+                    <a:blip r:embed="rId48">
+                      <a:extLst>
+                        <a:ext uri="{28A0092B-C50C-407E-A947-70E740481C1C}">
+                          <a14:useLocalDpi xmlns:a14="http://schemas.microsoft.com/office/drawing/2010/main" val="0"/>
+                        </a:ext>
+                      </a:extLst>
+                    </a:blip>
+                    <a:stretch>
+                      <a:fillRect/>
+                    </a:stretch>
+                  </pic:blipFill>
+                  <pic:spPr>
+                    <a:xfrm>
+                      <a:off x="0" y="0"/>
+                      <a:ext cx="6371590" cy="1621790"/>
+                    </a:xfrm>
+                    <a:prstGeom prst="rect">
+                      <a:avLst/>
+                    </a:prstGeom>
+                  </pic:spPr>
+                </pic:pic>
+              </a:graphicData>
+            </a:graphic>
+          </wp:anchor>
+        </w:drawing>
+      </w:r>
     </w:p>
     <w:p>
       <w:pPr>
@@ -8466,13 +8834,638 @@
       <w:r>
         <w:lastRenderedPageBreak/>
         <w:drawing>
-          <wp:anchor distT="0" distB="0" distL="114300" distR="114300" simplePos="0" relativeHeight="251679744" behindDoc="0" locked="0" layoutInCell="1" allowOverlap="1" wp14:anchorId="027933A6" wp14:editId="63C342C8">
+          <wp:anchor distT="0" distB="0" distL="114300" distR="114300" simplePos="0" relativeHeight="251694080" behindDoc="0" locked="0" layoutInCell="1" allowOverlap="1" wp14:anchorId="73081300" wp14:editId="1EE54C86">
+            <wp:simplePos x="0" y="0"/>
+            <wp:positionH relativeFrom="column">
+              <wp:posOffset>196215</wp:posOffset>
+            </wp:positionH>
+            <wp:positionV relativeFrom="paragraph">
+              <wp:posOffset>6685915</wp:posOffset>
+            </wp:positionV>
+            <wp:extent cx="5887085" cy="1343025"/>
+            <wp:effectExtent l="0" t="0" r="0" b="9525"/>
+            <wp:wrapTopAndBottom/>
+            <wp:docPr id="55" name="Imagen 55"/>
+            <wp:cNvGraphicFramePr>
+              <a:graphicFrameLocks xmlns:a="http://schemas.openxmlformats.org/drawingml/2006/main" noChangeAspect="1"/>
+            </wp:cNvGraphicFramePr>
+            <a:graphic xmlns:a="http://schemas.openxmlformats.org/drawingml/2006/main">
+              <a:graphicData uri="http://schemas.openxmlformats.org/drawingml/2006/picture">
+                <pic:pic xmlns:pic="http://schemas.openxmlformats.org/drawingml/2006/picture">
+                  <pic:nvPicPr>
+                    <pic:cNvPr id="1" name=""/>
+                    <pic:cNvPicPr/>
+                  </pic:nvPicPr>
+                  <pic:blipFill>
+                    <a:blip r:embed="rId49">
+                      <a:extLst>
+                        <a:ext uri="{28A0092B-C50C-407E-A947-70E740481C1C}">
+                          <a14:useLocalDpi xmlns:a14="http://schemas.microsoft.com/office/drawing/2010/main" val="0"/>
+                        </a:ext>
+                      </a:extLst>
+                    </a:blip>
+                    <a:stretch>
+                      <a:fillRect/>
+                    </a:stretch>
+                  </pic:blipFill>
+                  <pic:spPr>
+                    <a:xfrm>
+                      <a:off x="0" y="0"/>
+                      <a:ext cx="5887085" cy="1343025"/>
+                    </a:xfrm>
+                    <a:prstGeom prst="rect">
+                      <a:avLst/>
+                    </a:prstGeom>
+                  </pic:spPr>
+                </pic:pic>
+              </a:graphicData>
+            </a:graphic>
+          </wp:anchor>
+        </w:drawing>
+      </w:r>
+      <w:r>
+        <w:rPr>
+          <w:noProof/>
+        </w:rPr>
+        <w:drawing>
+          <wp:anchor distT="0" distB="0" distL="114300" distR="114300" simplePos="0" relativeHeight="251682816" behindDoc="0" locked="0" layoutInCell="1" allowOverlap="1" wp14:anchorId="4FC8E1B5" wp14:editId="25339344">
+            <wp:simplePos x="0" y="0"/>
+            <wp:positionH relativeFrom="column">
+              <wp:posOffset>777240</wp:posOffset>
+            </wp:positionH>
+            <wp:positionV relativeFrom="paragraph">
+              <wp:posOffset>4528820</wp:posOffset>
+            </wp:positionV>
+            <wp:extent cx="4791710" cy="1967865"/>
+            <wp:effectExtent l="0" t="0" r="0" b="0"/>
+            <wp:wrapTopAndBottom/>
+            <wp:docPr id="38" name="Imagen 38"/>
+            <wp:cNvGraphicFramePr>
+              <a:graphicFrameLocks xmlns:a="http://schemas.openxmlformats.org/drawingml/2006/main" noChangeAspect="1"/>
+            </wp:cNvGraphicFramePr>
+            <a:graphic xmlns:a="http://schemas.openxmlformats.org/drawingml/2006/main">
+              <a:graphicData uri="http://schemas.openxmlformats.org/drawingml/2006/picture">
+                <pic:pic xmlns:pic="http://schemas.openxmlformats.org/drawingml/2006/picture">
+                  <pic:nvPicPr>
+                    <pic:cNvPr id="0" name="Picture 7"/>
+                    <pic:cNvPicPr>
+                      <a:picLocks noChangeAspect="1" noChangeArrowheads="1"/>
+                    </pic:cNvPicPr>
+                  </pic:nvPicPr>
+                  <pic:blipFill>
+                    <a:blip r:embed="rId50">
+                      <a:extLst>
+                        <a:ext uri="{28A0092B-C50C-407E-A947-70E740481C1C}">
+                          <a14:useLocalDpi xmlns:a14="http://schemas.microsoft.com/office/drawing/2010/main" val="0"/>
+                        </a:ext>
+                      </a:extLst>
+                    </a:blip>
+                    <a:srcRect/>
+                    <a:stretch>
+                      <a:fillRect/>
+                    </a:stretch>
+                  </pic:blipFill>
+                  <pic:spPr bwMode="auto">
+                    <a:xfrm>
+                      <a:off x="0" y="0"/>
+                      <a:ext cx="4791710" cy="1967865"/>
+                    </a:xfrm>
+                    <a:prstGeom prst="rect">
+                      <a:avLst/>
+                    </a:prstGeom>
+                    <a:noFill/>
+                    <a:ln>
+                      <a:noFill/>
+                    </a:ln>
+                  </pic:spPr>
+                </pic:pic>
+              </a:graphicData>
+            </a:graphic>
+            <wp14:sizeRelH relativeFrom="margin">
+              <wp14:pctWidth>0</wp14:pctWidth>
+            </wp14:sizeRelH>
+            <wp14:sizeRelV relativeFrom="margin">
+              <wp14:pctHeight>0</wp14:pctHeight>
+            </wp14:sizeRelV>
+          </wp:anchor>
+        </w:drawing>
+      </w:r>
+      <w:r>
+        <w:drawing>
+          <wp:anchor distT="0" distB="0" distL="114300" distR="114300" simplePos="0" relativeHeight="251693056" behindDoc="0" locked="0" layoutInCell="1" allowOverlap="1" wp14:anchorId="5ECB903D" wp14:editId="37DD9EC9">
+            <wp:simplePos x="0" y="0"/>
+            <wp:positionH relativeFrom="column">
+              <wp:posOffset>-3810</wp:posOffset>
+            </wp:positionH>
+            <wp:positionV relativeFrom="paragraph">
+              <wp:posOffset>2875915</wp:posOffset>
+            </wp:positionV>
+            <wp:extent cx="6371590" cy="1618615"/>
+            <wp:effectExtent l="0" t="0" r="0" b="635"/>
+            <wp:wrapTopAndBottom/>
+            <wp:docPr id="53" name="Imagen 53"/>
+            <wp:cNvGraphicFramePr>
+              <a:graphicFrameLocks xmlns:a="http://schemas.openxmlformats.org/drawingml/2006/main" noChangeAspect="1"/>
+            </wp:cNvGraphicFramePr>
+            <a:graphic xmlns:a="http://schemas.openxmlformats.org/drawingml/2006/main">
+              <a:graphicData uri="http://schemas.openxmlformats.org/drawingml/2006/picture">
+                <pic:pic xmlns:pic="http://schemas.openxmlformats.org/drawingml/2006/picture">
+                  <pic:nvPicPr>
+                    <pic:cNvPr id="1" name=""/>
+                    <pic:cNvPicPr/>
+                  </pic:nvPicPr>
+                  <pic:blipFill>
+                    <a:blip r:embed="rId51">
+                      <a:extLst>
+                        <a:ext uri="{28A0092B-C50C-407E-A947-70E740481C1C}">
+                          <a14:useLocalDpi xmlns:a14="http://schemas.microsoft.com/office/drawing/2010/main" val="0"/>
+                        </a:ext>
+                      </a:extLst>
+                    </a:blip>
+                    <a:stretch>
+                      <a:fillRect/>
+                    </a:stretch>
+                  </pic:blipFill>
+                  <pic:spPr>
+                    <a:xfrm>
+                      <a:off x="0" y="0"/>
+                      <a:ext cx="6371590" cy="1618615"/>
+                    </a:xfrm>
+                    <a:prstGeom prst="rect">
+                      <a:avLst/>
+                    </a:prstGeom>
+                  </pic:spPr>
+                </pic:pic>
+              </a:graphicData>
+            </a:graphic>
+          </wp:anchor>
+        </w:drawing>
+      </w:r>
+      <w:r>
+        <w:rPr>
+          <w:noProof/>
+        </w:rPr>
+        <w:drawing>
+          <wp:anchor distT="0" distB="0" distL="114300" distR="114300" simplePos="0" relativeHeight="251675648" behindDoc="0" locked="0" layoutInCell="1" allowOverlap="1" wp14:anchorId="6F61369B" wp14:editId="20BCDCA3">
+            <wp:simplePos x="0" y="0"/>
+            <wp:positionH relativeFrom="column">
+              <wp:posOffset>777240</wp:posOffset>
+            </wp:positionH>
+            <wp:positionV relativeFrom="paragraph">
+              <wp:posOffset>0</wp:posOffset>
+            </wp:positionV>
+            <wp:extent cx="4791710" cy="2744470"/>
+            <wp:effectExtent l="0" t="0" r="0" b="0"/>
+            <wp:wrapTopAndBottom/>
+            <wp:docPr id="37" name="Imagen 37"/>
+            <wp:cNvGraphicFramePr>
+              <a:graphicFrameLocks xmlns:a="http://schemas.openxmlformats.org/drawingml/2006/main" noChangeAspect="1"/>
+            </wp:cNvGraphicFramePr>
+            <a:graphic xmlns:a="http://schemas.openxmlformats.org/drawingml/2006/main">
+              <a:graphicData uri="http://schemas.openxmlformats.org/drawingml/2006/picture">
+                <pic:pic xmlns:pic="http://schemas.openxmlformats.org/drawingml/2006/picture">
+                  <pic:nvPicPr>
+                    <pic:cNvPr id="0" name="Picture 6"/>
+                    <pic:cNvPicPr>
+                      <a:picLocks noChangeAspect="1" noChangeArrowheads="1"/>
+                    </pic:cNvPicPr>
+                  </pic:nvPicPr>
+                  <pic:blipFill>
+                    <a:blip r:embed="rId52">
+                      <a:extLst>
+                        <a:ext uri="{28A0092B-C50C-407E-A947-70E740481C1C}">
+                          <a14:useLocalDpi xmlns:a14="http://schemas.microsoft.com/office/drawing/2010/main" val="0"/>
+                        </a:ext>
+                      </a:extLst>
+                    </a:blip>
+                    <a:srcRect/>
+                    <a:stretch>
+                      <a:fillRect/>
+                    </a:stretch>
+                  </pic:blipFill>
+                  <pic:spPr bwMode="auto">
+                    <a:xfrm>
+                      <a:off x="0" y="0"/>
+                      <a:ext cx="4791710" cy="2744470"/>
+                    </a:xfrm>
+                    <a:prstGeom prst="rect">
+                      <a:avLst/>
+                    </a:prstGeom>
+                    <a:noFill/>
+                    <a:ln>
+                      <a:noFill/>
+                    </a:ln>
+                  </pic:spPr>
+                </pic:pic>
+              </a:graphicData>
+            </a:graphic>
+            <wp14:sizeRelH relativeFrom="margin">
+              <wp14:pctWidth>0</wp14:pctWidth>
+            </wp14:sizeRelH>
+            <wp14:sizeRelV relativeFrom="margin">
+              <wp14:pctHeight>0</wp14:pctHeight>
+            </wp14:sizeRelV>
+          </wp:anchor>
+        </w:drawing>
+      </w:r>
+    </w:p>
+    <w:p>
+      <w:pPr>
+        <w:pStyle w:val="Contenido"/>
+      </w:pPr>
+    </w:p>
+    <w:p>
+      <w:pPr>
+        <w:pStyle w:val="Contenido"/>
+      </w:pPr>
+    </w:p>
+    <w:p>
+      <w:pPr>
+        <w:pStyle w:val="Contenido"/>
+      </w:pPr>
+    </w:p>
+    <w:p>
+      <w:pPr>
+        <w:pStyle w:val="Contenido"/>
+      </w:pPr>
+      <w:r>
+        <w:lastRenderedPageBreak/>
+        <w:drawing>
+          <wp:anchor distT="0" distB="0" distL="114300" distR="114300" simplePos="0" relativeHeight="251696128" behindDoc="0" locked="0" layoutInCell="1" allowOverlap="1" wp14:anchorId="73C617C1" wp14:editId="5C121105">
+            <wp:simplePos x="0" y="0"/>
+            <wp:positionH relativeFrom="column">
+              <wp:posOffset>462915</wp:posOffset>
+            </wp:positionH>
+            <wp:positionV relativeFrom="paragraph">
+              <wp:posOffset>6666865</wp:posOffset>
+            </wp:positionV>
+            <wp:extent cx="5400675" cy="1941961"/>
+            <wp:effectExtent l="0" t="0" r="0" b="1270"/>
+            <wp:wrapTopAndBottom/>
+            <wp:docPr id="57" name="Imagen 57"/>
+            <wp:cNvGraphicFramePr>
+              <a:graphicFrameLocks xmlns:a="http://schemas.openxmlformats.org/drawingml/2006/main" noChangeAspect="1"/>
+            </wp:cNvGraphicFramePr>
+            <a:graphic xmlns:a="http://schemas.openxmlformats.org/drawingml/2006/main">
+              <a:graphicData uri="http://schemas.openxmlformats.org/drawingml/2006/picture">
+                <pic:pic xmlns:pic="http://schemas.openxmlformats.org/drawingml/2006/picture">
+                  <pic:nvPicPr>
+                    <pic:cNvPr id="1" name=""/>
+                    <pic:cNvPicPr/>
+                  </pic:nvPicPr>
+                  <pic:blipFill>
+                    <a:blip r:embed="rId53">
+                      <a:extLst>
+                        <a:ext uri="{28A0092B-C50C-407E-A947-70E740481C1C}">
+                          <a14:useLocalDpi xmlns:a14="http://schemas.microsoft.com/office/drawing/2010/main" val="0"/>
+                        </a:ext>
+                      </a:extLst>
+                    </a:blip>
+                    <a:stretch>
+                      <a:fillRect/>
+                    </a:stretch>
+                  </pic:blipFill>
+                  <pic:spPr>
+                    <a:xfrm>
+                      <a:off x="0" y="0"/>
+                      <a:ext cx="5400675" cy="1941961"/>
+                    </a:xfrm>
+                    <a:prstGeom prst="rect">
+                      <a:avLst/>
+                    </a:prstGeom>
+                  </pic:spPr>
+                </pic:pic>
+              </a:graphicData>
+            </a:graphic>
+          </wp:anchor>
+        </w:drawing>
+      </w:r>
+      <w:r>
+        <w:rPr>
+          <w:noProof/>
+        </w:rPr>
+        <w:drawing>
+          <wp:anchor distT="0" distB="0" distL="114300" distR="114300" simplePos="0" relativeHeight="251677696" behindDoc="0" locked="0" layoutInCell="1" allowOverlap="1" wp14:anchorId="2137CE18" wp14:editId="2BC5793F">
+            <wp:simplePos x="0" y="0"/>
+            <wp:positionH relativeFrom="column">
+              <wp:posOffset>776605</wp:posOffset>
+            </wp:positionH>
+            <wp:positionV relativeFrom="paragraph">
+              <wp:posOffset>4250690</wp:posOffset>
+            </wp:positionV>
+            <wp:extent cx="4801235" cy="2261870"/>
+            <wp:effectExtent l="0" t="0" r="0" b="5080"/>
+            <wp:wrapTopAndBottom/>
+            <wp:docPr id="41" name="Imagen 41"/>
+            <wp:cNvGraphicFramePr>
+              <a:graphicFrameLocks xmlns:a="http://schemas.openxmlformats.org/drawingml/2006/main" noChangeAspect="1"/>
+            </wp:cNvGraphicFramePr>
+            <a:graphic xmlns:a="http://schemas.openxmlformats.org/drawingml/2006/main">
+              <a:graphicData uri="http://schemas.openxmlformats.org/drawingml/2006/picture">
+                <pic:pic xmlns:pic="http://schemas.openxmlformats.org/drawingml/2006/picture">
+                  <pic:nvPicPr>
+                    <pic:cNvPr id="0" name="Picture 10"/>
+                    <pic:cNvPicPr>
+                      <a:picLocks noChangeAspect="1" noChangeArrowheads="1"/>
+                    </pic:cNvPicPr>
+                  </pic:nvPicPr>
+                  <pic:blipFill>
+                    <a:blip r:embed="rId54">
+                      <a:extLst>
+                        <a:ext uri="{28A0092B-C50C-407E-A947-70E740481C1C}">
+                          <a14:useLocalDpi xmlns:a14="http://schemas.microsoft.com/office/drawing/2010/main" val="0"/>
+                        </a:ext>
+                      </a:extLst>
+                    </a:blip>
+                    <a:srcRect/>
+                    <a:stretch>
+                      <a:fillRect/>
+                    </a:stretch>
+                  </pic:blipFill>
+                  <pic:spPr bwMode="auto">
+                    <a:xfrm>
+                      <a:off x="0" y="0"/>
+                      <a:ext cx="4801235" cy="2261870"/>
+                    </a:xfrm>
+                    <a:prstGeom prst="rect">
+                      <a:avLst/>
+                    </a:prstGeom>
+                    <a:noFill/>
+                    <a:ln>
+                      <a:noFill/>
+                    </a:ln>
+                  </pic:spPr>
+                </pic:pic>
+              </a:graphicData>
+            </a:graphic>
+            <wp14:sizeRelH relativeFrom="margin">
+              <wp14:pctWidth>0</wp14:pctWidth>
+            </wp14:sizeRelH>
+            <wp14:sizeRelV relativeFrom="margin">
+              <wp14:pctHeight>0</wp14:pctHeight>
+            </wp14:sizeRelV>
+          </wp:anchor>
+        </w:drawing>
+      </w:r>
+      <w:r>
+        <w:drawing>
+          <wp:anchor distT="0" distB="0" distL="114300" distR="114300" simplePos="0" relativeHeight="251695104" behindDoc="0" locked="0" layoutInCell="1" allowOverlap="1" wp14:anchorId="69468801" wp14:editId="2D781200">
+            <wp:simplePos x="0" y="0"/>
+            <wp:positionH relativeFrom="column">
+              <wp:posOffset>-3810</wp:posOffset>
+            </wp:positionH>
+            <wp:positionV relativeFrom="paragraph">
+              <wp:posOffset>2723515</wp:posOffset>
+            </wp:positionV>
+            <wp:extent cx="6371590" cy="1526540"/>
+            <wp:effectExtent l="0" t="0" r="0" b="0"/>
+            <wp:wrapTopAndBottom/>
+            <wp:docPr id="56" name="Imagen 56"/>
+            <wp:cNvGraphicFramePr>
+              <a:graphicFrameLocks xmlns:a="http://schemas.openxmlformats.org/drawingml/2006/main" noChangeAspect="1"/>
+            </wp:cNvGraphicFramePr>
+            <a:graphic xmlns:a="http://schemas.openxmlformats.org/drawingml/2006/main">
+              <a:graphicData uri="http://schemas.openxmlformats.org/drawingml/2006/picture">
+                <pic:pic xmlns:pic="http://schemas.openxmlformats.org/drawingml/2006/picture">
+                  <pic:nvPicPr>
+                    <pic:cNvPr id="1" name=""/>
+                    <pic:cNvPicPr/>
+                  </pic:nvPicPr>
+                  <pic:blipFill>
+                    <a:blip r:embed="rId55">
+                      <a:extLst>
+                        <a:ext uri="{28A0092B-C50C-407E-A947-70E740481C1C}">
+                          <a14:useLocalDpi xmlns:a14="http://schemas.microsoft.com/office/drawing/2010/main" val="0"/>
+                        </a:ext>
+                      </a:extLst>
+                    </a:blip>
+                    <a:stretch>
+                      <a:fillRect/>
+                    </a:stretch>
+                  </pic:blipFill>
+                  <pic:spPr>
+                    <a:xfrm>
+                      <a:off x="0" y="0"/>
+                      <a:ext cx="6371590" cy="1526540"/>
+                    </a:xfrm>
+                    <a:prstGeom prst="rect">
+                      <a:avLst/>
+                    </a:prstGeom>
+                  </pic:spPr>
+                </pic:pic>
+              </a:graphicData>
+            </a:graphic>
+          </wp:anchor>
+        </w:drawing>
+      </w:r>
+      <w:r>
+        <w:rPr>
+          <w:noProof/>
+        </w:rPr>
+        <w:drawing>
+          <wp:anchor distT="0" distB="0" distL="114300" distR="114300" simplePos="0" relativeHeight="251676672" behindDoc="0" locked="0" layoutInCell="1" allowOverlap="1" wp14:anchorId="0E794E46" wp14:editId="1BE02AED">
+            <wp:simplePos x="0" y="0"/>
+            <wp:positionH relativeFrom="column">
+              <wp:posOffset>776605</wp:posOffset>
+            </wp:positionH>
+            <wp:positionV relativeFrom="paragraph">
+              <wp:posOffset>0</wp:posOffset>
+            </wp:positionV>
+            <wp:extent cx="4801235" cy="2585085"/>
+            <wp:effectExtent l="0" t="0" r="0" b="5715"/>
+            <wp:wrapTopAndBottom/>
+            <wp:docPr id="39" name="Imagen 39"/>
+            <wp:cNvGraphicFramePr>
+              <a:graphicFrameLocks xmlns:a="http://schemas.openxmlformats.org/drawingml/2006/main" noChangeAspect="1"/>
+            </wp:cNvGraphicFramePr>
+            <a:graphic xmlns:a="http://schemas.openxmlformats.org/drawingml/2006/main">
+              <a:graphicData uri="http://schemas.openxmlformats.org/drawingml/2006/picture">
+                <pic:pic xmlns:pic="http://schemas.openxmlformats.org/drawingml/2006/picture">
+                  <pic:nvPicPr>
+                    <pic:cNvPr id="0" name="Picture 8"/>
+                    <pic:cNvPicPr>
+                      <a:picLocks noChangeAspect="1" noChangeArrowheads="1"/>
+                    </pic:cNvPicPr>
+                  </pic:nvPicPr>
+                  <pic:blipFill>
+                    <a:blip r:embed="rId56">
+                      <a:extLst>
+                        <a:ext uri="{28A0092B-C50C-407E-A947-70E740481C1C}">
+                          <a14:useLocalDpi xmlns:a14="http://schemas.microsoft.com/office/drawing/2010/main" val="0"/>
+                        </a:ext>
+                      </a:extLst>
+                    </a:blip>
+                    <a:srcRect/>
+                    <a:stretch>
+                      <a:fillRect/>
+                    </a:stretch>
+                  </pic:blipFill>
+                  <pic:spPr bwMode="auto">
+                    <a:xfrm>
+                      <a:off x="0" y="0"/>
+                      <a:ext cx="4801235" cy="2585085"/>
+                    </a:xfrm>
+                    <a:prstGeom prst="rect">
+                      <a:avLst/>
+                    </a:prstGeom>
+                    <a:noFill/>
+                    <a:ln>
+                      <a:noFill/>
+                    </a:ln>
+                  </pic:spPr>
+                </pic:pic>
+              </a:graphicData>
+            </a:graphic>
+            <wp14:sizeRelH relativeFrom="margin">
+              <wp14:pctWidth>0</wp14:pctWidth>
+            </wp14:sizeRelH>
+            <wp14:sizeRelV relativeFrom="margin">
+              <wp14:pctHeight>0</wp14:pctHeight>
+            </wp14:sizeRelV>
+          </wp:anchor>
+        </w:drawing>
+      </w:r>
+    </w:p>
+    <w:p>
+      <w:pPr>
+        <w:pStyle w:val="Contenido"/>
+      </w:pPr>
+    </w:p>
+    <w:p>
+      <w:pPr>
+        <w:pStyle w:val="Contenido"/>
+      </w:pPr>
+      <w:r>
+        <w:rPr>
+          <w:noProof/>
+        </w:rPr>
+        <w:lastRenderedPageBreak/>
+        <w:drawing>
+          <wp:anchor distT="0" distB="0" distL="114300" distR="114300" simplePos="0" relativeHeight="251680768" behindDoc="0" locked="0" layoutInCell="1" allowOverlap="1" wp14:anchorId="5AC42E1D" wp14:editId="4684E172">
+            <wp:simplePos x="0" y="0"/>
+            <wp:positionH relativeFrom="column">
+              <wp:posOffset>796290</wp:posOffset>
+            </wp:positionH>
+            <wp:positionV relativeFrom="paragraph">
+              <wp:posOffset>7031990</wp:posOffset>
+            </wp:positionV>
+            <wp:extent cx="4820285" cy="1506220"/>
+            <wp:effectExtent l="0" t="0" r="0" b="0"/>
+            <wp:wrapTopAndBottom/>
+            <wp:docPr id="44" name="Imagen 44"/>
+            <wp:cNvGraphicFramePr>
+              <a:graphicFrameLocks xmlns:a="http://schemas.openxmlformats.org/drawingml/2006/main" noChangeAspect="1"/>
+            </wp:cNvGraphicFramePr>
+            <a:graphic xmlns:a="http://schemas.openxmlformats.org/drawingml/2006/main">
+              <a:graphicData uri="http://schemas.openxmlformats.org/drawingml/2006/picture">
+                <pic:pic xmlns:pic="http://schemas.openxmlformats.org/drawingml/2006/picture">
+                  <pic:nvPicPr>
+                    <pic:cNvPr id="0" name="Picture 13"/>
+                    <pic:cNvPicPr>
+                      <a:picLocks noChangeAspect="1" noChangeArrowheads="1"/>
+                    </pic:cNvPicPr>
+                  </pic:nvPicPr>
+                  <pic:blipFill>
+                    <a:blip r:embed="rId57">
+                      <a:extLst>
+                        <a:ext uri="{28A0092B-C50C-407E-A947-70E740481C1C}">
+                          <a14:useLocalDpi xmlns:a14="http://schemas.microsoft.com/office/drawing/2010/main" val="0"/>
+                        </a:ext>
+                      </a:extLst>
+                    </a:blip>
+                    <a:srcRect/>
+                    <a:stretch>
+                      <a:fillRect/>
+                    </a:stretch>
+                  </pic:blipFill>
+                  <pic:spPr bwMode="auto">
+                    <a:xfrm>
+                      <a:off x="0" y="0"/>
+                      <a:ext cx="4820285" cy="1506220"/>
+                    </a:xfrm>
+                    <a:prstGeom prst="rect">
+                      <a:avLst/>
+                    </a:prstGeom>
+                    <a:noFill/>
+                    <a:ln>
+                      <a:noFill/>
+                    </a:ln>
+                  </pic:spPr>
+                </pic:pic>
+              </a:graphicData>
+            </a:graphic>
+            <wp14:sizeRelH relativeFrom="margin">
+              <wp14:pctWidth>0</wp14:pctWidth>
+            </wp14:sizeRelH>
+            <wp14:sizeRelV relativeFrom="margin">
+              <wp14:pctHeight>0</wp14:pctHeight>
+            </wp14:sizeRelV>
+          </wp:anchor>
+        </w:drawing>
+      </w:r>
+      <w:r>
+        <w:drawing>
+          <wp:anchor distT="0" distB="0" distL="114300" distR="114300" simplePos="0" relativeHeight="251698176" behindDoc="0" locked="0" layoutInCell="1" allowOverlap="1" wp14:anchorId="742A9F94" wp14:editId="4444CDED">
+            <wp:simplePos x="0" y="0"/>
+            <wp:positionH relativeFrom="column">
+              <wp:posOffset>2386965</wp:posOffset>
+            </wp:positionH>
+            <wp:positionV relativeFrom="paragraph">
+              <wp:posOffset>5466715</wp:posOffset>
+            </wp:positionV>
+            <wp:extent cx="1543265" cy="1343212"/>
+            <wp:effectExtent l="0" t="0" r="0" b="9525"/>
+            <wp:wrapTopAndBottom/>
+            <wp:docPr id="61" name="Imagen 61"/>
+            <wp:cNvGraphicFramePr>
+              <a:graphicFrameLocks xmlns:a="http://schemas.openxmlformats.org/drawingml/2006/main" noChangeAspect="1"/>
+            </wp:cNvGraphicFramePr>
+            <a:graphic xmlns:a="http://schemas.openxmlformats.org/drawingml/2006/main">
+              <a:graphicData uri="http://schemas.openxmlformats.org/drawingml/2006/picture">
+                <pic:pic xmlns:pic="http://schemas.openxmlformats.org/drawingml/2006/picture">
+                  <pic:nvPicPr>
+                    <pic:cNvPr id="1" name=""/>
+                    <pic:cNvPicPr/>
+                  </pic:nvPicPr>
+                  <pic:blipFill>
+                    <a:blip r:embed="rId58">
+                      <a:extLst>
+                        <a:ext uri="{28A0092B-C50C-407E-A947-70E740481C1C}">
+                          <a14:useLocalDpi xmlns:a14="http://schemas.microsoft.com/office/drawing/2010/main" val="0"/>
+                        </a:ext>
+                      </a:extLst>
+                    </a:blip>
+                    <a:stretch>
+                      <a:fillRect/>
+                    </a:stretch>
+                  </pic:blipFill>
+                  <pic:spPr>
+                    <a:xfrm>
+                      <a:off x="0" y="0"/>
+                      <a:ext cx="1543265" cy="1343212"/>
+                    </a:xfrm>
+                    <a:prstGeom prst="rect">
+                      <a:avLst/>
+                    </a:prstGeom>
+                  </pic:spPr>
+                </pic:pic>
+              </a:graphicData>
+            </a:graphic>
+          </wp:anchor>
+        </w:drawing>
+      </w:r>
+      <w:r>
+        <w:rPr>
+          <w:noProof/>
+        </w:rPr>
+        <w:drawing>
+          <wp:anchor distT="0" distB="0" distL="114300" distR="114300" simplePos="0" relativeHeight="251679744" behindDoc="0" locked="0" layoutInCell="1" allowOverlap="1" wp14:anchorId="027933A6" wp14:editId="08DA354F">
             <wp:simplePos x="0" y="0"/>
             <wp:positionH relativeFrom="column">
               <wp:posOffset>786765</wp:posOffset>
             </wp:positionH>
             <wp:positionV relativeFrom="paragraph">
-              <wp:posOffset>6847840</wp:posOffset>
+              <wp:posOffset>3806825</wp:posOffset>
             </wp:positionV>
             <wp:extent cx="4810760" cy="1495425"/>
             <wp:effectExtent l="0" t="0" r="0" b="9525"/>
@@ -8491,7 +9484,7 @@
                     </pic:cNvPicPr>
                   </pic:nvPicPr>
                   <pic:blipFill>
-                    <a:blip r:embed="rId48">
+                    <a:blip r:embed="rId59">
                       <a:extLst>
                         <a:ext uri="{28A0092B-C50C-407E-A947-70E740481C1C}">
                           <a14:useLocalDpi xmlns:a14="http://schemas.microsoft.com/office/drawing/2010/main" val="0"/>
@@ -8530,13 +9523,73 @@
       </w:r>
       <w:r>
         <w:drawing>
-          <wp:anchor distT="0" distB="0" distL="114300" distR="114300" simplePos="0" relativeHeight="251678720" behindDoc="0" locked="0" layoutInCell="1" allowOverlap="1" wp14:anchorId="43DEFAAF" wp14:editId="0E1C082D">
+          <wp:anchor distT="0" distB="0" distL="114300" distR="114300" simplePos="0" relativeHeight="251697152" behindDoc="0" locked="0" layoutInCell="1" allowOverlap="1" wp14:anchorId="6EA01A8D" wp14:editId="42F9486E">
             <wp:simplePos x="0" y="0"/>
             <wp:positionH relativeFrom="column">
-              <wp:posOffset>796290</wp:posOffset>
+              <wp:posOffset>1024890</wp:posOffset>
             </wp:positionH>
             <wp:positionV relativeFrom="paragraph">
-              <wp:posOffset>4952365</wp:posOffset>
+              <wp:posOffset>1980565</wp:posOffset>
+            </wp:positionV>
+            <wp:extent cx="4257675" cy="1802130"/>
+            <wp:effectExtent l="0" t="0" r="9525" b="7620"/>
+            <wp:wrapTopAndBottom/>
+            <wp:docPr id="60" name="Imagen 60"/>
+            <wp:cNvGraphicFramePr>
+              <a:graphicFrameLocks xmlns:a="http://schemas.openxmlformats.org/drawingml/2006/main" noChangeAspect="1"/>
+            </wp:cNvGraphicFramePr>
+            <a:graphic xmlns:a="http://schemas.openxmlformats.org/drawingml/2006/main">
+              <a:graphicData uri="http://schemas.openxmlformats.org/drawingml/2006/picture">
+                <pic:pic xmlns:pic="http://schemas.openxmlformats.org/drawingml/2006/picture">
+                  <pic:nvPicPr>
+                    <pic:cNvPr id="1" name=""/>
+                    <pic:cNvPicPr/>
+                  </pic:nvPicPr>
+                  <pic:blipFill>
+                    <a:blip r:embed="rId60">
+                      <a:extLst>
+                        <a:ext uri="{28A0092B-C50C-407E-A947-70E740481C1C}">
+                          <a14:useLocalDpi xmlns:a14="http://schemas.microsoft.com/office/drawing/2010/main" val="0"/>
+                        </a:ext>
+                      </a:extLst>
+                    </a:blip>
+                    <a:stretch>
+                      <a:fillRect/>
+                    </a:stretch>
+                  </pic:blipFill>
+                  <pic:spPr>
+                    <a:xfrm>
+                      <a:off x="0" y="0"/>
+                      <a:ext cx="4257675" cy="1802130"/>
+                    </a:xfrm>
+                    <a:prstGeom prst="rect">
+                      <a:avLst/>
+                    </a:prstGeom>
+                  </pic:spPr>
+                </pic:pic>
+              </a:graphicData>
+            </a:graphic>
+            <wp14:sizeRelH relativeFrom="margin">
+              <wp14:pctWidth>0</wp14:pctWidth>
+            </wp14:sizeRelH>
+            <wp14:sizeRelV relativeFrom="margin">
+              <wp14:pctHeight>0</wp14:pctHeight>
+            </wp14:sizeRelV>
+          </wp:anchor>
+        </w:drawing>
+      </w:r>
+      <w:r>
+        <w:rPr>
+          <w:noProof/>
+        </w:rPr>
+        <w:drawing>
+          <wp:anchor distT="0" distB="0" distL="114300" distR="114300" simplePos="0" relativeHeight="251678720" behindDoc="0" locked="0" layoutInCell="1" allowOverlap="1" wp14:anchorId="43DEFAAF" wp14:editId="508D2366">
+            <wp:simplePos x="0" y="0"/>
+            <wp:positionH relativeFrom="column">
+              <wp:posOffset>767715</wp:posOffset>
+            </wp:positionH>
+            <wp:positionV relativeFrom="paragraph">
+              <wp:posOffset>0</wp:posOffset>
             </wp:positionV>
             <wp:extent cx="4801235" cy="1806575"/>
             <wp:effectExtent l="0" t="0" r="0" b="3175"/>
@@ -8555,7 +9608,7 @@
                     </pic:cNvPicPr>
                   </pic:nvPicPr>
                   <pic:blipFill>
-                    <a:blip r:embed="rId49">
+                    <a:blip r:embed="rId61">
                       <a:extLst>
                         <a:ext uri="{28A0092B-C50C-407E-A947-70E740481C1C}">
                           <a14:useLocalDpi xmlns:a14="http://schemas.microsoft.com/office/drawing/2010/main" val="0"/>
@@ -8592,20 +9645,31 @@
           </wp:anchor>
         </w:drawing>
       </w:r>
-      <w:r>
+    </w:p>
+    <w:p>
+      <w:pPr>
+        <w:pStyle w:val="Contenido"/>
+      </w:pPr>
+    </w:p>
+    <w:p>
+      <w:pPr>
+        <w:pStyle w:val="Contenido"/>
+      </w:pPr>
+      <w:r>
+        <w:lastRenderedPageBreak/>
         <w:drawing>
-          <wp:anchor distT="0" distB="0" distL="114300" distR="114300" simplePos="0" relativeHeight="251677696" behindDoc="0" locked="0" layoutInCell="1" allowOverlap="1" wp14:anchorId="2137CE18" wp14:editId="7EA932FA">
+          <wp:anchor distT="0" distB="0" distL="114300" distR="114300" simplePos="0" relativeHeight="251699200" behindDoc="0" locked="0" layoutInCell="1" allowOverlap="1" wp14:anchorId="71F75A18" wp14:editId="36C6DF14">
             <wp:simplePos x="0" y="0"/>
             <wp:positionH relativeFrom="column">
-              <wp:posOffset>795655</wp:posOffset>
+              <wp:posOffset>2310765</wp:posOffset>
             </wp:positionH>
             <wp:positionV relativeFrom="paragraph">
-              <wp:posOffset>2647315</wp:posOffset>
+              <wp:posOffset>0</wp:posOffset>
             </wp:positionV>
-            <wp:extent cx="4801235" cy="2261870"/>
-            <wp:effectExtent l="0" t="0" r="0" b="5080"/>
+            <wp:extent cx="1733792" cy="1047896"/>
+            <wp:effectExtent l="0" t="0" r="0" b="0"/>
             <wp:wrapTopAndBottom/>
-            <wp:docPr id="41" name="Imagen 41"/>
+            <wp:docPr id="65" name="Imagen 65"/>
             <wp:cNvGraphicFramePr>
               <a:graphicFrameLocks xmlns:a="http://schemas.openxmlformats.org/drawingml/2006/main" noChangeAspect="1"/>
             </wp:cNvGraphicFramePr>
@@ -8613,13 +9677,303 @@
               <a:graphicData uri="http://schemas.openxmlformats.org/drawingml/2006/picture">
                 <pic:pic xmlns:pic="http://schemas.openxmlformats.org/drawingml/2006/picture">
                   <pic:nvPicPr>
-                    <pic:cNvPr id="0" name="Picture 10"/>
+                    <pic:cNvPr id="1" name=""/>
+                    <pic:cNvPicPr/>
+                  </pic:nvPicPr>
+                  <pic:blipFill>
+                    <a:blip r:embed="rId62">
+                      <a:extLst>
+                        <a:ext uri="{28A0092B-C50C-407E-A947-70E740481C1C}">
+                          <a14:useLocalDpi xmlns:a14="http://schemas.microsoft.com/office/drawing/2010/main" val="0"/>
+                        </a:ext>
+                      </a:extLst>
+                    </a:blip>
+                    <a:stretch>
+                      <a:fillRect/>
+                    </a:stretch>
+                  </pic:blipFill>
+                  <pic:spPr>
+                    <a:xfrm>
+                      <a:off x="0" y="0"/>
+                      <a:ext cx="1733792" cy="1047896"/>
+                    </a:xfrm>
+                    <a:prstGeom prst="rect">
+                      <a:avLst/>
+                    </a:prstGeom>
+                  </pic:spPr>
+                </pic:pic>
+              </a:graphicData>
+            </a:graphic>
+          </wp:anchor>
+        </w:drawing>
+      </w:r>
+    </w:p>
+    <w:p>
+      <w:pPr>
+        <w:pStyle w:val="Ttulo2"/>
+      </w:pPr>
+      <w:bookmarkStart w:id="15" w:name="_Toc107776663"/>
+      <w:r>
+        <w:t>Script de creación de vistas</w:t>
+      </w:r>
+      <w:bookmarkEnd w:id="15"/>
+    </w:p>
+    <w:p>
+      <w:pPr>
+        <w:pStyle w:val="Contenido"/>
+      </w:pPr>
+      <w:r>
+        <w:t xml:space="preserve">El archivo que contiene la creación de vistas </w:t>
+      </w:r>
+      <w:r>
+        <w:t xml:space="preserve">se llama </w:t>
+      </w:r>
+      <w:proofErr w:type="spellStart"/>
+      <w:r>
+        <w:t>mammoth-</w:t>
+      </w:r>
+      <w:r>
+        <w:t>VIEWS</w:t>
+      </w:r>
+      <w:r>
+        <w:t>.sql</w:t>
+      </w:r>
+      <w:proofErr w:type="spellEnd"/>
+      <w:r>
+        <w:t xml:space="preserve"> y se encuentra dentro de la carpeta “scripts</w:t>
+      </w:r>
+      <w:r>
+        <w:t>/single-scripts</w:t>
+      </w:r>
+      <w:r>
+        <w:t>”.</w:t>
+      </w:r>
+    </w:p>
+    <w:p>
+      <w:pPr>
+        <w:pStyle w:val="Contenido"/>
+      </w:pPr>
+    </w:p>
+    <w:p>
+      <w:pPr>
+        <w:pStyle w:val="Ttulo1"/>
+      </w:pPr>
+      <w:bookmarkStart w:id="16" w:name="_Toc107776664"/>
+      <w:r>
+        <w:t>Funciones</w:t>
+      </w:r>
+      <w:bookmarkEnd w:id="16"/>
+    </w:p>
+    <w:p>
+      <w:pPr>
+        <w:pStyle w:val="Contenido"/>
+      </w:pPr>
+      <w:r>
+        <w:t>Se crearon las siguientes funciones almacenadas a fin de obtener ciertos resultados personalizados</w:t>
+      </w:r>
+      <w:r>
+        <w:t xml:space="preserve"> que serán útiles tanto a la hora de consultar como insertar datos en la base de datos.</w:t>
+      </w:r>
+    </w:p>
+    <w:p>
+      <w:pPr>
+        <w:pStyle w:val="Contenido"/>
+      </w:pPr>
+    </w:p>
+    <w:tbl>
+      <w:tblPr>
+        <w:tblStyle w:val="Tablaconcuadrcula"/>
+        <w:tblW w:w="0" w:type="auto"/>
+        <w:tblBorders>
+          <w:top w:val="none" w:sz="0" w:space="0" w:color="auto"/>
+          <w:left w:val="none" w:sz="0" w:space="0" w:color="auto"/>
+          <w:bottom w:val="none" w:sz="0" w:space="0" w:color="auto"/>
+          <w:right w:val="none" w:sz="0" w:space="0" w:color="auto"/>
+          <w:insideH w:val="none" w:sz="0" w:space="0" w:color="auto"/>
+          <w:insideV w:val="none" w:sz="0" w:space="0" w:color="auto"/>
+        </w:tblBorders>
+        <w:tblLook w:val="04A0" w:firstRow="1" w:lastRow="0" w:firstColumn="1" w:lastColumn="0" w:noHBand="0" w:noVBand="1"/>
+      </w:tblPr>
+      <w:tblGrid>
+        <w:gridCol w:w="5012"/>
+        <w:gridCol w:w="5012"/>
+      </w:tblGrid>
+      <w:tr>
+        <w:tc>
+          <w:tcPr>
+            <w:tcW w:w="5012" w:type="dxa"/>
+          </w:tcPr>
+          <w:p>
+            <w:pPr>
+              <w:pStyle w:val="Contenido"/>
+              <w:numPr>
+                <w:ilvl w:val="0"/>
+                <w:numId w:val="1"/>
+              </w:numPr>
+            </w:pPr>
+            <w:proofErr w:type="spellStart"/>
+            <w:r>
+              <w:t>get_subtotal</w:t>
+            </w:r>
+            <w:proofErr w:type="spellEnd"/>
+          </w:p>
+        </w:tc>
+        <w:tc>
+          <w:tcPr>
+            <w:tcW w:w="5012" w:type="dxa"/>
+          </w:tcPr>
+          <w:p>
+            <w:pPr>
+              <w:pStyle w:val="Contenido"/>
+              <w:rPr>
+                <w:i/>
+                <w:iCs/>
+              </w:rPr>
+            </w:pPr>
+            <w:r>
+              <w:rPr>
+                <w:i/>
+                <w:iCs/>
+              </w:rPr>
+              <w:t xml:space="preserve">Obtener el subtotal de una </w:t>
+            </w:r>
+            <w:r>
+              <w:rPr>
+                <w:i/>
+                <w:iCs/>
+              </w:rPr>
+              <w:t>o</w:t>
+            </w:r>
+            <w:r>
+              <w:rPr>
+                <w:i/>
+                <w:iCs/>
+              </w:rPr>
+              <w:t>rden</w:t>
+            </w:r>
+          </w:p>
+        </w:tc>
+      </w:tr>
+      <w:tr>
+        <w:tc>
+          <w:tcPr>
+            <w:tcW w:w="5012" w:type="dxa"/>
+          </w:tcPr>
+          <w:p>
+            <w:pPr>
+              <w:pStyle w:val="Contenido"/>
+              <w:numPr>
+                <w:ilvl w:val="0"/>
+                <w:numId w:val="1"/>
+              </w:numPr>
+            </w:pPr>
+            <w:proofErr w:type="spellStart"/>
+            <w:r>
+              <w:t>get_order_amount</w:t>
+            </w:r>
+            <w:proofErr w:type="spellEnd"/>
+          </w:p>
+        </w:tc>
+        <w:tc>
+          <w:tcPr>
+            <w:tcW w:w="5012" w:type="dxa"/>
+          </w:tcPr>
+          <w:p>
+            <w:pPr>
+              <w:pStyle w:val="Contenido"/>
+              <w:rPr>
+                <w:i/>
+                <w:iCs/>
+              </w:rPr>
+            </w:pPr>
+            <w:r>
+              <w:rPr>
+                <w:i/>
+                <w:iCs/>
+              </w:rPr>
+              <w:t>Obtener el importe total de una orden</w:t>
+            </w:r>
+          </w:p>
+        </w:tc>
+      </w:tr>
+      <w:tr>
+        <w:tc>
+          <w:tcPr>
+            <w:tcW w:w="5012" w:type="dxa"/>
+          </w:tcPr>
+          <w:p>
+            <w:pPr>
+              <w:pStyle w:val="Contenido"/>
+              <w:numPr>
+                <w:ilvl w:val="0"/>
+                <w:numId w:val="1"/>
+              </w:numPr>
+            </w:pPr>
+            <w:proofErr w:type="spellStart"/>
+            <w:r>
+              <w:t>next_invoice_n</w:t>
+            </w:r>
+            <w:proofErr w:type="spellEnd"/>
+          </w:p>
+        </w:tc>
+        <w:tc>
+          <w:tcPr>
+            <w:tcW w:w="5012" w:type="dxa"/>
+          </w:tcPr>
+          <w:p>
+            <w:pPr>
+              <w:pStyle w:val="Contenido"/>
+              <w:rPr>
+                <w:i/>
+                <w:iCs/>
+              </w:rPr>
+            </w:pPr>
+            <w:r>
+              <w:rPr>
+                <w:i/>
+                <w:iCs/>
+              </w:rPr>
+              <w:t>Devuelve el número de factura siguiente</w:t>
+            </w:r>
+          </w:p>
+        </w:tc>
+      </w:tr>
+    </w:tbl>
+    <w:p>
+      <w:pPr>
+        <w:pStyle w:val="Contenido"/>
+      </w:pPr>
+      <w:r>
+        <w:rPr>
+          <w:noProof/>
+        </w:rPr>
+        <w:drawing>
+          <wp:anchor distT="0" distB="0" distL="114300" distR="114300" simplePos="0" relativeHeight="251686912" behindDoc="0" locked="0" layoutInCell="1" allowOverlap="1" wp14:anchorId="34856B48" wp14:editId="6616D3AD">
+            <wp:simplePos x="0" y="0"/>
+            <wp:positionH relativeFrom="column">
+              <wp:posOffset>224790</wp:posOffset>
+            </wp:positionH>
+            <wp:positionV relativeFrom="paragraph">
+              <wp:posOffset>249555</wp:posOffset>
+            </wp:positionV>
+            <wp:extent cx="5857875" cy="2190750"/>
+            <wp:effectExtent l="0" t="0" r="0" b="0"/>
+            <wp:wrapTopAndBottom/>
+            <wp:docPr id="45" name="Imagen 45"/>
+            <wp:cNvGraphicFramePr>
+              <a:graphicFrameLocks xmlns:a="http://schemas.openxmlformats.org/drawingml/2006/main" noChangeAspect="1"/>
+            </wp:cNvGraphicFramePr>
+            <a:graphic xmlns:a="http://schemas.openxmlformats.org/drawingml/2006/main">
+              <a:graphicData uri="http://schemas.openxmlformats.org/drawingml/2006/picture">
+                <pic:pic xmlns:pic="http://schemas.openxmlformats.org/drawingml/2006/picture">
+                  <pic:nvPicPr>
+                    <pic:cNvPr id="0" name="Picture 4"/>
                     <pic:cNvPicPr>
                       <a:picLocks noChangeAspect="1" noChangeArrowheads="1"/>
                     </pic:cNvPicPr>
                   </pic:nvPicPr>
                   <pic:blipFill>
-                    <a:blip r:embed="rId50">
+                    <a:blip r:embed="rId63">
                       <a:extLst>
                         <a:ext uri="{28A0092B-C50C-407E-A947-70E740481C1C}">
                           <a14:useLocalDpi xmlns:a14="http://schemas.microsoft.com/office/drawing/2010/main" val="0"/>
@@ -8634,7 +9988,7 @@
                   <pic:spPr bwMode="auto">
                     <a:xfrm>
                       <a:off x="0" y="0"/>
-                      <a:ext cx="4801235" cy="2261870"/>
+                      <a:ext cx="5857875" cy="2190750"/>
                     </a:xfrm>
                     <a:prstGeom prst="rect">
                       <a:avLst/>
@@ -8647,29 +10001,62 @@
                 </pic:pic>
               </a:graphicData>
             </a:graphic>
-            <wp14:sizeRelH relativeFrom="margin">
-              <wp14:pctWidth>0</wp14:pctWidth>
-            </wp14:sizeRelH>
-            <wp14:sizeRelV relativeFrom="margin">
-              <wp14:pctHeight>0</wp14:pctHeight>
-            </wp14:sizeRelV>
           </wp:anchor>
         </w:drawing>
       </w:r>
-      <w:r>
+    </w:p>
+    <w:p>
+      <w:pPr>
+        <w:pStyle w:val="Contenido"/>
+      </w:pPr>
+    </w:p>
+    <w:p>
+      <w:pPr>
+        <w:pStyle w:val="Contenido"/>
+      </w:pPr>
+    </w:p>
+    <w:p>
+      <w:pPr>
+        <w:pStyle w:val="Contenido"/>
+      </w:pPr>
+    </w:p>
+    <w:p>
+      <w:pPr>
+        <w:pStyle w:val="Contenido"/>
+      </w:pPr>
+    </w:p>
+    <w:p>
+      <w:pPr>
+        <w:pStyle w:val="Contenido"/>
+      </w:pPr>
+    </w:p>
+    <w:p>
+      <w:pPr>
+        <w:pStyle w:val="Contenido"/>
+      </w:pPr>
+    </w:p>
+    <w:p>
+      <w:pPr>
+        <w:pStyle w:val="Contenido"/>
+      </w:pPr>
+      <w:r>
+        <w:rPr>
+          <w:noProof/>
+        </w:rPr>
+        <w:lastRenderedPageBreak/>
         <w:drawing>
-          <wp:anchor distT="0" distB="0" distL="114300" distR="114300" simplePos="0" relativeHeight="251676672" behindDoc="0" locked="0" layoutInCell="1" allowOverlap="1" wp14:anchorId="0E794E46" wp14:editId="271A3D6A">
+          <wp:anchor distT="0" distB="0" distL="114300" distR="114300" simplePos="0" relativeHeight="251688960" behindDoc="0" locked="0" layoutInCell="1" allowOverlap="1" wp14:anchorId="09A22790" wp14:editId="4FA20928">
             <wp:simplePos x="0" y="0"/>
             <wp:positionH relativeFrom="column">
-              <wp:posOffset>795655</wp:posOffset>
+              <wp:posOffset>234315</wp:posOffset>
             </wp:positionH>
             <wp:positionV relativeFrom="paragraph">
-              <wp:posOffset>0</wp:posOffset>
+              <wp:posOffset>1780540</wp:posOffset>
             </wp:positionV>
-            <wp:extent cx="4801235" cy="2585625"/>
-            <wp:effectExtent l="0" t="0" r="0" b="5715"/>
+            <wp:extent cx="5857875" cy="1819275"/>
+            <wp:effectExtent l="0" t="0" r="0" b="9525"/>
             <wp:wrapTopAndBottom/>
-            <wp:docPr id="39" name="Imagen 39"/>
+            <wp:docPr id="47" name="Imagen 47"/>
             <wp:cNvGraphicFramePr>
               <a:graphicFrameLocks xmlns:a="http://schemas.openxmlformats.org/drawingml/2006/main" noChangeAspect="1"/>
             </wp:cNvGraphicFramePr>
@@ -8677,13 +10064,13 @@
               <a:graphicData uri="http://schemas.openxmlformats.org/drawingml/2006/picture">
                 <pic:pic xmlns:pic="http://schemas.openxmlformats.org/drawingml/2006/picture">
                   <pic:nvPicPr>
-                    <pic:cNvPr id="0" name="Picture 8"/>
+                    <pic:cNvPr id="0" name="Picture 6"/>
                     <pic:cNvPicPr>
                       <a:picLocks noChangeAspect="1" noChangeArrowheads="1"/>
                     </pic:cNvPicPr>
                   </pic:nvPicPr>
                   <pic:blipFill>
-                    <a:blip r:embed="rId51">
+                    <a:blip r:embed="rId64">
                       <a:extLst>
                         <a:ext uri="{28A0092B-C50C-407E-A947-70E740481C1C}">
                           <a14:useLocalDpi xmlns:a14="http://schemas.microsoft.com/office/drawing/2010/main" val="0"/>
@@ -8698,7 +10085,7 @@
                   <pic:spPr bwMode="auto">
                     <a:xfrm>
                       <a:off x="0" y="0"/>
-                      <a:ext cx="4801235" cy="2585625"/>
+                      <a:ext cx="5857875" cy="1819275"/>
                     </a:xfrm>
                     <a:prstGeom prst="rect">
                       <a:avLst/>
@@ -8711,45 +10098,26 @@
                 </pic:pic>
               </a:graphicData>
             </a:graphic>
-            <wp14:sizeRelH relativeFrom="margin">
-              <wp14:pctWidth>0</wp14:pctWidth>
-            </wp14:sizeRelH>
-            <wp14:sizeRelV relativeFrom="margin">
-              <wp14:pctHeight>0</wp14:pctHeight>
-            </wp14:sizeRelV>
           </wp:anchor>
         </w:drawing>
       </w:r>
-    </w:p>
-    <w:p>
-      <w:pPr>
-        <w:pStyle w:val="Contenido"/>
-      </w:pPr>
-    </w:p>
-    <w:p>
-      <w:pPr>
-        <w:pStyle w:val="Contenido"/>
-      </w:pPr>
-    </w:p>
-    <w:p>
-      <w:pPr>
-        <w:pStyle w:val="Contenido"/>
-      </w:pPr>
-      <w:r>
-        <w:lastRenderedPageBreak/>
+      <w:r>
+        <w:rPr>
+          <w:noProof/>
+        </w:rPr>
         <w:drawing>
-          <wp:anchor distT="0" distB="0" distL="114300" distR="114300" simplePos="0" relativeHeight="251680768" behindDoc="0" locked="0" layoutInCell="1" allowOverlap="1" wp14:anchorId="5AC42E1D" wp14:editId="01BCD5F4">
+          <wp:anchor distT="0" distB="0" distL="114300" distR="114300" simplePos="0" relativeHeight="251687936" behindDoc="0" locked="0" layoutInCell="1" allowOverlap="1" wp14:anchorId="607335D6" wp14:editId="6EF9B2DE">
             <wp:simplePos x="0" y="0"/>
             <wp:positionH relativeFrom="column">
-              <wp:posOffset>796290</wp:posOffset>
+              <wp:posOffset>234315</wp:posOffset>
             </wp:positionH>
             <wp:positionV relativeFrom="paragraph">
               <wp:posOffset>0</wp:posOffset>
             </wp:positionV>
-            <wp:extent cx="4820285" cy="1506220"/>
-            <wp:effectExtent l="0" t="0" r="0" b="0"/>
+            <wp:extent cx="5857875" cy="1781175"/>
+            <wp:effectExtent l="0" t="0" r="0" b="9525"/>
             <wp:wrapTopAndBottom/>
-            <wp:docPr id="44" name="Imagen 44"/>
+            <wp:docPr id="46" name="Imagen 46"/>
             <wp:cNvGraphicFramePr>
               <a:graphicFrameLocks xmlns:a="http://schemas.openxmlformats.org/drawingml/2006/main" noChangeAspect="1"/>
             </wp:cNvGraphicFramePr>
@@ -8757,13 +10125,13 @@
               <a:graphicData uri="http://schemas.openxmlformats.org/drawingml/2006/picture">
                 <pic:pic xmlns:pic="http://schemas.openxmlformats.org/drawingml/2006/picture">
                   <pic:nvPicPr>
-                    <pic:cNvPr id="0" name="Picture 13"/>
+                    <pic:cNvPr id="0" name="Picture 5"/>
                     <pic:cNvPicPr>
                       <a:picLocks noChangeAspect="1" noChangeArrowheads="1"/>
                     </pic:cNvPicPr>
                   </pic:nvPicPr>
                   <pic:blipFill>
-                    <a:blip r:embed="rId52">
+                    <a:blip r:embed="rId65">
                       <a:extLst>
                         <a:ext uri="{28A0092B-C50C-407E-A947-70E740481C1C}">
                           <a14:useLocalDpi xmlns:a14="http://schemas.microsoft.com/office/drawing/2010/main" val="0"/>
@@ -8778,7 +10146,7 @@
                   <pic:spPr bwMode="auto">
                     <a:xfrm>
                       <a:off x="0" y="0"/>
-                      <a:ext cx="4820285" cy="1506220"/>
+                      <a:ext cx="5857875" cy="1781175"/>
                     </a:xfrm>
                     <a:prstGeom prst="rect">
                       <a:avLst/>
@@ -8791,50 +10159,55 @@
                 </pic:pic>
               </a:graphicData>
             </a:graphic>
-            <wp14:sizeRelH relativeFrom="margin">
-              <wp14:pctWidth>0</wp14:pctWidth>
-            </wp14:sizeRelH>
-            <wp14:sizeRelV relativeFrom="margin">
-              <wp14:pctHeight>0</wp14:pctHeight>
-            </wp14:sizeRelV>
           </wp:anchor>
         </w:drawing>
       </w:r>
+      <w:r>
+        <w:t xml:space="preserve"> </w:t>
+      </w:r>
     </w:p>
     <w:p>
       <w:pPr>
         <w:pStyle w:val="Ttulo2"/>
       </w:pPr>
-      <w:bookmarkStart w:id="14" w:name="_Toc107481683"/>
-      <w:r>
-        <w:t xml:space="preserve">Script de </w:t>
-      </w:r>
-      <w:r>
-        <w:t>creación de vistas</w:t>
-      </w:r>
-      <w:bookmarkEnd w:id="14"/>
-    </w:p>
-    <w:p>
-      <w:pPr>
-        <w:pStyle w:val="Contenido"/>
-      </w:pPr>
-      <w:r>
-        <w:t xml:space="preserve">El archivo de creación de vistas se llama </w:t>
+      <w:bookmarkStart w:id="17" w:name="_Toc107776665"/>
+      <w:r>
+        <w:t>Script de creación de funciones</w:t>
+      </w:r>
+      <w:bookmarkEnd w:id="17"/>
+    </w:p>
+    <w:p>
+      <w:pPr>
+        <w:pStyle w:val="Contenido"/>
+      </w:pPr>
+      <w:r>
+        <w:t xml:space="preserve">El archivo que contiene la creación de funciones se llama </w:t>
       </w:r>
       <w:proofErr w:type="spellStart"/>
       <w:r>
         <w:t>mammoth-</w:t>
       </w:r>
       <w:r>
-        <w:t>VIEWS</w:t>
+        <w:t>FUNCTIONS</w:t>
       </w:r>
       <w:r>
         <w:t>.sql</w:t>
       </w:r>
       <w:proofErr w:type="spellEnd"/>
       <w:r>
-        <w:t xml:space="preserve"> y se encuentra dentro de la carpeta “scripts”.</w:t>
-      </w:r>
+        <w:t xml:space="preserve"> y se encuentra dentro de la carpeta “scripts</w:t>
+      </w:r>
+      <w:r>
+        <w:t>/single-scripts</w:t>
+      </w:r>
+      <w:r>
+        <w:t>”.</w:t>
+      </w:r>
+    </w:p>
+    <w:p>
+      <w:pPr>
+        <w:pStyle w:val="Contenido"/>
+      </w:pPr>
     </w:p>
     <w:p>
       <w:pPr>
@@ -8842,8 +10215,8 @@
       </w:pPr>
     </w:p>
     <w:sectPr>
-      <w:headerReference w:type="default" r:id="rId53"/>
-      <w:footerReference w:type="default" r:id="rId54"/>
+      <w:headerReference w:type="default" r:id="rId66"/>
+      <w:footerReference w:type="default" r:id="rId67"/>
       <w:type w:val="continuous"/>
       <w:pgSz w:w="11906" w:h="16838" w:code="9"/>
       <w:pgMar w:top="720" w:right="936" w:bottom="720" w:left="936" w:header="0" w:footer="289" w:gutter="0"/>
@@ -10681,10 +12054,12 @@
     <w:rsid w:val="005E0DF0"/>
     <w:rsid w:val="008B34BD"/>
     <w:rsid w:val="009503B9"/>
+    <w:rsid w:val="00A21D92"/>
     <w:rsid w:val="00A6657C"/>
     <w:rsid w:val="00B16F21"/>
     <w:rsid w:val="00B93C52"/>
     <w:rsid w:val="00BE6688"/>
+    <w:rsid w:val="00CA6094"/>
     <w:rsid w:val="00D02EE5"/>
     <w:rsid w:val="00D835C2"/>
   </w:rsids>

</xml_diff>

<commit_message>
Agregando control de stock al SP
</commit_message>
<xml_diff>
--- a/PF_SQL.docx
+++ b/PF_SQL.docx
@@ -12038,15 +12038,13 @@
         <w:pStyle w:val="Contenido"/>
         <w:jc w:val="center"/>
         <w:rPr>
-          <w:sz w:val="24"/>
-          <w:szCs w:val="24"/>
+          <w:szCs w:val="28"/>
         </w:rPr>
       </w:pPr>
       <w:r>
         <w:rPr>
           <w:noProof/>
-          <w:sz w:val="24"/>
-          <w:szCs w:val="24"/>
+          <w:szCs w:val="28"/>
         </w:rPr>
         <w:lastRenderedPageBreak/>
         <w:drawing>
@@ -12107,31 +12105,27 @@
       </w:r>
       <w:r>
         <w:rPr>
-          <w:sz w:val="24"/>
-          <w:szCs w:val="24"/>
+          <w:szCs w:val="28"/>
         </w:rPr>
         <w:t xml:space="preserve">Tabla </w:t>
       </w:r>
       <w:proofErr w:type="spellStart"/>
       <w:r>
         <w:rPr>
-          <w:sz w:val="24"/>
-          <w:szCs w:val="24"/>
+          <w:szCs w:val="28"/>
         </w:rPr>
         <w:t>cart</w:t>
       </w:r>
       <w:proofErr w:type="spellEnd"/>
       <w:r>
         <w:rPr>
-          <w:sz w:val="24"/>
-          <w:szCs w:val="24"/>
+          <w:szCs w:val="28"/>
         </w:rPr>
         <w:t>, a</w:t>
       </w:r>
       <w:r>
         <w:rPr>
-          <w:sz w:val="24"/>
-          <w:szCs w:val="24"/>
+          <w:szCs w:val="28"/>
         </w:rPr>
         <w:t>ntes de llamar al SP</w:t>
       </w:r>
@@ -12141,15 +12135,13 @@
         <w:pStyle w:val="Contenido"/>
         <w:jc w:val="center"/>
         <w:rPr>
-          <w:sz w:val="24"/>
-          <w:szCs w:val="24"/>
+          <w:szCs w:val="28"/>
         </w:rPr>
       </w:pPr>
       <w:r>
         <w:rPr>
           <w:noProof/>
-          <w:sz w:val="24"/>
-          <w:szCs w:val="24"/>
+          <w:szCs w:val="28"/>
         </w:rPr>
         <w:drawing>
           <wp:anchor distT="0" distB="0" distL="114300" distR="114300" simplePos="0" relativeHeight="251705344" behindDoc="0" locked="0" layoutInCell="1" allowOverlap="1" wp14:anchorId="15A90F6B" wp14:editId="5EBD59CB">
@@ -12209,8 +12201,7 @@
       </w:r>
       <w:r>
         <w:rPr>
-          <w:sz w:val="24"/>
-          <w:szCs w:val="24"/>
+          <w:szCs w:val="28"/>
         </w:rPr>
         <w:t>Llamando al SP</w:t>
       </w:r>
@@ -12220,13 +12211,13 @@
         <w:pStyle w:val="Contenido"/>
         <w:jc w:val="center"/>
         <w:rPr>
-          <w:sz w:val="24"/>
-          <w:szCs w:val="24"/>
+          <w:szCs w:val="28"/>
         </w:rPr>
       </w:pPr>
       <w:r>
         <w:rPr>
           <w:noProof/>
+          <w:szCs w:val="28"/>
         </w:rPr>
         <w:drawing>
           <wp:anchor distT="0" distB="0" distL="114300" distR="114300" simplePos="0" relativeHeight="251706368" behindDoc="0" locked="0" layoutInCell="1" allowOverlap="1" wp14:anchorId="7783423C" wp14:editId="006D172D">
@@ -12280,31 +12271,27 @@
       </w:r>
       <w:r>
         <w:rPr>
-          <w:sz w:val="24"/>
-          <w:szCs w:val="24"/>
+          <w:szCs w:val="28"/>
         </w:rPr>
         <w:t xml:space="preserve">Tabla </w:t>
       </w:r>
       <w:proofErr w:type="spellStart"/>
       <w:r>
         <w:rPr>
-          <w:sz w:val="24"/>
-          <w:szCs w:val="24"/>
+          <w:szCs w:val="28"/>
         </w:rPr>
         <w:t>cart</w:t>
       </w:r>
       <w:proofErr w:type="spellEnd"/>
       <w:r>
         <w:rPr>
-          <w:sz w:val="24"/>
-          <w:szCs w:val="24"/>
+          <w:szCs w:val="28"/>
         </w:rPr>
         <w:t>, d</w:t>
       </w:r>
       <w:r>
         <w:rPr>
-          <w:sz w:val="24"/>
-          <w:szCs w:val="24"/>
+          <w:szCs w:val="28"/>
         </w:rPr>
         <w:t>espués de llamar al SP</w:t>
       </w:r>
@@ -12317,18 +12304,18 @@
       <w:r>
         <w:lastRenderedPageBreak/>
         <w:drawing>
-          <wp:anchor distT="0" distB="0" distL="114300" distR="114300" simplePos="0" relativeHeight="251712512" behindDoc="0" locked="0" layoutInCell="1" allowOverlap="1" wp14:anchorId="0FEA3AC7" wp14:editId="66035DFE">
+          <wp:anchor distT="0" distB="0" distL="114300" distR="114300" simplePos="0" relativeHeight="251723776" behindDoc="0" locked="0" layoutInCell="1" allowOverlap="1" wp14:anchorId="2FE1AEAF" wp14:editId="5FA09C17">
             <wp:simplePos x="0" y="0"/>
             <wp:positionH relativeFrom="column">
-              <wp:posOffset>224790</wp:posOffset>
+              <wp:posOffset>272415</wp:posOffset>
             </wp:positionH>
             <wp:positionV relativeFrom="paragraph">
               <wp:posOffset>0</wp:posOffset>
             </wp:positionV>
-            <wp:extent cx="5838825" cy="2340610"/>
-            <wp:effectExtent l="0" t="0" r="0" b="2540"/>
+            <wp:extent cx="5829300" cy="2617058"/>
+            <wp:effectExtent l="0" t="0" r="0" b="0"/>
             <wp:wrapTopAndBottom/>
-            <wp:docPr id="54" name="Imagen 54"/>
+            <wp:docPr id="91" name="Imagen 91"/>
             <wp:cNvGraphicFramePr>
               <a:graphicFrameLocks xmlns:a="http://schemas.openxmlformats.org/drawingml/2006/main" noChangeAspect="1"/>
             </wp:cNvGraphicFramePr>
@@ -12357,7 +12344,7 @@
                   <pic:spPr bwMode="auto">
                     <a:xfrm>
                       <a:off x="0" y="0"/>
-                      <a:ext cx="5838825" cy="2340610"/>
+                      <a:ext cx="5829300" cy="2617058"/>
                     </a:xfrm>
                     <a:prstGeom prst="rect">
                       <a:avLst/>
@@ -12370,12 +12357,6 @@
                 </pic:pic>
               </a:graphicData>
             </a:graphic>
-            <wp14:sizeRelH relativeFrom="margin">
-              <wp14:pctWidth>0</wp14:pctWidth>
-            </wp14:sizeRelH>
-            <wp14:sizeRelV relativeFrom="margin">
-              <wp14:pctHeight>0</wp14:pctHeight>
-            </wp14:sizeRelV>
           </wp:anchor>
         </w:drawing>
       </w:r>
@@ -12386,6 +12367,9 @@
         <w:jc w:val="center"/>
       </w:pPr>
       <w:r>
+        <w:rPr>
+          <w:noProof/>
+        </w:rPr>
         <w:drawing>
           <wp:anchor distT="0" distB="0" distL="114300" distR="114300" simplePos="0" relativeHeight="251713536" behindDoc="0" locked="0" layoutInCell="1" allowOverlap="1" wp14:anchorId="293CD216" wp14:editId="7FA33EFB">
             <wp:simplePos x="0" y="0"/>
@@ -12443,6 +12427,9 @@
         </w:drawing>
       </w:r>
       <w:r>
+        <w:rPr>
+          <w:noProof/>
+        </w:rPr>
         <w:drawing>
           <wp:anchor distT="0" distB="0" distL="114300" distR="114300" simplePos="0" relativeHeight="251714560" behindDoc="0" locked="0" layoutInCell="1" allowOverlap="1" wp14:anchorId="06B69DF7" wp14:editId="743EC3C7">
             <wp:simplePos x="0" y="0"/>
@@ -12541,8 +12528,71 @@
         <w:jc w:val="center"/>
       </w:pPr>
       <w:r>
+        <w:rPr>
+          <w:noProof/>
+        </w:rPr>
         <w:drawing>
-          <wp:anchor distT="0" distB="0" distL="114300" distR="114300" simplePos="0" relativeHeight="251715584" behindDoc="0" locked="0" layoutInCell="1" allowOverlap="1" wp14:anchorId="1CACD124" wp14:editId="0EA373DA">
+          <wp:anchor distT="0" distB="0" distL="114300" distR="114300" simplePos="0" relativeHeight="251716608" behindDoc="0" locked="0" layoutInCell="1" allowOverlap="1" wp14:anchorId="2743E939" wp14:editId="0D17936C">
+            <wp:simplePos x="0" y="0"/>
+            <wp:positionH relativeFrom="column">
+              <wp:posOffset>3682365</wp:posOffset>
+            </wp:positionH>
+            <wp:positionV relativeFrom="paragraph">
+              <wp:posOffset>372745</wp:posOffset>
+            </wp:positionV>
+            <wp:extent cx="2419350" cy="1631315"/>
+            <wp:effectExtent l="0" t="0" r="0" b="6985"/>
+            <wp:wrapTopAndBottom/>
+            <wp:docPr id="83" name="Imagen 83"/>
+            <wp:cNvGraphicFramePr>
+              <a:graphicFrameLocks xmlns:a="http://schemas.openxmlformats.org/drawingml/2006/main" noChangeAspect="1"/>
+            </wp:cNvGraphicFramePr>
+            <a:graphic xmlns:a="http://schemas.openxmlformats.org/drawingml/2006/main">
+              <a:graphicData uri="http://schemas.openxmlformats.org/drawingml/2006/picture">
+                <pic:pic xmlns:pic="http://schemas.openxmlformats.org/drawingml/2006/picture">
+                  <pic:nvPicPr>
+                    <pic:cNvPr id="1" name=""/>
+                    <pic:cNvPicPr/>
+                  </pic:nvPicPr>
+                  <pic:blipFill>
+                    <a:blip r:embed="rId78">
+                      <a:extLst>
+                        <a:ext uri="{28A0092B-C50C-407E-A947-70E740481C1C}">
+                          <a14:useLocalDpi xmlns:a14="http://schemas.microsoft.com/office/drawing/2010/main" val="0"/>
+                        </a:ext>
+                      </a:extLst>
+                    </a:blip>
+                    <a:stretch>
+                      <a:fillRect/>
+                    </a:stretch>
+                  </pic:blipFill>
+                  <pic:spPr>
+                    <a:xfrm>
+                      <a:off x="0" y="0"/>
+                      <a:ext cx="2419350" cy="1631315"/>
+                    </a:xfrm>
+                    <a:prstGeom prst="rect">
+                      <a:avLst/>
+                    </a:prstGeom>
+                  </pic:spPr>
+                </pic:pic>
+              </a:graphicData>
+            </a:graphic>
+            <wp14:sizeRelH relativeFrom="margin">
+              <wp14:pctWidth>0</wp14:pctWidth>
+            </wp14:sizeRelH>
+            <wp14:sizeRelV relativeFrom="margin">
+              <wp14:pctHeight>0</wp14:pctHeight>
+            </wp14:sizeRelV>
+          </wp:anchor>
+        </w:drawing>
+      </w:r>
+      <w:r>
+        <w:rPr>
+          <w:noProof/>
+        </w:rPr>
+        <w:drawing>
+          <wp:anchor distT="0" distB="0" distL="114300" distR="114300" simplePos="0" relativeHeight="251715584" behindDoc="0" locked="0" layoutInCell="1" allowOverlap="1" wp14:anchorId="1CACD124" wp14:editId="46AE551B">
             <wp:simplePos x="0" y="0"/>
             <wp:positionH relativeFrom="column">
               <wp:posOffset>139065</wp:posOffset>
@@ -12565,7 +12615,7 @@
                     <pic:cNvPicPr/>
                   </pic:nvPicPr>
                   <pic:blipFill>
-                    <a:blip r:embed="rId78">
+                    <a:blip r:embed="rId79">
                       <a:extLst>
                         <a:ext uri="{28A0092B-C50C-407E-A947-70E740481C1C}">
                           <a14:useLocalDpi xmlns:a14="http://schemas.microsoft.com/office/drawing/2010/main" val="0"/>
@@ -12598,19 +12648,62 @@
         </w:drawing>
       </w:r>
       <w:r>
+        <w:t xml:space="preserve">Tabla </w:t>
+      </w:r>
+      <w:proofErr w:type="spellStart"/>
+      <w:r>
+        <w:t>order</w:t>
+      </w:r>
+      <w:proofErr w:type="spellEnd"/>
+      <w:r>
+        <w:t xml:space="preserve"> y </w:t>
+      </w:r>
+      <w:proofErr w:type="spellStart"/>
+      <w:r>
+        <w:t>order_detail</w:t>
+      </w:r>
+      <w:proofErr w:type="spellEnd"/>
+      <w:r>
+        <w:t xml:space="preserve"> a</w:t>
+      </w:r>
+      <w:r>
+        <w:t>ntes de llamar</w:t>
+      </w:r>
+      <w:r>
+        <w:t xml:space="preserve"> al</w:t>
+      </w:r>
+      <w:r>
+        <w:t xml:space="preserve"> SP</w:t>
+      </w:r>
+    </w:p>
+    <w:p>
+      <w:pPr>
+        <w:pStyle w:val="Contenido"/>
+        <w:jc w:val="center"/>
+      </w:pPr>
+    </w:p>
+    <w:p>
+      <w:pPr>
+        <w:pStyle w:val="Contenido"/>
+        <w:jc w:val="center"/>
+      </w:pPr>
+      <w:r>
+        <w:rPr>
+          <w:noProof/>
+        </w:rPr>
         <w:drawing>
-          <wp:anchor distT="0" distB="0" distL="114300" distR="114300" simplePos="0" relativeHeight="251716608" behindDoc="0" locked="0" layoutInCell="1" allowOverlap="1" wp14:anchorId="2743E939" wp14:editId="2543135A">
+          <wp:anchor distT="0" distB="0" distL="114300" distR="114300" simplePos="0" relativeHeight="251724800" behindDoc="0" locked="0" layoutInCell="1" allowOverlap="1" wp14:anchorId="4D5EC407" wp14:editId="246A55BD">
             <wp:simplePos x="0" y="0"/>
             <wp:positionH relativeFrom="column">
-              <wp:posOffset>3678555</wp:posOffset>
+              <wp:posOffset>1939290</wp:posOffset>
             </wp:positionH>
             <wp:positionV relativeFrom="paragraph">
-              <wp:posOffset>370205</wp:posOffset>
+              <wp:posOffset>340995</wp:posOffset>
             </wp:positionV>
-            <wp:extent cx="2495550" cy="1682750"/>
-            <wp:effectExtent l="0" t="0" r="0" b="0"/>
+            <wp:extent cx="2496185" cy="923925"/>
+            <wp:effectExtent l="0" t="0" r="0" b="9525"/>
             <wp:wrapTopAndBottom/>
-            <wp:docPr id="83" name="Imagen 83"/>
+            <wp:docPr id="93" name="Imagen 93"/>
             <wp:cNvGraphicFramePr>
               <a:graphicFrameLocks xmlns:a="http://schemas.openxmlformats.org/drawingml/2006/main" noChangeAspect="1"/>
             </wp:cNvGraphicFramePr>
@@ -12618,61 +12711,46 @@
               <a:graphicData uri="http://schemas.openxmlformats.org/drawingml/2006/picture">
                 <pic:pic xmlns:pic="http://schemas.openxmlformats.org/drawingml/2006/picture">
                   <pic:nvPicPr>
-                    <pic:cNvPr id="1" name=""/>
-                    <pic:cNvPicPr/>
+                    <pic:cNvPr id="0" name="Picture 2"/>
+                    <pic:cNvPicPr>
+                      <a:picLocks noChangeAspect="1" noChangeArrowheads="1"/>
+                    </pic:cNvPicPr>
                   </pic:nvPicPr>
                   <pic:blipFill>
-                    <a:blip r:embed="rId79">
+                    <a:blip r:embed="rId80">
                       <a:extLst>
                         <a:ext uri="{28A0092B-C50C-407E-A947-70E740481C1C}">
                           <a14:useLocalDpi xmlns:a14="http://schemas.microsoft.com/office/drawing/2010/main" val="0"/>
                         </a:ext>
                       </a:extLst>
                     </a:blip>
+                    <a:srcRect/>
                     <a:stretch>
                       <a:fillRect/>
                     </a:stretch>
                   </pic:blipFill>
-                  <pic:spPr>
+                  <pic:spPr bwMode="auto">
                     <a:xfrm>
                       <a:off x="0" y="0"/>
-                      <a:ext cx="2495550" cy="1682750"/>
+                      <a:ext cx="2496185" cy="923925"/>
                     </a:xfrm>
                     <a:prstGeom prst="rect">
                       <a:avLst/>
                     </a:prstGeom>
+                    <a:noFill/>
                   </pic:spPr>
                 </pic:pic>
               </a:graphicData>
             </a:graphic>
-            <wp14:sizeRelH relativeFrom="margin">
-              <wp14:pctWidth>0</wp14:pctWidth>
-            </wp14:sizeRelH>
-            <wp14:sizeRelV relativeFrom="margin">
-              <wp14:pctHeight>0</wp14:pctHeight>
-            </wp14:sizeRelV>
           </wp:anchor>
         </w:drawing>
       </w:r>
       <w:r>
         <w:t xml:space="preserve">Tabla </w:t>
       </w:r>
-      <w:proofErr w:type="spellStart"/>
-      <w:r>
-        <w:t>order</w:t>
-      </w:r>
-      <w:proofErr w:type="spellEnd"/>
-      <w:r>
-        <w:t xml:space="preserve"> y </w:t>
-      </w:r>
-      <w:proofErr w:type="spellStart"/>
-      <w:r>
-        <w:t>order</w:t>
-      </w:r>
-      <w:r>
-        <w:t>_detail</w:t>
-      </w:r>
-      <w:proofErr w:type="spellEnd"/>
+      <w:r>
+        <w:t>stock</w:t>
+      </w:r>
       <w:r>
         <w:t xml:space="preserve"> a</w:t>
       </w:r>
@@ -12680,23 +12758,28 @@
         <w:t>ntes de llamar</w:t>
       </w:r>
       <w:r>
-        <w:t xml:space="preserve"> SP</w:t>
-      </w:r>
-    </w:p>
+        <w:t xml:space="preserve"> al SP</w:t>
+      </w:r>
+    </w:p>
+    <w:p/>
     <w:p>
       <w:pPr>
         <w:pStyle w:val="Contenido"/>
         <w:jc w:val="center"/>
       </w:pPr>
       <w:r>
+        <w:rPr>
+          <w:noProof/>
+        </w:rPr>
+        <w:lastRenderedPageBreak/>
         <w:drawing>
-          <wp:anchor distT="0" distB="0" distL="114300" distR="114300" simplePos="0" relativeHeight="251717632" behindDoc="0" locked="0" layoutInCell="1" allowOverlap="1" wp14:anchorId="39694E75" wp14:editId="1CC283FB">
+          <wp:anchor distT="0" distB="0" distL="114300" distR="114300" simplePos="0" relativeHeight="251717632" behindDoc="0" locked="0" layoutInCell="1" allowOverlap="1" wp14:anchorId="39694E75" wp14:editId="53DBA411">
             <wp:simplePos x="0" y="0"/>
             <wp:positionH relativeFrom="column">
               <wp:posOffset>1644015</wp:posOffset>
             </wp:positionH>
             <wp:positionV relativeFrom="paragraph">
-              <wp:posOffset>2082800</wp:posOffset>
+              <wp:posOffset>320675</wp:posOffset>
             </wp:positionV>
             <wp:extent cx="3009900" cy="1659255"/>
             <wp:effectExtent l="0" t="0" r="0" b="0"/>
@@ -12713,7 +12796,7 @@
                     <pic:cNvPicPr/>
                   </pic:nvPicPr>
                   <pic:blipFill>
-                    <a:blip r:embed="rId80">
+                    <a:blip r:embed="rId81">
                       <a:extLst>
                         <a:ext uri="{28A0092B-C50C-407E-A947-70E740481C1C}">
                           <a14:useLocalDpi xmlns:a14="http://schemas.microsoft.com/office/drawing/2010/main" val="0"/>
@@ -12746,10 +12829,7 @@
         </w:drawing>
       </w:r>
       <w:r>
-        <w:t>Llamando al S</w:t>
-      </w:r>
-      <w:r>
-        <w:t>P</w:t>
+        <w:t>Llamando al SP</w:t>
       </w:r>
     </w:p>
     <w:p>
@@ -12757,16 +12837,24 @@
         <w:pStyle w:val="Contenido"/>
         <w:jc w:val="center"/>
       </w:pPr>
-      <w:r>
-        <w:lastRenderedPageBreak/>
+    </w:p>
+    <w:p>
+      <w:pPr>
+        <w:pStyle w:val="Contenido"/>
+        <w:jc w:val="center"/>
+      </w:pPr>
+      <w:r>
+        <w:rPr>
+          <w:noProof/>
+        </w:rPr>
         <w:drawing>
-          <wp:anchor distT="0" distB="0" distL="114300" distR="114300" simplePos="0" relativeHeight="251718656" behindDoc="0" locked="0" layoutInCell="1" allowOverlap="1" wp14:anchorId="17DDF9F7" wp14:editId="66103EE4">
+          <wp:anchor distT="0" distB="0" distL="114300" distR="114300" simplePos="0" relativeHeight="251718656" behindDoc="0" locked="0" layoutInCell="1" allowOverlap="1" wp14:anchorId="17DDF9F7" wp14:editId="62512E04">
             <wp:simplePos x="0" y="0"/>
             <wp:positionH relativeFrom="column">
-              <wp:posOffset>681990</wp:posOffset>
+              <wp:posOffset>815340</wp:posOffset>
             </wp:positionH>
             <wp:positionV relativeFrom="paragraph">
-              <wp:posOffset>275590</wp:posOffset>
+              <wp:posOffset>380365</wp:posOffset>
             </wp:positionV>
             <wp:extent cx="2419350" cy="1781175"/>
             <wp:effectExtent l="0" t="0" r="0" b="9525"/>
@@ -12783,7 +12871,7 @@
                     <pic:cNvPicPr/>
                   </pic:nvPicPr>
                   <pic:blipFill>
-                    <a:blip r:embed="rId81">
+                    <a:blip r:embed="rId82">
                       <a:extLst>
                         <a:ext uri="{28A0092B-C50C-407E-A947-70E740481C1C}">
                           <a14:useLocalDpi xmlns:a14="http://schemas.microsoft.com/office/drawing/2010/main" val="0"/>
@@ -12810,14 +12898,17 @@
         </w:drawing>
       </w:r>
       <w:r>
+        <w:rPr>
+          <w:noProof/>
+        </w:rPr>
         <w:drawing>
-          <wp:anchor distT="0" distB="0" distL="114300" distR="114300" simplePos="0" relativeHeight="251719680" behindDoc="0" locked="0" layoutInCell="1" allowOverlap="1" wp14:anchorId="7D037866" wp14:editId="7C54E91A">
+          <wp:anchor distT="0" distB="0" distL="114300" distR="114300" simplePos="0" relativeHeight="251719680" behindDoc="0" locked="0" layoutInCell="1" allowOverlap="1" wp14:anchorId="7D037866" wp14:editId="5EA15B18">
             <wp:simplePos x="0" y="0"/>
             <wp:positionH relativeFrom="column">
-              <wp:posOffset>3329940</wp:posOffset>
+              <wp:posOffset>3482340</wp:posOffset>
             </wp:positionH>
             <wp:positionV relativeFrom="paragraph">
-              <wp:posOffset>266065</wp:posOffset>
+              <wp:posOffset>380365</wp:posOffset>
             </wp:positionV>
             <wp:extent cx="1738630" cy="1781175"/>
             <wp:effectExtent l="0" t="0" r="0" b="9525"/>
@@ -12834,7 +12925,7 @@
                     <pic:cNvPicPr/>
                   </pic:nvPicPr>
                   <pic:blipFill>
-                    <a:blip r:embed="rId82">
+                    <a:blip r:embed="rId83">
                       <a:extLst>
                         <a:ext uri="{28A0092B-C50C-407E-A947-70E740481C1C}">
                           <a14:useLocalDpi xmlns:a14="http://schemas.microsoft.com/office/drawing/2010/main" val="0"/>
@@ -12883,10 +12974,13 @@
       </w:r>
       <w:proofErr w:type="spellEnd"/>
       <w:r>
-        <w:t xml:space="preserve"> a</w:t>
-      </w:r>
-      <w:r>
-        <w:t xml:space="preserve">ntes de llamar al </w:t>
+        <w:t xml:space="preserve"> </w:t>
+      </w:r>
+      <w:r>
+        <w:t>después</w:t>
+      </w:r>
+      <w:r>
+        <w:t xml:space="preserve"> de llamar al </w:t>
       </w:r>
       <w:r>
         <w:t>SP</w:t>
@@ -12899,6 +12993,9 @@
         <w:jc w:val="center"/>
       </w:pPr>
       <w:r>
+        <w:rPr>
+          <w:noProof/>
+        </w:rPr>
         <w:drawing>
           <wp:anchor distT="0" distB="0" distL="114300" distR="114300" simplePos="0" relativeHeight="251721728" behindDoc="0" locked="0" layoutInCell="1" allowOverlap="1" wp14:anchorId="313660FB" wp14:editId="1EAAD3B2">
             <wp:simplePos x="0" y="0"/>
@@ -12923,7 +13020,7 @@
                     <pic:cNvPicPr/>
                   </pic:nvPicPr>
                   <pic:blipFill>
-                    <a:blip r:embed="rId83">
+                    <a:blip r:embed="rId84">
                       <a:extLst>
                         <a:ext uri="{28A0092B-C50C-407E-A947-70E740481C1C}">
                           <a14:useLocalDpi xmlns:a14="http://schemas.microsoft.com/office/drawing/2010/main" val="0"/>
@@ -12956,6 +13053,9 @@
         </w:drawing>
       </w:r>
       <w:r>
+        <w:rPr>
+          <w:noProof/>
+        </w:rPr>
         <w:drawing>
           <wp:anchor distT="0" distB="0" distL="114300" distR="114300" simplePos="0" relativeHeight="251720704" behindDoc="0" locked="0" layoutInCell="1" allowOverlap="1" wp14:anchorId="11A64B97" wp14:editId="7BC98E3B">
             <wp:simplePos x="0" y="0"/>
@@ -12980,7 +13080,7 @@
                     <pic:cNvPicPr/>
                   </pic:nvPicPr>
                   <pic:blipFill>
-                    <a:blip r:embed="rId84">
+                    <a:blip r:embed="rId85">
                       <a:extLst>
                         <a:ext uri="{28A0092B-C50C-407E-A947-70E740481C1C}">
                           <a14:useLocalDpi xmlns:a14="http://schemas.microsoft.com/office/drawing/2010/main" val="0"/>
@@ -13029,7 +13129,13 @@
       </w:r>
       <w:proofErr w:type="spellEnd"/>
       <w:r>
-        <w:t xml:space="preserve"> antes de llamar SP</w:t>
+        <w:t xml:space="preserve"> </w:t>
+      </w:r>
+      <w:r>
+        <w:t>después</w:t>
+      </w:r>
+      <w:r>
+        <w:t xml:space="preserve"> de llamar SP</w:t>
       </w:r>
     </w:p>
     <w:p>
@@ -13043,6 +13149,78 @@
     </w:p>
     <w:p>
       <w:pPr>
+        <w:pStyle w:val="Contenido"/>
+        <w:jc w:val="center"/>
+      </w:pPr>
+      <w:r>
+        <w:t xml:space="preserve">Tabla stock </w:t>
+      </w:r>
+      <w:r>
+        <w:t>después</w:t>
+      </w:r>
+      <w:r>
+        <w:t xml:space="preserve"> de llamar</w:t>
+      </w:r>
+      <w:r>
+        <w:t xml:space="preserve"> al S</w:t>
+      </w:r>
+      <w:r>
+        <w:t>P</w:t>
+      </w:r>
+    </w:p>
+    <w:p>
+      <w:pPr>
+        <w:pStyle w:val="Contenido"/>
+        <w:jc w:val="center"/>
+        <w:rPr>
+          <w:b/>
+          <w:bCs/>
+        </w:rPr>
+      </w:pPr>
+      <w:r>
+        <w:rPr>
+          <w:b/>
+          <w:bCs/>
+        </w:rPr>
+        <w:drawing>
+          <wp:inline distT="0" distB="0" distL="0" distR="0" wp14:anchorId="0449D297" wp14:editId="1F20A06E">
+            <wp:extent cx="2524477" cy="962159"/>
+            <wp:effectExtent l="0" t="0" r="9525" b="9525"/>
+            <wp:docPr id="94" name="Imagen 94"/>
+            <wp:cNvGraphicFramePr>
+              <a:graphicFrameLocks xmlns:a="http://schemas.openxmlformats.org/drawingml/2006/main" noChangeAspect="1"/>
+            </wp:cNvGraphicFramePr>
+            <a:graphic xmlns:a="http://schemas.openxmlformats.org/drawingml/2006/main">
+              <a:graphicData uri="http://schemas.openxmlformats.org/drawingml/2006/picture">
+                <pic:pic xmlns:pic="http://schemas.openxmlformats.org/drawingml/2006/picture">
+                  <pic:nvPicPr>
+                    <pic:cNvPr id="1" name=""/>
+                    <pic:cNvPicPr/>
+                  </pic:nvPicPr>
+                  <pic:blipFill>
+                    <a:blip r:embed="rId86"/>
+                    <a:stretch>
+                      <a:fillRect/>
+                    </a:stretch>
+                  </pic:blipFill>
+                  <pic:spPr>
+                    <a:xfrm>
+                      <a:off x="0" y="0"/>
+                      <a:ext cx="2524477" cy="962159"/>
+                    </a:xfrm>
+                    <a:prstGeom prst="rect">
+                      <a:avLst/>
+                    </a:prstGeom>
+                  </pic:spPr>
+                </pic:pic>
+              </a:graphicData>
+            </a:graphic>
+          </wp:inline>
+        </w:drawing>
+      </w:r>
+    </w:p>
+    <w:p>
+      <w:pPr>
         <w:pStyle w:val="Ttulo2"/>
       </w:pPr>
       <w:bookmarkStart w:id="21" w:name="_Toc109340630"/>
@@ -13091,11 +13269,6 @@
       <w:r>
         <w:t xml:space="preserve"> y se encuentra dentro de la carpeta “scripts/single-scripts”.</w:t>
       </w:r>
-    </w:p>
-    <w:p>
-      <w:pPr>
-        <w:pStyle w:val="Contenido"/>
-      </w:pPr>
     </w:p>
     <w:p>
       <w:pPr>
@@ -13104,6 +13277,7 @@
       <w:bookmarkStart w:id="22" w:name="_Toc109340631"/>
       <w:proofErr w:type="spellStart"/>
       <w:r>
+        <w:lastRenderedPageBreak/>
         <w:t>Triggers</w:t>
       </w:r>
       <w:bookmarkEnd w:id="22"/>
@@ -13312,7 +13486,6 @@
         <w:rPr>
           <w:noProof/>
         </w:rPr>
-        <w:lastRenderedPageBreak/>
         <w:drawing>
           <wp:anchor distT="0" distB="0" distL="114300" distR="114300" simplePos="0" relativeHeight="251709440" behindDoc="0" locked="0" layoutInCell="1" allowOverlap="1" wp14:anchorId="712BDE1F" wp14:editId="7B90F6B8">
             <wp:simplePos x="0" y="0"/>
@@ -13339,7 +13512,7 @@
                     </pic:cNvPicPr>
                   </pic:nvPicPr>
                   <pic:blipFill>
-                    <a:blip r:embed="rId85">
+                    <a:blip r:embed="rId87">
                       <a:extLst>
                         <a:ext uri="{28A0092B-C50C-407E-A947-70E740481C1C}">
                           <a14:useLocalDpi xmlns:a14="http://schemas.microsoft.com/office/drawing/2010/main" val="0"/>
@@ -13400,7 +13573,7 @@
                     </pic:cNvPicPr>
                   </pic:nvPicPr>
                   <pic:blipFill>
-                    <a:blip r:embed="rId86">
+                    <a:blip r:embed="rId88">
                       <a:extLst>
                         <a:ext uri="{28A0092B-C50C-407E-A947-70E740481C1C}">
                           <a14:useLocalDpi xmlns:a14="http://schemas.microsoft.com/office/drawing/2010/main" val="0"/>
@@ -13456,160 +13629,6 @@
                 <pic:pic xmlns:pic="http://schemas.openxmlformats.org/drawingml/2006/picture">
                   <pic:nvPicPr>
                     <pic:cNvPr id="0" name="Picture 6"/>
-                    <pic:cNvPicPr>
-                      <a:picLocks noChangeAspect="1" noChangeArrowheads="1"/>
-                    </pic:cNvPicPr>
-                  </pic:nvPicPr>
-                  <pic:blipFill>
-                    <a:blip r:embed="rId87">
-                      <a:extLst>
-                        <a:ext uri="{28A0092B-C50C-407E-A947-70E740481C1C}">
-                          <a14:useLocalDpi xmlns:a14="http://schemas.microsoft.com/office/drawing/2010/main" val="0"/>
-                        </a:ext>
-                      </a:extLst>
-                    </a:blip>
-                    <a:srcRect/>
-                    <a:stretch>
-                      <a:fillRect/>
-                    </a:stretch>
-                  </pic:blipFill>
-                  <pic:spPr bwMode="auto">
-                    <a:xfrm>
-                      <a:off x="0" y="0"/>
-                      <a:ext cx="5295900" cy="1990725"/>
-                    </a:xfrm>
-                    <a:prstGeom prst="rect">
-                      <a:avLst/>
-                    </a:prstGeom>
-                    <a:noFill/>
-                    <a:ln>
-                      <a:noFill/>
-                    </a:ln>
-                  </pic:spPr>
-                </pic:pic>
-              </a:graphicData>
-            </a:graphic>
-          </wp:anchor>
-        </w:drawing>
-      </w:r>
-      <w:r>
-        <w:t>Descripción</w:t>
-      </w:r>
-    </w:p>
-    <w:p>
-      <w:pPr>
-        <w:pStyle w:val="Contenido"/>
-        <w:jc w:val="center"/>
-      </w:pPr>
-    </w:p>
-    <w:p>
-      <w:pPr>
-        <w:pStyle w:val="Contenido"/>
-        <w:jc w:val="center"/>
-      </w:pPr>
-      <w:r>
-        <w:rPr>
-          <w:noProof/>
-        </w:rPr>
-        <w:drawing>
-          <wp:anchor distT="0" distB="0" distL="114300" distR="114300" simplePos="0" relativeHeight="251722752" behindDoc="0" locked="0" layoutInCell="1" allowOverlap="1" wp14:anchorId="38E0FBBE" wp14:editId="59453EBD">
-            <wp:simplePos x="0" y="0"/>
-            <wp:positionH relativeFrom="column">
-              <wp:posOffset>1186815</wp:posOffset>
-            </wp:positionH>
-            <wp:positionV relativeFrom="paragraph">
-              <wp:posOffset>358775</wp:posOffset>
-            </wp:positionV>
-            <wp:extent cx="3829050" cy="1866900"/>
-            <wp:effectExtent l="0" t="0" r="0" b="0"/>
-            <wp:wrapTopAndBottom/>
-            <wp:docPr id="84" name="Imagen 84"/>
-            <wp:cNvGraphicFramePr>
-              <a:graphicFrameLocks xmlns:a="http://schemas.openxmlformats.org/drawingml/2006/main" noChangeAspect="1"/>
-            </wp:cNvGraphicFramePr>
-            <a:graphic xmlns:a="http://schemas.openxmlformats.org/drawingml/2006/main">
-              <a:graphicData uri="http://schemas.openxmlformats.org/drawingml/2006/picture">
-                <pic:pic xmlns:pic="http://schemas.openxmlformats.org/drawingml/2006/picture">
-                  <pic:nvPicPr>
-                    <pic:cNvPr id="1" name=""/>
-                    <pic:cNvPicPr/>
-                  </pic:nvPicPr>
-                  <pic:blipFill>
-                    <a:blip r:embed="rId88">
-                      <a:extLst>
-                        <a:ext uri="{28A0092B-C50C-407E-A947-70E740481C1C}">
-                          <a14:useLocalDpi xmlns:a14="http://schemas.microsoft.com/office/drawing/2010/main" val="0"/>
-                        </a:ext>
-                      </a:extLst>
-                    </a:blip>
-                    <a:stretch>
-                      <a:fillRect/>
-                    </a:stretch>
-                  </pic:blipFill>
-                  <pic:spPr>
-                    <a:xfrm>
-                      <a:off x="0" y="0"/>
-                      <a:ext cx="3829050" cy="1866900"/>
-                    </a:xfrm>
-                    <a:prstGeom prst="rect">
-                      <a:avLst/>
-                    </a:prstGeom>
-                  </pic:spPr>
-                </pic:pic>
-              </a:graphicData>
-            </a:graphic>
-          </wp:anchor>
-        </w:drawing>
-      </w:r>
-      <w:r>
-        <w:t>Ejemplo</w:t>
-      </w:r>
-      <w:r>
-        <w:t xml:space="preserve"> tabla </w:t>
-      </w:r>
-      <w:proofErr w:type="spellStart"/>
-      <w:r>
-        <w:t>table_manipulation_log</w:t>
-      </w:r>
-      <w:proofErr w:type="spellEnd"/>
-    </w:p>
-    <w:p>
-      <w:pPr>
-        <w:pStyle w:val="Contenido"/>
-        <w:jc w:val="center"/>
-      </w:pPr>
-    </w:p>
-    <w:p>
-      <w:pPr>
-        <w:pStyle w:val="Contenido"/>
-        <w:jc w:val="center"/>
-      </w:pPr>
-      <w:r>
-        <w:rPr>
-          <w:noProof/>
-        </w:rPr>
-        <w:lastRenderedPageBreak/>
-        <w:drawing>
-          <wp:anchor distT="0" distB="0" distL="114300" distR="114300" simplePos="0" relativeHeight="251710464" behindDoc="0" locked="0" layoutInCell="1" allowOverlap="1" wp14:anchorId="30EAC8F8" wp14:editId="0E7A8618">
-            <wp:simplePos x="0" y="0"/>
-            <wp:positionH relativeFrom="column">
-              <wp:posOffset>529590</wp:posOffset>
-            </wp:positionH>
-            <wp:positionV relativeFrom="paragraph">
-              <wp:posOffset>0</wp:posOffset>
-            </wp:positionV>
-            <wp:extent cx="5295900" cy="1990725"/>
-            <wp:effectExtent l="0" t="0" r="0" b="9525"/>
-            <wp:wrapTopAndBottom/>
-            <wp:docPr id="79" name="Imagen 79"/>
-            <wp:cNvGraphicFramePr>
-              <a:graphicFrameLocks xmlns:a="http://schemas.openxmlformats.org/drawingml/2006/main" noChangeAspect="1"/>
-            </wp:cNvGraphicFramePr>
-            <a:graphic xmlns:a="http://schemas.openxmlformats.org/drawingml/2006/main">
-              <a:graphicData uri="http://schemas.openxmlformats.org/drawingml/2006/picture">
-                <pic:pic xmlns:pic="http://schemas.openxmlformats.org/drawingml/2006/picture">
-                  <pic:nvPicPr>
-                    <pic:cNvPr id="0" name="Picture 9"/>
                     <pic:cNvPicPr>
                       <a:picLocks noChangeAspect="1" noChangeArrowheads="1"/>
                     </pic:cNvPicPr>
@@ -13646,6 +13665,154 @@
           </wp:anchor>
         </w:drawing>
       </w:r>
+      <w:r>
+        <w:t>Descripción</w:t>
+      </w:r>
+    </w:p>
+    <w:p>
+      <w:pPr>
+        <w:pStyle w:val="Contenido"/>
+        <w:jc w:val="center"/>
+      </w:pPr>
+      <w:r>
+        <w:rPr>
+          <w:noProof/>
+        </w:rPr>
+        <w:lastRenderedPageBreak/>
+        <w:drawing>
+          <wp:anchor distT="0" distB="0" distL="114300" distR="114300" simplePos="0" relativeHeight="251722752" behindDoc="0" locked="0" layoutInCell="1" allowOverlap="1" wp14:anchorId="38E0FBBE" wp14:editId="59453EBD">
+            <wp:simplePos x="0" y="0"/>
+            <wp:positionH relativeFrom="column">
+              <wp:posOffset>1186815</wp:posOffset>
+            </wp:positionH>
+            <wp:positionV relativeFrom="paragraph">
+              <wp:posOffset>358775</wp:posOffset>
+            </wp:positionV>
+            <wp:extent cx="3829050" cy="1866900"/>
+            <wp:effectExtent l="0" t="0" r="0" b="0"/>
+            <wp:wrapTopAndBottom/>
+            <wp:docPr id="84" name="Imagen 84"/>
+            <wp:cNvGraphicFramePr>
+              <a:graphicFrameLocks xmlns:a="http://schemas.openxmlformats.org/drawingml/2006/main" noChangeAspect="1"/>
+            </wp:cNvGraphicFramePr>
+            <a:graphic xmlns:a="http://schemas.openxmlformats.org/drawingml/2006/main">
+              <a:graphicData uri="http://schemas.openxmlformats.org/drawingml/2006/picture">
+                <pic:pic xmlns:pic="http://schemas.openxmlformats.org/drawingml/2006/picture">
+                  <pic:nvPicPr>
+                    <pic:cNvPr id="1" name=""/>
+                    <pic:cNvPicPr/>
+                  </pic:nvPicPr>
+                  <pic:blipFill>
+                    <a:blip r:embed="rId90">
+                      <a:extLst>
+                        <a:ext uri="{28A0092B-C50C-407E-A947-70E740481C1C}">
+                          <a14:useLocalDpi xmlns:a14="http://schemas.microsoft.com/office/drawing/2010/main" val="0"/>
+                        </a:ext>
+                      </a:extLst>
+                    </a:blip>
+                    <a:stretch>
+                      <a:fillRect/>
+                    </a:stretch>
+                  </pic:blipFill>
+                  <pic:spPr>
+                    <a:xfrm>
+                      <a:off x="0" y="0"/>
+                      <a:ext cx="3829050" cy="1866900"/>
+                    </a:xfrm>
+                    <a:prstGeom prst="rect">
+                      <a:avLst/>
+                    </a:prstGeom>
+                  </pic:spPr>
+                </pic:pic>
+              </a:graphicData>
+            </a:graphic>
+          </wp:anchor>
+        </w:drawing>
+      </w:r>
+      <w:r>
+        <w:t>Ejemplo</w:t>
+      </w:r>
+      <w:r>
+        <w:t xml:space="preserve"> tabla </w:t>
+      </w:r>
+      <w:proofErr w:type="spellStart"/>
+      <w:r>
+        <w:t>table_manipulation_log</w:t>
+      </w:r>
+      <w:proofErr w:type="spellEnd"/>
+    </w:p>
+    <w:p>
+      <w:pPr>
+        <w:pStyle w:val="Contenido"/>
+        <w:jc w:val="center"/>
+      </w:pPr>
+    </w:p>
+    <w:p>
+      <w:pPr>
+        <w:pStyle w:val="Contenido"/>
+        <w:jc w:val="center"/>
+      </w:pPr>
+      <w:r>
+        <w:rPr>
+          <w:noProof/>
+        </w:rPr>
+        <w:drawing>
+          <wp:anchor distT="0" distB="0" distL="114300" distR="114300" simplePos="0" relativeHeight="251710464" behindDoc="0" locked="0" layoutInCell="1" allowOverlap="1" wp14:anchorId="30EAC8F8" wp14:editId="0E7A8618">
+            <wp:simplePos x="0" y="0"/>
+            <wp:positionH relativeFrom="column">
+              <wp:posOffset>529590</wp:posOffset>
+            </wp:positionH>
+            <wp:positionV relativeFrom="paragraph">
+              <wp:posOffset>0</wp:posOffset>
+            </wp:positionV>
+            <wp:extent cx="5295900" cy="1990725"/>
+            <wp:effectExtent l="0" t="0" r="0" b="9525"/>
+            <wp:wrapTopAndBottom/>
+            <wp:docPr id="79" name="Imagen 79"/>
+            <wp:cNvGraphicFramePr>
+              <a:graphicFrameLocks xmlns:a="http://schemas.openxmlformats.org/drawingml/2006/main" noChangeAspect="1"/>
+            </wp:cNvGraphicFramePr>
+            <a:graphic xmlns:a="http://schemas.openxmlformats.org/drawingml/2006/main">
+              <a:graphicData uri="http://schemas.openxmlformats.org/drawingml/2006/picture">
+                <pic:pic xmlns:pic="http://schemas.openxmlformats.org/drawingml/2006/picture">
+                  <pic:nvPicPr>
+                    <pic:cNvPr id="0" name="Picture 9"/>
+                    <pic:cNvPicPr>
+                      <a:picLocks noChangeAspect="1" noChangeArrowheads="1"/>
+                    </pic:cNvPicPr>
+                  </pic:nvPicPr>
+                  <pic:blipFill>
+                    <a:blip r:embed="rId91">
+                      <a:extLst>
+                        <a:ext uri="{28A0092B-C50C-407E-A947-70E740481C1C}">
+                          <a14:useLocalDpi xmlns:a14="http://schemas.microsoft.com/office/drawing/2010/main" val="0"/>
+                        </a:ext>
+                      </a:extLst>
+                    </a:blip>
+                    <a:srcRect/>
+                    <a:stretch>
+                      <a:fillRect/>
+                    </a:stretch>
+                  </pic:blipFill>
+                  <pic:spPr bwMode="auto">
+                    <a:xfrm>
+                      <a:off x="0" y="0"/>
+                      <a:ext cx="5295900" cy="1990725"/>
+                    </a:xfrm>
+                    <a:prstGeom prst="rect">
+                      <a:avLst/>
+                    </a:prstGeom>
+                    <a:noFill/>
+                    <a:ln>
+                      <a:noFill/>
+                    </a:ln>
+                  </pic:spPr>
+                </pic:pic>
+              </a:graphicData>
+            </a:graphic>
+          </wp:anchor>
+        </w:drawing>
+      </w:r>
     </w:p>
     <w:p>
       <w:pPr>
@@ -13689,7 +13856,7 @@
                     <pic:cNvPicPr/>
                   </pic:nvPicPr>
                   <pic:blipFill>
-                    <a:blip r:embed="rId90"/>
+                    <a:blip r:embed="rId92"/>
                     <a:stretch>
                       <a:fillRect/>
                     </a:stretch>
@@ -14112,7 +14279,7 @@
                     <pic:cNvPicPr/>
                   </pic:nvPicPr>
                   <pic:blipFill>
-                    <a:blip r:embed="rId91"/>
+                    <a:blip r:embed="rId93"/>
                     <a:stretch>
                       <a:fillRect/>
                     </a:stretch>
@@ -14172,7 +14339,7 @@
                     <pic:cNvPicPr/>
                   </pic:nvPicPr>
                   <pic:blipFill>
-                    <a:blip r:embed="rId92">
+                    <a:blip r:embed="rId94">
                       <a:extLst>
                         <a:ext uri="{28A0092B-C50C-407E-A947-70E740481C1C}">
                           <a14:useLocalDpi xmlns:a14="http://schemas.microsoft.com/office/drawing/2010/main" val="0"/>
@@ -14353,40 +14520,17 @@
     </w:p>
     <w:p>
       <w:pPr>
-        <w:pStyle w:val="Contenido"/>
-        <w:rPr>
-          <w:lang w:val="es-AR"/>
-        </w:rPr>
-      </w:pPr>
-    </w:p>
-    <w:p>
-      <w:pPr>
         <w:pStyle w:val="Ttulo1"/>
       </w:pPr>
     </w:p>
     <w:p>
       <w:pPr>
-        <w:pStyle w:val="Ttulo1"/>
-      </w:pPr>
-    </w:p>
-    <w:p>
-      <w:pPr>
-        <w:pStyle w:val="Contenido"/>
-      </w:pPr>
-    </w:p>
-    <w:p>
-      <w:pPr>
-        <w:pStyle w:val="Contenido"/>
-      </w:pPr>
-    </w:p>
-    <w:p>
-      <w:pPr>
         <w:pStyle w:val="Contenido"/>
       </w:pPr>
     </w:p>
     <w:sectPr>
-      <w:headerReference w:type="default" r:id="rId93"/>
-      <w:footerReference w:type="default" r:id="rId94"/>
+      <w:headerReference w:type="default" r:id="rId95"/>
+      <w:footerReference w:type="default" r:id="rId96"/>
       <w:type w:val="continuous"/>
       <w:pgSz w:w="11906" w:h="16838" w:code="9"/>
       <w:pgMar w:top="720" w:right="936" w:bottom="720" w:left="936" w:header="0" w:footer="289" w:gutter="0"/>
@@ -16235,6 +16379,7 @@
     <w:rsid w:val="00B16F21"/>
     <w:rsid w:val="00B93C52"/>
     <w:rsid w:val="00BE6688"/>
+    <w:rsid w:val="00C25E4E"/>
     <w:rsid w:val="00CA6094"/>
     <w:rsid w:val="00D02EE5"/>
     <w:rsid w:val="00D835C2"/>

</xml_diff>